<commit_message>
Indented the program headings
</commit_message>
<xml_diff>
--- a/Final File.docx
+++ b/Final File.docx
@@ -1753,6 +1753,15 @@
           <w:szCs w:val="24"/>
         </w:rPr>
         <w:lastRenderedPageBreak/>
+        <w:tab/>
+      </w:r>
+      <w:r>
+        <w:rPr>
+          <w:rFonts w:ascii="Times New Roman" w:hAnsi="Times New Roman" w:cs="Times New Roman"/>
+          <w:b/>
+          <w:sz w:val="24"/>
+          <w:szCs w:val="24"/>
+        </w:rPr>
         <w:tab/>
       </w:r>
       <w:r>

</xml_diff>

<commit_message>
Added programs of insertion sort and matrix multiplication
</commit_message>
<xml_diff>
--- a/Final File.docx
+++ b/Final File.docx
@@ -3651,11 +3651,2583 @@
         </w:drawing>
       </w:r>
     </w:p>
+    <w:p>
+      <w:pPr>
+        <w:pStyle w:val="PlainText"/>
+        <w:rPr>
+          <w:rFonts w:ascii="Courier New" w:hAnsi="Courier New" w:cs="Courier New"/>
+        </w:rPr>
+      </w:pPr>
+    </w:p>
+    <w:p>
+      <w:pPr>
+        <w:pStyle w:val="PlainText"/>
+        <w:rPr>
+          <w:rFonts w:ascii="Courier New" w:hAnsi="Courier New" w:cs="Courier New"/>
+        </w:rPr>
+      </w:pPr>
+    </w:p>
+    <w:p>
+      <w:pPr>
+        <w:pStyle w:val="PlainText"/>
+        <w:rPr>
+          <w:rFonts w:ascii="Courier New" w:hAnsi="Courier New" w:cs="Courier New"/>
+        </w:rPr>
+      </w:pPr>
+    </w:p>
+    <w:p>
+      <w:pPr>
+        <w:pStyle w:val="PlainText"/>
+        <w:rPr>
+          <w:rFonts w:ascii="Courier New" w:hAnsi="Courier New" w:cs="Courier New"/>
+        </w:rPr>
+      </w:pPr>
+    </w:p>
+    <w:p>
+      <w:pPr>
+        <w:pStyle w:val="PlainText"/>
+        <w:rPr>
+          <w:rFonts w:ascii="Courier New" w:hAnsi="Courier New" w:cs="Courier New"/>
+        </w:rPr>
+      </w:pPr>
+    </w:p>
+    <w:p>
+      <w:pPr>
+        <w:pStyle w:val="PlainText"/>
+        <w:rPr>
+          <w:rFonts w:ascii="Courier New" w:hAnsi="Courier New" w:cs="Courier New"/>
+        </w:rPr>
+      </w:pPr>
+    </w:p>
+    <w:p>
+      <w:pPr>
+        <w:pStyle w:val="PlainText"/>
+        <w:rPr>
+          <w:rFonts w:ascii="Courier New" w:hAnsi="Courier New" w:cs="Courier New"/>
+        </w:rPr>
+      </w:pPr>
+    </w:p>
+    <w:p>
+      <w:pPr>
+        <w:pStyle w:val="PlainText"/>
+        <w:rPr>
+          <w:rFonts w:ascii="Courier New" w:hAnsi="Courier New" w:cs="Courier New"/>
+        </w:rPr>
+      </w:pPr>
+    </w:p>
+    <w:p>
+      <w:pPr>
+        <w:pStyle w:val="PlainText"/>
+        <w:rPr>
+          <w:rFonts w:ascii="Courier New" w:hAnsi="Courier New" w:cs="Courier New"/>
+        </w:rPr>
+      </w:pPr>
+    </w:p>
+    <w:p>
+      <w:pPr>
+        <w:pStyle w:val="PlainText"/>
+        <w:rPr>
+          <w:rFonts w:ascii="Courier New" w:hAnsi="Courier New" w:cs="Courier New"/>
+        </w:rPr>
+      </w:pPr>
+    </w:p>
+    <w:p>
+      <w:pPr>
+        <w:pStyle w:val="PlainText"/>
+        <w:rPr>
+          <w:rFonts w:ascii="Courier New" w:hAnsi="Courier New" w:cs="Courier New"/>
+        </w:rPr>
+      </w:pPr>
+    </w:p>
+    <w:p>
+      <w:pPr>
+        <w:pStyle w:val="PlainText"/>
+        <w:rPr>
+          <w:rFonts w:ascii="Courier New" w:hAnsi="Courier New" w:cs="Courier New"/>
+        </w:rPr>
+      </w:pPr>
+    </w:p>
+    <w:p>
+      <w:pPr>
+        <w:pStyle w:val="PlainText"/>
+        <w:rPr>
+          <w:rFonts w:ascii="Courier New" w:hAnsi="Courier New" w:cs="Courier New"/>
+        </w:rPr>
+      </w:pPr>
+    </w:p>
+    <w:p>
+      <w:pPr>
+        <w:pStyle w:val="PlainText"/>
+        <w:rPr>
+          <w:rFonts w:ascii="Courier New" w:hAnsi="Courier New" w:cs="Courier New"/>
+        </w:rPr>
+      </w:pPr>
+    </w:p>
+    <w:p>
+      <w:pPr>
+        <w:pStyle w:val="PlainText"/>
+        <w:rPr>
+          <w:rFonts w:ascii="Courier New" w:hAnsi="Courier New" w:cs="Courier New"/>
+        </w:rPr>
+      </w:pPr>
+    </w:p>
+    <w:p>
+      <w:pPr>
+        <w:pStyle w:val="PlainText"/>
+        <w:rPr>
+          <w:rFonts w:ascii="Courier New" w:hAnsi="Courier New" w:cs="Courier New"/>
+        </w:rPr>
+      </w:pPr>
+    </w:p>
+    <w:p>
+      <w:pPr>
+        <w:pStyle w:val="PlainText"/>
+        <w:rPr>
+          <w:rFonts w:ascii="Courier New" w:hAnsi="Courier New" w:cs="Courier New"/>
+        </w:rPr>
+      </w:pPr>
+    </w:p>
+    <w:p>
+      <w:pPr>
+        <w:pStyle w:val="PlainText"/>
+        <w:rPr>
+          <w:rFonts w:ascii="Courier New" w:hAnsi="Courier New" w:cs="Courier New"/>
+        </w:rPr>
+      </w:pPr>
+    </w:p>
+    <w:p>
+      <w:pPr>
+        <w:pStyle w:val="PlainText"/>
+        <w:rPr>
+          <w:rFonts w:ascii="Courier New" w:hAnsi="Courier New" w:cs="Courier New"/>
+        </w:rPr>
+      </w:pPr>
+    </w:p>
+    <w:p>
+      <w:pPr>
+        <w:pStyle w:val="PlainText"/>
+        <w:rPr>
+          <w:rFonts w:ascii="Courier New" w:hAnsi="Courier New" w:cs="Courier New"/>
+        </w:rPr>
+      </w:pPr>
+    </w:p>
+    <w:p>
+      <w:pPr>
+        <w:pStyle w:val="PlainText"/>
+        <w:rPr>
+          <w:rFonts w:ascii="Courier New" w:hAnsi="Courier New" w:cs="Courier New"/>
+        </w:rPr>
+      </w:pPr>
+    </w:p>
+    <w:p>
+      <w:pPr>
+        <w:pStyle w:val="PlainText"/>
+        <w:rPr>
+          <w:rFonts w:ascii="Courier New" w:hAnsi="Courier New" w:cs="Courier New"/>
+        </w:rPr>
+      </w:pPr>
+    </w:p>
+    <w:p>
+      <w:pPr>
+        <w:pStyle w:val="PlainText"/>
+        <w:rPr>
+          <w:rFonts w:ascii="Courier New" w:hAnsi="Courier New" w:cs="Courier New"/>
+        </w:rPr>
+      </w:pPr>
+    </w:p>
+    <w:p>
+      <w:pPr>
+        <w:pStyle w:val="PlainText"/>
+        <w:rPr>
+          <w:rFonts w:ascii="Courier New" w:hAnsi="Courier New" w:cs="Courier New"/>
+        </w:rPr>
+      </w:pPr>
+    </w:p>
+    <w:p>
+      <w:pPr>
+        <w:pStyle w:val="PlainText"/>
+        <w:rPr>
+          <w:rFonts w:ascii="Courier New" w:hAnsi="Courier New" w:cs="Courier New"/>
+        </w:rPr>
+      </w:pPr>
+    </w:p>
+    <w:p>
+      <w:pPr>
+        <w:pStyle w:val="PlainText"/>
+        <w:rPr>
+          <w:rFonts w:ascii="Courier New" w:hAnsi="Courier New" w:cs="Courier New"/>
+        </w:rPr>
+      </w:pPr>
+    </w:p>
+    <w:p>
+      <w:pPr>
+        <w:pStyle w:val="PlainText"/>
+        <w:rPr>
+          <w:rFonts w:ascii="Courier New" w:hAnsi="Courier New" w:cs="Courier New"/>
+        </w:rPr>
+      </w:pPr>
+    </w:p>
+    <w:p>
+      <w:pPr>
+        <w:pStyle w:val="PlainText"/>
+        <w:rPr>
+          <w:rFonts w:ascii="Courier New" w:hAnsi="Courier New" w:cs="Courier New"/>
+        </w:rPr>
+      </w:pPr>
+    </w:p>
+    <w:p>
+      <w:pPr>
+        <w:pStyle w:val="PlainText"/>
+        <w:rPr>
+          <w:rFonts w:ascii="Courier New" w:hAnsi="Courier New" w:cs="Courier New"/>
+        </w:rPr>
+      </w:pPr>
+    </w:p>
+    <w:p>
+      <w:pPr>
+        <w:pStyle w:val="PlainText"/>
+        <w:rPr>
+          <w:rFonts w:ascii="Courier New" w:hAnsi="Courier New" w:cs="Courier New"/>
+        </w:rPr>
+      </w:pPr>
+    </w:p>
+    <w:p>
+      <w:pPr>
+        <w:pStyle w:val="PlainText"/>
+        <w:rPr>
+          <w:rFonts w:ascii="Courier New" w:hAnsi="Courier New" w:cs="Courier New"/>
+        </w:rPr>
+      </w:pPr>
+    </w:p>
+    <w:p>
+      <w:pPr>
+        <w:pStyle w:val="PlainText"/>
+        <w:rPr>
+          <w:rFonts w:ascii="Courier New" w:hAnsi="Courier New" w:cs="Courier New"/>
+        </w:rPr>
+      </w:pPr>
+    </w:p>
+    <w:p>
+      <w:pPr>
+        <w:pStyle w:val="PlainText"/>
+        <w:rPr>
+          <w:rFonts w:ascii="Courier New" w:hAnsi="Courier New" w:cs="Courier New"/>
+        </w:rPr>
+      </w:pPr>
+    </w:p>
+    <w:p>
+      <w:pPr>
+        <w:pStyle w:val="PlainText"/>
+        <w:rPr>
+          <w:rFonts w:ascii="Courier New" w:hAnsi="Courier New" w:cs="Courier New"/>
+        </w:rPr>
+      </w:pPr>
+    </w:p>
+    <w:p>
+      <w:pPr>
+        <w:pStyle w:val="PlainText"/>
+        <w:rPr>
+          <w:rFonts w:ascii="Courier New" w:hAnsi="Courier New" w:cs="Courier New"/>
+        </w:rPr>
+      </w:pPr>
+    </w:p>
+    <w:p>
+      <w:pPr>
+        <w:pStyle w:val="PlainText"/>
+        <w:rPr>
+          <w:rFonts w:ascii="Courier New" w:hAnsi="Courier New" w:cs="Courier New"/>
+        </w:rPr>
+      </w:pPr>
+    </w:p>
+    <w:p>
+      <w:pPr>
+        <w:pStyle w:val="PlainText"/>
+        <w:rPr>
+          <w:rFonts w:ascii="Courier New" w:hAnsi="Courier New" w:cs="Courier New"/>
+        </w:rPr>
+      </w:pPr>
+    </w:p>
+    <w:p>
+      <w:pPr>
+        <w:pStyle w:val="PlainText"/>
+        <w:rPr>
+          <w:rFonts w:ascii="Courier New" w:hAnsi="Courier New" w:cs="Courier New"/>
+        </w:rPr>
+      </w:pPr>
+    </w:p>
+    <w:p>
+      <w:pPr>
+        <w:rPr>
+          <w:rFonts w:ascii="Courier New" w:eastAsiaTheme="minorHAnsi" w:hAnsi="Courier New" w:cs="Courier New"/>
+          <w:sz w:val="21"/>
+          <w:szCs w:val="21"/>
+          <w:lang w:val="en-US" w:eastAsia="en-US"/>
+        </w:rPr>
+      </w:pPr>
+    </w:p>
+    <w:p>
+      <w:pPr>
+        <w:pStyle w:val="PlainText"/>
+        <w:rPr>
+          <w:rFonts w:ascii="Times New Roman" w:hAnsi="Times New Roman" w:cs="Times New Roman"/>
+          <w:b/>
+          <w:sz w:val="28"/>
+          <w:szCs w:val="28"/>
+        </w:rPr>
+      </w:pPr>
+      <w:r>
+        <w:rPr>
+          <w:rFonts w:ascii="Times New Roman" w:hAnsi="Times New Roman" w:cs="Times New Roman"/>
+          <w:b/>
+          <w:sz w:val="28"/>
+          <w:szCs w:val="28"/>
+        </w:rPr>
+        <w:lastRenderedPageBreak/>
+        <w:t>Program#5</w:t>
+      </w:r>
+    </w:p>
+    <w:p>
+      <w:pPr>
+        <w:pStyle w:val="PlainText"/>
+        <w:rPr>
+          <w:rFonts w:ascii="Times New Roman" w:hAnsi="Times New Roman" w:cs="Times New Roman"/>
+          <w:b/>
+          <w:sz w:val="24"/>
+          <w:szCs w:val="24"/>
+        </w:rPr>
+      </w:pPr>
+    </w:p>
+    <w:p>
+      <w:pPr>
+        <w:pStyle w:val="PlainText"/>
+        <w:rPr>
+          <w:rFonts w:ascii="Times New Roman" w:hAnsi="Times New Roman" w:cs="Times New Roman"/>
+          <w:sz w:val="24"/>
+          <w:szCs w:val="24"/>
+        </w:rPr>
+      </w:pPr>
+      <w:r>
+        <w:rPr>
+          <w:rFonts w:ascii="Times New Roman" w:hAnsi="Times New Roman" w:cs="Times New Roman"/>
+          <w:b/>
+          <w:sz w:val="24"/>
+          <w:szCs w:val="24"/>
+        </w:rPr>
+        <w:t xml:space="preserve">Aim: </w:t>
+      </w:r>
+      <w:r>
+        <w:rPr>
+          <w:rFonts w:ascii="Times New Roman" w:hAnsi="Times New Roman" w:cs="Times New Roman"/>
+          <w:sz w:val="24"/>
+          <w:szCs w:val="24"/>
+        </w:rPr>
+        <w:t xml:space="preserve">Write a program to sort the elements of a given list using </w:t>
+      </w:r>
+      <w:r>
+        <w:rPr>
+          <w:rFonts w:ascii="Times New Roman" w:hAnsi="Times New Roman" w:cs="Times New Roman"/>
+          <w:b/>
+          <w:sz w:val="24"/>
+          <w:szCs w:val="24"/>
+        </w:rPr>
+        <w:t>Insertion Sort</w:t>
+      </w:r>
+      <w:r>
+        <w:rPr>
+          <w:rFonts w:ascii="Times New Roman" w:hAnsi="Times New Roman" w:cs="Times New Roman"/>
+          <w:sz w:val="24"/>
+          <w:szCs w:val="24"/>
+        </w:rPr>
+        <w:t xml:space="preserve"> method.</w:t>
+      </w:r>
+    </w:p>
+    <w:p>
+      <w:pPr>
+        <w:pStyle w:val="PlainText"/>
+        <w:rPr>
+          <w:rFonts w:ascii="Times New Roman" w:hAnsi="Times New Roman" w:cs="Times New Roman"/>
+          <w:b/>
+          <w:sz w:val="24"/>
+          <w:szCs w:val="24"/>
+        </w:rPr>
+      </w:pPr>
+      <w:r>
+        <w:rPr>
+          <w:rFonts w:ascii="Times New Roman" w:hAnsi="Times New Roman" w:cs="Times New Roman"/>
+          <w:b/>
+          <w:sz w:val="24"/>
+          <w:szCs w:val="24"/>
+        </w:rPr>
+        <w:t>Code:</w:t>
+      </w:r>
+    </w:p>
+    <w:p>
+      <w:pPr>
+        <w:pStyle w:val="PlainText"/>
+        <w:rPr>
+          <w:rFonts w:ascii="Times New Roman" w:hAnsi="Times New Roman" w:cs="Times New Roman"/>
+          <w:sz w:val="24"/>
+          <w:szCs w:val="24"/>
+        </w:rPr>
+      </w:pPr>
+      <w:r>
+        <w:rPr>
+          <w:rFonts w:ascii="Times New Roman" w:hAnsi="Times New Roman" w:cs="Times New Roman"/>
+          <w:sz w:val="24"/>
+          <w:szCs w:val="24"/>
+        </w:rPr>
+        <w:t>#include&lt;stdio.h&gt;</w:t>
+      </w:r>
+    </w:p>
+    <w:p>
+      <w:pPr>
+        <w:pStyle w:val="PlainText"/>
+        <w:rPr>
+          <w:rFonts w:ascii="Times New Roman" w:hAnsi="Times New Roman" w:cs="Times New Roman"/>
+          <w:sz w:val="24"/>
+          <w:szCs w:val="24"/>
+        </w:rPr>
+      </w:pPr>
+      <w:r>
+        <w:rPr>
+          <w:rFonts w:ascii="Times New Roman" w:hAnsi="Times New Roman" w:cs="Times New Roman"/>
+          <w:sz w:val="24"/>
+          <w:szCs w:val="24"/>
+        </w:rPr>
+        <w:t>#include&lt;conio.h&gt;</w:t>
+      </w:r>
+    </w:p>
+    <w:p>
+      <w:pPr>
+        <w:pStyle w:val="PlainText"/>
+        <w:rPr>
+          <w:rFonts w:ascii="Times New Roman" w:hAnsi="Times New Roman" w:cs="Times New Roman"/>
+          <w:sz w:val="24"/>
+          <w:szCs w:val="24"/>
+        </w:rPr>
+      </w:pPr>
+      <w:r>
+        <w:rPr>
+          <w:rFonts w:ascii="Times New Roman" w:hAnsi="Times New Roman" w:cs="Times New Roman"/>
+          <w:sz w:val="24"/>
+          <w:szCs w:val="24"/>
+        </w:rPr>
+        <w:t>#define size 20</w:t>
+      </w:r>
+    </w:p>
+    <w:p>
+      <w:pPr>
+        <w:pStyle w:val="PlainText"/>
+        <w:rPr>
+          <w:rFonts w:ascii="Times New Roman" w:hAnsi="Times New Roman" w:cs="Times New Roman"/>
+          <w:sz w:val="24"/>
+          <w:szCs w:val="24"/>
+        </w:rPr>
+      </w:pPr>
+      <w:r>
+        <w:rPr>
+          <w:rFonts w:ascii="Times New Roman" w:hAnsi="Times New Roman" w:cs="Times New Roman"/>
+          <w:sz w:val="24"/>
+          <w:szCs w:val="24"/>
+        </w:rPr>
+        <w:t>int main()</w:t>
+      </w:r>
+    </w:p>
+    <w:p>
+      <w:pPr>
+        <w:pStyle w:val="PlainText"/>
+        <w:rPr>
+          <w:rFonts w:ascii="Times New Roman" w:hAnsi="Times New Roman" w:cs="Times New Roman"/>
+          <w:sz w:val="24"/>
+          <w:szCs w:val="24"/>
+        </w:rPr>
+      </w:pPr>
+      <w:r>
+        <w:rPr>
+          <w:rFonts w:ascii="Times New Roman" w:hAnsi="Times New Roman" w:cs="Times New Roman"/>
+          <w:sz w:val="24"/>
+          <w:szCs w:val="24"/>
+        </w:rPr>
+        <w:t>{</w:t>
+      </w:r>
+      <w:r>
+        <w:rPr>
+          <w:rFonts w:ascii="Times New Roman" w:hAnsi="Times New Roman" w:cs="Times New Roman"/>
+          <w:sz w:val="24"/>
+          <w:szCs w:val="24"/>
+        </w:rPr>
+        <w:tab/>
+        <w:t>int no,arr[size],ele,i,j;</w:t>
+      </w:r>
+    </w:p>
+    <w:p>
+      <w:pPr>
+        <w:pStyle w:val="PlainText"/>
+        <w:rPr>
+          <w:rFonts w:ascii="Times New Roman" w:hAnsi="Times New Roman" w:cs="Times New Roman"/>
+          <w:sz w:val="24"/>
+          <w:szCs w:val="24"/>
+        </w:rPr>
+      </w:pPr>
+      <w:r>
+        <w:rPr>
+          <w:rFonts w:ascii="Times New Roman" w:hAnsi="Times New Roman" w:cs="Times New Roman"/>
+          <w:sz w:val="24"/>
+          <w:szCs w:val="24"/>
+        </w:rPr>
+        <w:tab/>
+        <w:t>clrscr();</w:t>
+      </w:r>
+    </w:p>
+    <w:p>
+      <w:pPr>
+        <w:pStyle w:val="PlainText"/>
+        <w:rPr>
+          <w:rFonts w:ascii="Times New Roman" w:hAnsi="Times New Roman" w:cs="Times New Roman"/>
+          <w:sz w:val="24"/>
+          <w:szCs w:val="24"/>
+        </w:rPr>
+      </w:pPr>
+      <w:r>
+        <w:rPr>
+          <w:rFonts w:ascii="Times New Roman" w:hAnsi="Times New Roman" w:cs="Times New Roman"/>
+          <w:sz w:val="24"/>
+          <w:szCs w:val="24"/>
+        </w:rPr>
+        <w:tab/>
+        <w:t>printf("Enter no of elements:\n");</w:t>
+      </w:r>
+    </w:p>
+    <w:p>
+      <w:pPr>
+        <w:pStyle w:val="PlainText"/>
+        <w:rPr>
+          <w:rFonts w:ascii="Times New Roman" w:hAnsi="Times New Roman" w:cs="Times New Roman"/>
+          <w:sz w:val="24"/>
+          <w:szCs w:val="24"/>
+        </w:rPr>
+      </w:pPr>
+      <w:r>
+        <w:rPr>
+          <w:rFonts w:ascii="Times New Roman" w:hAnsi="Times New Roman" w:cs="Times New Roman"/>
+          <w:sz w:val="24"/>
+          <w:szCs w:val="24"/>
+        </w:rPr>
+        <w:tab/>
+        <w:t>scanf("%d",&amp;no);</w:t>
+      </w:r>
+    </w:p>
+    <w:p>
+      <w:pPr>
+        <w:pStyle w:val="PlainText"/>
+        <w:rPr>
+          <w:rFonts w:ascii="Times New Roman" w:hAnsi="Times New Roman" w:cs="Times New Roman"/>
+          <w:sz w:val="24"/>
+          <w:szCs w:val="24"/>
+        </w:rPr>
+      </w:pPr>
+      <w:r>
+        <w:rPr>
+          <w:rFonts w:ascii="Times New Roman" w:hAnsi="Times New Roman" w:cs="Times New Roman"/>
+          <w:sz w:val="24"/>
+          <w:szCs w:val="24"/>
+        </w:rPr>
+        <w:tab/>
+        <w:t>printf("Enter elements\n");</w:t>
+      </w:r>
+    </w:p>
+    <w:p>
+      <w:pPr>
+        <w:pStyle w:val="PlainText"/>
+        <w:rPr>
+          <w:rFonts w:ascii="Times New Roman" w:hAnsi="Times New Roman" w:cs="Times New Roman"/>
+          <w:sz w:val="24"/>
+          <w:szCs w:val="24"/>
+        </w:rPr>
+      </w:pPr>
+      <w:r>
+        <w:rPr>
+          <w:rFonts w:ascii="Times New Roman" w:hAnsi="Times New Roman" w:cs="Times New Roman"/>
+          <w:sz w:val="24"/>
+          <w:szCs w:val="24"/>
+        </w:rPr>
+        <w:tab/>
+        <w:t>for(i=0;i&lt;no;i++)</w:t>
+      </w:r>
+    </w:p>
+    <w:p>
+      <w:pPr>
+        <w:pStyle w:val="PlainText"/>
+        <w:rPr>
+          <w:rFonts w:ascii="Times New Roman" w:hAnsi="Times New Roman" w:cs="Times New Roman"/>
+          <w:sz w:val="24"/>
+          <w:szCs w:val="24"/>
+        </w:rPr>
+      </w:pPr>
+      <w:r>
+        <w:rPr>
+          <w:rFonts w:ascii="Times New Roman" w:hAnsi="Times New Roman" w:cs="Times New Roman"/>
+          <w:sz w:val="24"/>
+          <w:szCs w:val="24"/>
+        </w:rPr>
+        <w:tab/>
+        <w:t>{</w:t>
+      </w:r>
+      <w:r>
+        <w:rPr>
+          <w:rFonts w:ascii="Times New Roman" w:hAnsi="Times New Roman" w:cs="Times New Roman"/>
+          <w:sz w:val="24"/>
+          <w:szCs w:val="24"/>
+        </w:rPr>
+        <w:tab/>
+        <w:t>scanf("%d",&amp;arr[i]);</w:t>
+      </w:r>
+    </w:p>
+    <w:p>
+      <w:pPr>
+        <w:pStyle w:val="PlainText"/>
+        <w:rPr>
+          <w:rFonts w:ascii="Times New Roman" w:hAnsi="Times New Roman" w:cs="Times New Roman"/>
+          <w:sz w:val="24"/>
+          <w:szCs w:val="24"/>
+        </w:rPr>
+      </w:pPr>
+      <w:r>
+        <w:rPr>
+          <w:rFonts w:ascii="Times New Roman" w:hAnsi="Times New Roman" w:cs="Times New Roman"/>
+          <w:sz w:val="24"/>
+          <w:szCs w:val="24"/>
+        </w:rPr>
+        <w:tab/>
+        <w:t>}</w:t>
+      </w:r>
+    </w:p>
+    <w:p>
+      <w:pPr>
+        <w:pStyle w:val="PlainText"/>
+        <w:rPr>
+          <w:rFonts w:ascii="Times New Roman" w:hAnsi="Times New Roman" w:cs="Times New Roman"/>
+          <w:sz w:val="24"/>
+          <w:szCs w:val="24"/>
+        </w:rPr>
+      </w:pPr>
+      <w:r>
+        <w:rPr>
+          <w:rFonts w:ascii="Times New Roman" w:hAnsi="Times New Roman" w:cs="Times New Roman"/>
+          <w:sz w:val="24"/>
+          <w:szCs w:val="24"/>
+        </w:rPr>
+        <w:tab/>
+        <w:t>for(i=0;i&lt;no;i++)</w:t>
+      </w:r>
+    </w:p>
+    <w:p>
+      <w:pPr>
+        <w:pStyle w:val="PlainText"/>
+        <w:rPr>
+          <w:rFonts w:ascii="Times New Roman" w:hAnsi="Times New Roman" w:cs="Times New Roman"/>
+          <w:sz w:val="24"/>
+          <w:szCs w:val="24"/>
+        </w:rPr>
+      </w:pPr>
+      <w:r>
+        <w:rPr>
+          <w:rFonts w:ascii="Times New Roman" w:hAnsi="Times New Roman" w:cs="Times New Roman"/>
+          <w:sz w:val="24"/>
+          <w:szCs w:val="24"/>
+        </w:rPr>
+        <w:tab/>
+        <w:t>{       ele=arr[i];</w:t>
+      </w:r>
+    </w:p>
+    <w:p>
+      <w:pPr>
+        <w:pStyle w:val="PlainText"/>
+        <w:rPr>
+          <w:rFonts w:ascii="Times New Roman" w:hAnsi="Times New Roman" w:cs="Times New Roman"/>
+          <w:sz w:val="24"/>
+          <w:szCs w:val="24"/>
+        </w:rPr>
+      </w:pPr>
+      <w:r>
+        <w:rPr>
+          <w:rFonts w:ascii="Times New Roman" w:hAnsi="Times New Roman" w:cs="Times New Roman"/>
+          <w:sz w:val="24"/>
+          <w:szCs w:val="24"/>
+        </w:rPr>
+        <w:tab/>
+      </w:r>
+      <w:r>
+        <w:rPr>
+          <w:rFonts w:ascii="Times New Roman" w:hAnsi="Times New Roman" w:cs="Times New Roman"/>
+          <w:sz w:val="24"/>
+          <w:szCs w:val="24"/>
+        </w:rPr>
+        <w:tab/>
+        <w:t>for(j=i-1;j&gt;=0;j--)</w:t>
+      </w:r>
+    </w:p>
+    <w:p>
+      <w:pPr>
+        <w:pStyle w:val="PlainText"/>
+        <w:rPr>
+          <w:rFonts w:ascii="Times New Roman" w:hAnsi="Times New Roman" w:cs="Times New Roman"/>
+          <w:sz w:val="24"/>
+          <w:szCs w:val="24"/>
+        </w:rPr>
+      </w:pPr>
+      <w:r>
+        <w:rPr>
+          <w:rFonts w:ascii="Times New Roman" w:hAnsi="Times New Roman" w:cs="Times New Roman"/>
+          <w:sz w:val="24"/>
+          <w:szCs w:val="24"/>
+        </w:rPr>
+        <w:tab/>
+      </w:r>
+      <w:r>
+        <w:rPr>
+          <w:rFonts w:ascii="Times New Roman" w:hAnsi="Times New Roman" w:cs="Times New Roman"/>
+          <w:sz w:val="24"/>
+          <w:szCs w:val="24"/>
+        </w:rPr>
+        <w:tab/>
+        <w:t>{</w:t>
+      </w:r>
+      <w:r>
+        <w:rPr>
+          <w:rFonts w:ascii="Times New Roman" w:hAnsi="Times New Roman" w:cs="Times New Roman"/>
+          <w:sz w:val="24"/>
+          <w:szCs w:val="24"/>
+        </w:rPr>
+        <w:tab/>
+        <w:t>if(arr[j]&gt;ele)</w:t>
+      </w:r>
+    </w:p>
+    <w:p>
+      <w:pPr>
+        <w:pStyle w:val="PlainText"/>
+        <w:rPr>
+          <w:rFonts w:ascii="Times New Roman" w:hAnsi="Times New Roman" w:cs="Times New Roman"/>
+          <w:sz w:val="24"/>
+          <w:szCs w:val="24"/>
+        </w:rPr>
+      </w:pPr>
+      <w:r>
+        <w:rPr>
+          <w:rFonts w:ascii="Times New Roman" w:hAnsi="Times New Roman" w:cs="Times New Roman"/>
+          <w:sz w:val="24"/>
+          <w:szCs w:val="24"/>
+        </w:rPr>
+        <w:tab/>
+      </w:r>
+      <w:r>
+        <w:rPr>
+          <w:rFonts w:ascii="Times New Roman" w:hAnsi="Times New Roman" w:cs="Times New Roman"/>
+          <w:sz w:val="24"/>
+          <w:szCs w:val="24"/>
+        </w:rPr>
+        <w:tab/>
+      </w:r>
+      <w:r>
+        <w:rPr>
+          <w:rFonts w:ascii="Times New Roman" w:hAnsi="Times New Roman" w:cs="Times New Roman"/>
+          <w:sz w:val="24"/>
+          <w:szCs w:val="24"/>
+        </w:rPr>
+        <w:tab/>
+      </w:r>
+      <w:r>
+        <w:rPr>
+          <w:rFonts w:ascii="Times New Roman" w:hAnsi="Times New Roman" w:cs="Times New Roman"/>
+          <w:sz w:val="24"/>
+          <w:szCs w:val="24"/>
+        </w:rPr>
+        <w:tab/>
+        <w:t>{</w:t>
+      </w:r>
+      <w:r>
+        <w:rPr>
+          <w:rFonts w:ascii="Times New Roman" w:hAnsi="Times New Roman" w:cs="Times New Roman"/>
+          <w:sz w:val="24"/>
+          <w:szCs w:val="24"/>
+        </w:rPr>
+        <w:tab/>
+        <w:t>arr[j+1]=arr[j];</w:t>
+      </w:r>
+    </w:p>
+    <w:p>
+      <w:pPr>
+        <w:pStyle w:val="PlainText"/>
+        <w:rPr>
+          <w:rFonts w:ascii="Times New Roman" w:hAnsi="Times New Roman" w:cs="Times New Roman"/>
+          <w:sz w:val="24"/>
+          <w:szCs w:val="24"/>
+        </w:rPr>
+      </w:pPr>
+      <w:r>
+        <w:rPr>
+          <w:rFonts w:ascii="Times New Roman" w:hAnsi="Times New Roman" w:cs="Times New Roman"/>
+          <w:sz w:val="24"/>
+          <w:szCs w:val="24"/>
+        </w:rPr>
+        <w:tab/>
+      </w:r>
+      <w:r>
+        <w:rPr>
+          <w:rFonts w:ascii="Times New Roman" w:hAnsi="Times New Roman" w:cs="Times New Roman"/>
+          <w:sz w:val="24"/>
+          <w:szCs w:val="24"/>
+        </w:rPr>
+        <w:tab/>
+      </w:r>
+      <w:r>
+        <w:rPr>
+          <w:rFonts w:ascii="Times New Roman" w:hAnsi="Times New Roman" w:cs="Times New Roman"/>
+          <w:sz w:val="24"/>
+          <w:szCs w:val="24"/>
+        </w:rPr>
+        <w:tab/>
+      </w:r>
+      <w:r>
+        <w:rPr>
+          <w:rFonts w:ascii="Times New Roman" w:hAnsi="Times New Roman" w:cs="Times New Roman"/>
+          <w:sz w:val="24"/>
+          <w:szCs w:val="24"/>
+        </w:rPr>
+        <w:tab/>
+        <w:t>}</w:t>
+      </w:r>
+    </w:p>
+    <w:p>
+      <w:pPr>
+        <w:pStyle w:val="PlainText"/>
+        <w:rPr>
+          <w:rFonts w:ascii="Times New Roman" w:hAnsi="Times New Roman" w:cs="Times New Roman"/>
+          <w:sz w:val="24"/>
+          <w:szCs w:val="24"/>
+        </w:rPr>
+      </w:pPr>
+      <w:r>
+        <w:rPr>
+          <w:rFonts w:ascii="Times New Roman" w:hAnsi="Times New Roman" w:cs="Times New Roman"/>
+          <w:sz w:val="24"/>
+          <w:szCs w:val="24"/>
+        </w:rPr>
+        <w:tab/>
+      </w:r>
+      <w:r>
+        <w:rPr>
+          <w:rFonts w:ascii="Times New Roman" w:hAnsi="Times New Roman" w:cs="Times New Roman"/>
+          <w:sz w:val="24"/>
+          <w:szCs w:val="24"/>
+        </w:rPr>
+        <w:tab/>
+      </w:r>
+      <w:r>
+        <w:rPr>
+          <w:rFonts w:ascii="Times New Roman" w:hAnsi="Times New Roman" w:cs="Times New Roman"/>
+          <w:sz w:val="24"/>
+          <w:szCs w:val="24"/>
+        </w:rPr>
+        <w:tab/>
+        <w:t>else</w:t>
+      </w:r>
+    </w:p>
+    <w:p>
+      <w:pPr>
+        <w:pStyle w:val="PlainText"/>
+        <w:rPr>
+          <w:rFonts w:ascii="Times New Roman" w:hAnsi="Times New Roman" w:cs="Times New Roman"/>
+          <w:sz w:val="24"/>
+          <w:szCs w:val="24"/>
+        </w:rPr>
+      </w:pPr>
+      <w:r>
+        <w:rPr>
+          <w:rFonts w:ascii="Times New Roman" w:hAnsi="Times New Roman" w:cs="Times New Roman"/>
+          <w:sz w:val="24"/>
+          <w:szCs w:val="24"/>
+        </w:rPr>
+        <w:tab/>
+      </w:r>
+      <w:r>
+        <w:rPr>
+          <w:rFonts w:ascii="Times New Roman" w:hAnsi="Times New Roman" w:cs="Times New Roman"/>
+          <w:sz w:val="24"/>
+          <w:szCs w:val="24"/>
+        </w:rPr>
+        <w:tab/>
+      </w:r>
+      <w:r>
+        <w:rPr>
+          <w:rFonts w:ascii="Times New Roman" w:hAnsi="Times New Roman" w:cs="Times New Roman"/>
+          <w:sz w:val="24"/>
+          <w:szCs w:val="24"/>
+        </w:rPr>
+        <w:tab/>
+      </w:r>
+      <w:r>
+        <w:rPr>
+          <w:rFonts w:ascii="Times New Roman" w:hAnsi="Times New Roman" w:cs="Times New Roman"/>
+          <w:sz w:val="24"/>
+          <w:szCs w:val="24"/>
+        </w:rPr>
+        <w:tab/>
+        <w:t>break;</w:t>
+      </w:r>
+    </w:p>
+    <w:p>
+      <w:pPr>
+        <w:pStyle w:val="PlainText"/>
+        <w:rPr>
+          <w:rFonts w:ascii="Times New Roman" w:hAnsi="Times New Roman" w:cs="Times New Roman"/>
+          <w:sz w:val="24"/>
+          <w:szCs w:val="24"/>
+        </w:rPr>
+      </w:pPr>
+      <w:r>
+        <w:rPr>
+          <w:rFonts w:ascii="Times New Roman" w:hAnsi="Times New Roman" w:cs="Times New Roman"/>
+          <w:sz w:val="24"/>
+          <w:szCs w:val="24"/>
+        </w:rPr>
+        <w:tab/>
+      </w:r>
+      <w:r>
+        <w:rPr>
+          <w:rFonts w:ascii="Times New Roman" w:hAnsi="Times New Roman" w:cs="Times New Roman"/>
+          <w:sz w:val="24"/>
+          <w:szCs w:val="24"/>
+        </w:rPr>
+        <w:tab/>
+        <w:t>}</w:t>
+      </w:r>
+    </w:p>
+    <w:p>
+      <w:pPr>
+        <w:pStyle w:val="PlainText"/>
+        <w:rPr>
+          <w:rFonts w:ascii="Times New Roman" w:hAnsi="Times New Roman" w:cs="Times New Roman"/>
+          <w:sz w:val="24"/>
+          <w:szCs w:val="24"/>
+        </w:rPr>
+      </w:pPr>
+      <w:r>
+        <w:rPr>
+          <w:rFonts w:ascii="Times New Roman" w:hAnsi="Times New Roman" w:cs="Times New Roman"/>
+          <w:sz w:val="24"/>
+          <w:szCs w:val="24"/>
+        </w:rPr>
+        <w:tab/>
+      </w:r>
+      <w:r>
+        <w:rPr>
+          <w:rFonts w:ascii="Times New Roman" w:hAnsi="Times New Roman" w:cs="Times New Roman"/>
+          <w:sz w:val="24"/>
+          <w:szCs w:val="24"/>
+        </w:rPr>
+        <w:tab/>
+        <w:t>arr[j+1]=ele;</w:t>
+      </w:r>
+    </w:p>
+    <w:p>
+      <w:pPr>
+        <w:pStyle w:val="PlainText"/>
+        <w:rPr>
+          <w:rFonts w:ascii="Times New Roman" w:hAnsi="Times New Roman" w:cs="Times New Roman"/>
+          <w:sz w:val="24"/>
+          <w:szCs w:val="24"/>
+        </w:rPr>
+      </w:pPr>
+      <w:r>
+        <w:rPr>
+          <w:rFonts w:ascii="Times New Roman" w:hAnsi="Times New Roman" w:cs="Times New Roman"/>
+          <w:sz w:val="24"/>
+          <w:szCs w:val="24"/>
+        </w:rPr>
+        <w:tab/>
+        <w:t>}</w:t>
+      </w:r>
+    </w:p>
+    <w:p>
+      <w:pPr>
+        <w:pStyle w:val="PlainText"/>
+        <w:rPr>
+          <w:rFonts w:ascii="Times New Roman" w:hAnsi="Times New Roman" w:cs="Times New Roman"/>
+          <w:sz w:val="24"/>
+          <w:szCs w:val="24"/>
+        </w:rPr>
+      </w:pPr>
+      <w:r>
+        <w:rPr>
+          <w:rFonts w:ascii="Times New Roman" w:hAnsi="Times New Roman" w:cs="Times New Roman"/>
+          <w:sz w:val="24"/>
+          <w:szCs w:val="24"/>
+        </w:rPr>
+        <w:tab/>
+        <w:t>printf("Sorted array is\n");</w:t>
+      </w:r>
+    </w:p>
+    <w:p>
+      <w:pPr>
+        <w:pStyle w:val="PlainText"/>
+        <w:rPr>
+          <w:rFonts w:ascii="Times New Roman" w:hAnsi="Times New Roman" w:cs="Times New Roman"/>
+          <w:sz w:val="24"/>
+          <w:szCs w:val="24"/>
+        </w:rPr>
+      </w:pPr>
+      <w:r>
+        <w:rPr>
+          <w:rFonts w:ascii="Times New Roman" w:hAnsi="Times New Roman" w:cs="Times New Roman"/>
+          <w:sz w:val="24"/>
+          <w:szCs w:val="24"/>
+        </w:rPr>
+        <w:tab/>
+        <w:t>for(i=0;i&lt;no;i++)</w:t>
+      </w:r>
+    </w:p>
+    <w:p>
+      <w:pPr>
+        <w:pStyle w:val="PlainText"/>
+        <w:rPr>
+          <w:rFonts w:ascii="Times New Roman" w:hAnsi="Times New Roman" w:cs="Times New Roman"/>
+          <w:sz w:val="24"/>
+          <w:szCs w:val="24"/>
+        </w:rPr>
+      </w:pPr>
+      <w:r>
+        <w:rPr>
+          <w:rFonts w:ascii="Times New Roman" w:hAnsi="Times New Roman" w:cs="Times New Roman"/>
+          <w:sz w:val="24"/>
+          <w:szCs w:val="24"/>
+        </w:rPr>
+        <w:tab/>
+        <w:t>{</w:t>
+      </w:r>
+      <w:r>
+        <w:rPr>
+          <w:rFonts w:ascii="Times New Roman" w:hAnsi="Times New Roman" w:cs="Times New Roman"/>
+          <w:sz w:val="24"/>
+          <w:szCs w:val="24"/>
+        </w:rPr>
+        <w:tab/>
+        <w:t>printf("%d\n",arr[i]);</w:t>
+      </w:r>
+    </w:p>
+    <w:p>
+      <w:pPr>
+        <w:pStyle w:val="PlainText"/>
+        <w:rPr>
+          <w:rFonts w:ascii="Times New Roman" w:hAnsi="Times New Roman" w:cs="Times New Roman"/>
+          <w:sz w:val="24"/>
+          <w:szCs w:val="24"/>
+        </w:rPr>
+      </w:pPr>
+      <w:r>
+        <w:rPr>
+          <w:rFonts w:ascii="Times New Roman" w:hAnsi="Times New Roman" w:cs="Times New Roman"/>
+          <w:sz w:val="24"/>
+          <w:szCs w:val="24"/>
+        </w:rPr>
+        <w:tab/>
+        <w:t>}</w:t>
+      </w:r>
+    </w:p>
+    <w:p>
+      <w:pPr>
+        <w:pStyle w:val="PlainText"/>
+        <w:rPr>
+          <w:rFonts w:ascii="Times New Roman" w:hAnsi="Times New Roman" w:cs="Times New Roman"/>
+          <w:sz w:val="24"/>
+          <w:szCs w:val="24"/>
+        </w:rPr>
+      </w:pPr>
+      <w:r>
+        <w:rPr>
+          <w:rFonts w:ascii="Times New Roman" w:hAnsi="Times New Roman" w:cs="Times New Roman"/>
+          <w:sz w:val="24"/>
+          <w:szCs w:val="24"/>
+        </w:rPr>
+        <w:tab/>
+        <w:t>getch();</w:t>
+      </w:r>
+    </w:p>
+    <w:p>
+      <w:pPr>
+        <w:pStyle w:val="PlainText"/>
+        <w:rPr>
+          <w:rFonts w:ascii="Times New Roman" w:hAnsi="Times New Roman" w:cs="Times New Roman"/>
+          <w:sz w:val="24"/>
+          <w:szCs w:val="24"/>
+        </w:rPr>
+      </w:pPr>
+      <w:r>
+        <w:rPr>
+          <w:rFonts w:ascii="Times New Roman" w:hAnsi="Times New Roman" w:cs="Times New Roman"/>
+          <w:sz w:val="24"/>
+          <w:szCs w:val="24"/>
+        </w:rPr>
+        <w:tab/>
+        <w:t>return 0;</w:t>
+      </w:r>
+    </w:p>
+    <w:p>
+      <w:pPr>
+        <w:pStyle w:val="PlainText"/>
+        <w:rPr>
+          <w:rFonts w:ascii="Times New Roman" w:hAnsi="Times New Roman" w:cs="Times New Roman"/>
+          <w:sz w:val="24"/>
+          <w:szCs w:val="24"/>
+        </w:rPr>
+      </w:pPr>
+      <w:r>
+        <w:rPr>
+          <w:rFonts w:ascii="Times New Roman" w:hAnsi="Times New Roman" w:cs="Times New Roman"/>
+          <w:sz w:val="24"/>
+          <w:szCs w:val="24"/>
+        </w:rPr>
+        <w:t>}</w:t>
+      </w:r>
+    </w:p>
+    <w:p>
+      <w:pPr>
+        <w:pStyle w:val="PlainText"/>
+        <w:rPr>
+          <w:rFonts w:ascii="Times New Roman" w:hAnsi="Times New Roman" w:cs="Times New Roman"/>
+          <w:sz w:val="24"/>
+          <w:szCs w:val="24"/>
+        </w:rPr>
+      </w:pPr>
+    </w:p>
+    <w:p>
+      <w:pPr>
+        <w:pStyle w:val="PlainText"/>
+        <w:rPr>
+          <w:rFonts w:ascii="Times New Roman" w:hAnsi="Times New Roman" w:cs="Times New Roman"/>
+          <w:sz w:val="24"/>
+          <w:szCs w:val="24"/>
+        </w:rPr>
+      </w:pPr>
+      <w:r>
+        <w:rPr>
+          <w:rFonts w:ascii="Times New Roman" w:hAnsi="Times New Roman" w:cs="Times New Roman"/>
+          <w:noProof/>
+          <w:sz w:val="24"/>
+          <w:szCs w:val="24"/>
+          <w:lang w:val="en-IN" w:eastAsia="en-IN"/>
+        </w:rPr>
+        <w:drawing>
+          <wp:inline distT="0" distB="0" distL="0" distR="0">
+            <wp:extent cx="4004310" cy="2655418"/>
+            <wp:effectExtent l="19050" t="0" r="0" b="0"/>
+            <wp:docPr id="7" name="Picture 1" descr="E:\Rahul  3rd SEM\DSA\practical file\inssrt.jpg"/>
+            <wp:cNvGraphicFramePr>
+              <a:graphicFrameLocks xmlns:a="http://schemas.openxmlformats.org/drawingml/2006/main" noChangeAspect="1"/>
+            </wp:cNvGraphicFramePr>
+            <a:graphic xmlns:a="http://schemas.openxmlformats.org/drawingml/2006/main">
+              <a:graphicData uri="http://schemas.openxmlformats.org/drawingml/2006/picture">
+                <pic:pic xmlns:pic="http://schemas.openxmlformats.org/drawingml/2006/picture">
+                  <pic:nvPicPr>
+                    <pic:cNvPr id="0" name="Picture 1" descr="E:\Rahul  3rd SEM\DSA\practical file\inssrt.jpg"/>
+                    <pic:cNvPicPr>
+                      <a:picLocks noChangeAspect="1" noChangeArrowheads="1"/>
+                    </pic:cNvPicPr>
+                  </pic:nvPicPr>
+                  <pic:blipFill>
+                    <a:blip r:embed="rId10"/>
+                    <a:srcRect b="13365"/>
+                    <a:stretch>
+                      <a:fillRect/>
+                    </a:stretch>
+                  </pic:blipFill>
+                  <pic:spPr bwMode="auto">
+                    <a:xfrm>
+                      <a:off x="0" y="0"/>
+                      <a:ext cx="4004310" cy="2655418"/>
+                    </a:xfrm>
+                    <a:prstGeom prst="rect">
+                      <a:avLst/>
+                    </a:prstGeom>
+                    <a:noFill/>
+                    <a:ln w="9525">
+                      <a:noFill/>
+                      <a:miter lim="800000"/>
+                      <a:headEnd/>
+                      <a:tailEnd/>
+                    </a:ln>
+                  </pic:spPr>
+                </pic:pic>
+              </a:graphicData>
+            </a:graphic>
+          </wp:inline>
+        </w:drawing>
+      </w:r>
+    </w:p>
+    <w:p>
+      <w:pPr>
+        <w:pStyle w:val="PlainText"/>
+        <w:rPr>
+          <w:rFonts w:ascii="Times New Roman" w:hAnsi="Times New Roman" w:cs="Times New Roman"/>
+          <w:b/>
+          <w:sz w:val="24"/>
+          <w:szCs w:val="24"/>
+        </w:rPr>
+      </w:pPr>
+    </w:p>
+    <w:p>
+      <w:pPr>
+        <w:pStyle w:val="PlainText"/>
+        <w:rPr>
+          <w:rFonts w:ascii="Times New Roman" w:hAnsi="Times New Roman" w:cs="Times New Roman"/>
+          <w:b/>
+          <w:sz w:val="28"/>
+          <w:szCs w:val="28"/>
+        </w:rPr>
+      </w:pPr>
+      <w:r>
+        <w:rPr>
+          <w:rFonts w:ascii="Times New Roman" w:hAnsi="Times New Roman" w:cs="Times New Roman"/>
+          <w:b/>
+          <w:sz w:val="24"/>
+          <w:szCs w:val="24"/>
+        </w:rPr>
+        <w:tab/>
+      </w:r>
+      <w:r>
+        <w:rPr>
+          <w:rFonts w:ascii="Times New Roman" w:hAnsi="Times New Roman" w:cs="Times New Roman"/>
+          <w:b/>
+          <w:sz w:val="24"/>
+          <w:szCs w:val="24"/>
+        </w:rPr>
+        <w:tab/>
+      </w:r>
+      <w:r>
+        <w:rPr>
+          <w:rFonts w:ascii="Times New Roman" w:hAnsi="Times New Roman" w:cs="Times New Roman"/>
+          <w:b/>
+          <w:sz w:val="24"/>
+          <w:szCs w:val="24"/>
+        </w:rPr>
+        <w:tab/>
+      </w:r>
+      <w:r>
+        <w:rPr>
+          <w:rFonts w:ascii="Times New Roman" w:hAnsi="Times New Roman" w:cs="Times New Roman"/>
+          <w:b/>
+          <w:sz w:val="24"/>
+          <w:szCs w:val="24"/>
+        </w:rPr>
+        <w:tab/>
+      </w:r>
+      <w:r>
+        <w:rPr>
+          <w:rFonts w:ascii="Times New Roman" w:hAnsi="Times New Roman" w:cs="Times New Roman"/>
+          <w:b/>
+          <w:sz w:val="24"/>
+          <w:szCs w:val="24"/>
+        </w:rPr>
+        <w:tab/>
+      </w:r>
+      <w:r>
+        <w:rPr>
+          <w:rFonts w:ascii="Times New Roman" w:hAnsi="Times New Roman" w:cs="Times New Roman"/>
+          <w:b/>
+          <w:sz w:val="28"/>
+          <w:szCs w:val="28"/>
+        </w:rPr>
+        <w:t>Program#6</w:t>
+      </w:r>
+    </w:p>
+    <w:p>
+      <w:pPr>
+        <w:pStyle w:val="PlainText"/>
+        <w:rPr>
+          <w:rFonts w:ascii="Times New Roman" w:hAnsi="Times New Roman" w:cs="Times New Roman"/>
+          <w:b/>
+          <w:sz w:val="24"/>
+          <w:szCs w:val="24"/>
+        </w:rPr>
+      </w:pPr>
+    </w:p>
+    <w:p>
+      <w:pPr>
+        <w:pStyle w:val="PlainText"/>
+        <w:rPr>
+          <w:rFonts w:ascii="Times New Roman" w:hAnsi="Times New Roman" w:cs="Times New Roman"/>
+          <w:b/>
+          <w:sz w:val="24"/>
+          <w:szCs w:val="24"/>
+        </w:rPr>
+      </w:pPr>
+      <w:r>
+        <w:rPr>
+          <w:rFonts w:ascii="Times New Roman" w:hAnsi="Times New Roman" w:cs="Times New Roman"/>
+          <w:b/>
+          <w:sz w:val="24"/>
+          <w:szCs w:val="24"/>
+        </w:rPr>
+        <w:t xml:space="preserve">Aim: </w:t>
+      </w:r>
+      <w:r>
+        <w:rPr>
+          <w:rFonts w:ascii="Times New Roman" w:hAnsi="Times New Roman" w:cs="Times New Roman"/>
+          <w:sz w:val="24"/>
+          <w:szCs w:val="24"/>
+        </w:rPr>
+        <w:t>Writ</w:t>
+      </w:r>
+      <w:r>
+        <w:rPr>
+          <w:rFonts w:ascii="Times New Roman" w:hAnsi="Times New Roman" w:cs="Times New Roman"/>
+          <w:sz w:val="24"/>
+          <w:szCs w:val="24"/>
+        </w:rPr>
+        <w:t>e</w:t>
+      </w:r>
+      <w:r>
+        <w:rPr>
+          <w:rFonts w:ascii="Times New Roman" w:hAnsi="Times New Roman" w:cs="Times New Roman"/>
+          <w:sz w:val="24"/>
+          <w:szCs w:val="24"/>
+        </w:rPr>
+        <w:t xml:space="preserve"> a program to </w:t>
+      </w:r>
+      <w:r>
+        <w:rPr>
+          <w:rFonts w:ascii="Times New Roman" w:hAnsi="Times New Roman" w:cs="Times New Roman"/>
+          <w:b/>
+          <w:sz w:val="24"/>
+          <w:szCs w:val="24"/>
+        </w:rPr>
+        <w:t>multiply two matrices</w:t>
+      </w:r>
+      <w:r>
+        <w:rPr>
+          <w:rFonts w:ascii="Times New Roman" w:hAnsi="Times New Roman" w:cs="Times New Roman"/>
+          <w:sz w:val="24"/>
+          <w:szCs w:val="24"/>
+        </w:rPr>
+        <w:t>.</w:t>
+      </w:r>
+    </w:p>
+    <w:p>
+      <w:pPr>
+        <w:pStyle w:val="PlainText"/>
+        <w:rPr>
+          <w:rFonts w:ascii="Times New Roman" w:hAnsi="Times New Roman" w:cs="Times New Roman"/>
+          <w:b/>
+          <w:sz w:val="24"/>
+          <w:szCs w:val="24"/>
+        </w:rPr>
+      </w:pPr>
+      <w:r>
+        <w:rPr>
+          <w:rFonts w:ascii="Times New Roman" w:hAnsi="Times New Roman" w:cs="Times New Roman"/>
+          <w:b/>
+          <w:sz w:val="24"/>
+          <w:szCs w:val="24"/>
+        </w:rPr>
+        <w:t>Code:</w:t>
+      </w:r>
+    </w:p>
+    <w:p>
+      <w:pPr>
+        <w:pStyle w:val="PlainText"/>
+        <w:rPr>
+          <w:rFonts w:ascii="Times New Roman" w:hAnsi="Times New Roman" w:cs="Times New Roman"/>
+          <w:sz w:val="24"/>
+          <w:szCs w:val="24"/>
+        </w:rPr>
+      </w:pPr>
+      <w:r>
+        <w:rPr>
+          <w:rFonts w:ascii="Times New Roman" w:hAnsi="Times New Roman" w:cs="Times New Roman"/>
+          <w:sz w:val="24"/>
+          <w:szCs w:val="24"/>
+        </w:rPr>
+        <w:t>#include&lt;stdio.h&gt;</w:t>
+      </w:r>
+    </w:p>
+    <w:p>
+      <w:pPr>
+        <w:pStyle w:val="PlainText"/>
+        <w:rPr>
+          <w:rFonts w:ascii="Times New Roman" w:hAnsi="Times New Roman" w:cs="Times New Roman"/>
+          <w:sz w:val="24"/>
+          <w:szCs w:val="24"/>
+        </w:rPr>
+      </w:pPr>
+      <w:r>
+        <w:rPr>
+          <w:rFonts w:ascii="Times New Roman" w:hAnsi="Times New Roman" w:cs="Times New Roman"/>
+          <w:sz w:val="24"/>
+          <w:szCs w:val="24"/>
+        </w:rPr>
+        <w:t>#include&lt;conio.h&gt;</w:t>
+      </w:r>
+    </w:p>
+    <w:p>
+      <w:pPr>
+        <w:pStyle w:val="PlainText"/>
+        <w:rPr>
+          <w:rFonts w:ascii="Times New Roman" w:hAnsi="Times New Roman" w:cs="Times New Roman"/>
+          <w:sz w:val="24"/>
+          <w:szCs w:val="24"/>
+        </w:rPr>
+      </w:pPr>
+      <w:r>
+        <w:rPr>
+          <w:rFonts w:ascii="Times New Roman" w:hAnsi="Times New Roman" w:cs="Times New Roman"/>
+          <w:sz w:val="24"/>
+          <w:szCs w:val="24"/>
+        </w:rPr>
+        <w:t>#include&lt;stdlib.h&gt;</w:t>
+      </w:r>
+    </w:p>
+    <w:p>
+      <w:pPr>
+        <w:pStyle w:val="PlainText"/>
+        <w:rPr>
+          <w:rFonts w:ascii="Times New Roman" w:hAnsi="Times New Roman" w:cs="Times New Roman"/>
+          <w:sz w:val="24"/>
+          <w:szCs w:val="24"/>
+        </w:rPr>
+      </w:pPr>
+      <w:r>
+        <w:rPr>
+          <w:rFonts w:ascii="Times New Roman" w:hAnsi="Times New Roman" w:cs="Times New Roman"/>
+          <w:sz w:val="24"/>
+          <w:szCs w:val="24"/>
+        </w:rPr>
+        <w:t>#define size 5</w:t>
+      </w:r>
+    </w:p>
+    <w:p>
+      <w:pPr>
+        <w:pStyle w:val="PlainText"/>
+        <w:rPr>
+          <w:rFonts w:ascii="Times New Roman" w:hAnsi="Times New Roman" w:cs="Times New Roman"/>
+          <w:sz w:val="24"/>
+          <w:szCs w:val="24"/>
+        </w:rPr>
+      </w:pPr>
+      <w:r>
+        <w:rPr>
+          <w:rFonts w:ascii="Times New Roman" w:hAnsi="Times New Roman" w:cs="Times New Roman"/>
+          <w:sz w:val="24"/>
+          <w:szCs w:val="24"/>
+        </w:rPr>
+        <w:t>int main()</w:t>
+      </w:r>
+    </w:p>
+    <w:p>
+      <w:pPr>
+        <w:pStyle w:val="PlainText"/>
+        <w:rPr>
+          <w:rFonts w:ascii="Times New Roman" w:hAnsi="Times New Roman" w:cs="Times New Roman"/>
+          <w:sz w:val="24"/>
+          <w:szCs w:val="24"/>
+        </w:rPr>
+      </w:pPr>
+      <w:r>
+        <w:rPr>
+          <w:rFonts w:ascii="Times New Roman" w:hAnsi="Times New Roman" w:cs="Times New Roman"/>
+          <w:sz w:val="24"/>
+          <w:szCs w:val="24"/>
+        </w:rPr>
+        <w:t>{</w:t>
+      </w:r>
+      <w:r>
+        <w:rPr>
+          <w:rFonts w:ascii="Times New Roman" w:hAnsi="Times New Roman" w:cs="Times New Roman"/>
+          <w:sz w:val="24"/>
+          <w:szCs w:val="24"/>
+        </w:rPr>
+        <w:tab/>
+        <w:t>int mat1[size][size],mat2[size][size],mat[size][size]={0};</w:t>
+      </w:r>
+    </w:p>
+    <w:p>
+      <w:pPr>
+        <w:pStyle w:val="PlainText"/>
+        <w:rPr>
+          <w:rFonts w:ascii="Times New Roman" w:hAnsi="Times New Roman" w:cs="Times New Roman"/>
+          <w:sz w:val="24"/>
+          <w:szCs w:val="24"/>
+        </w:rPr>
+      </w:pPr>
+      <w:r>
+        <w:rPr>
+          <w:rFonts w:ascii="Times New Roman" w:hAnsi="Times New Roman" w:cs="Times New Roman"/>
+          <w:sz w:val="24"/>
+          <w:szCs w:val="24"/>
+        </w:rPr>
+        <w:tab/>
+        <w:t>int i,j,k,m,n,x,y;</w:t>
+      </w:r>
+    </w:p>
+    <w:p>
+      <w:pPr>
+        <w:pStyle w:val="PlainText"/>
+        <w:rPr>
+          <w:rFonts w:ascii="Times New Roman" w:hAnsi="Times New Roman" w:cs="Times New Roman"/>
+          <w:sz w:val="24"/>
+          <w:szCs w:val="24"/>
+        </w:rPr>
+      </w:pPr>
+      <w:r>
+        <w:rPr>
+          <w:rFonts w:ascii="Times New Roman" w:hAnsi="Times New Roman" w:cs="Times New Roman"/>
+          <w:sz w:val="24"/>
+          <w:szCs w:val="24"/>
+        </w:rPr>
+        <w:tab/>
+        <w:t>clrscr();</w:t>
+      </w:r>
+    </w:p>
+    <w:p>
+      <w:pPr>
+        <w:pStyle w:val="PlainText"/>
+        <w:rPr>
+          <w:rFonts w:ascii="Times New Roman" w:hAnsi="Times New Roman" w:cs="Times New Roman"/>
+          <w:sz w:val="24"/>
+          <w:szCs w:val="24"/>
+        </w:rPr>
+      </w:pPr>
+      <w:r>
+        <w:rPr>
+          <w:rFonts w:ascii="Times New Roman" w:hAnsi="Times New Roman" w:cs="Times New Roman"/>
+          <w:sz w:val="24"/>
+          <w:szCs w:val="24"/>
+        </w:rPr>
+        <w:tab/>
+        <w:t>printf("Enter dimensions of matrix 1\n");</w:t>
+      </w:r>
+    </w:p>
+    <w:p>
+      <w:pPr>
+        <w:pStyle w:val="PlainText"/>
+        <w:rPr>
+          <w:rFonts w:ascii="Times New Roman" w:hAnsi="Times New Roman" w:cs="Times New Roman"/>
+          <w:sz w:val="24"/>
+          <w:szCs w:val="24"/>
+        </w:rPr>
+      </w:pPr>
+      <w:r>
+        <w:rPr>
+          <w:rFonts w:ascii="Times New Roman" w:hAnsi="Times New Roman" w:cs="Times New Roman"/>
+          <w:sz w:val="24"/>
+          <w:szCs w:val="24"/>
+        </w:rPr>
+        <w:tab/>
+        <w:t>scanf("%d%d",&amp;m,&amp;n);</w:t>
+      </w:r>
+    </w:p>
+    <w:p>
+      <w:pPr>
+        <w:pStyle w:val="PlainText"/>
+        <w:rPr>
+          <w:rFonts w:ascii="Times New Roman" w:hAnsi="Times New Roman" w:cs="Times New Roman"/>
+          <w:sz w:val="24"/>
+          <w:szCs w:val="24"/>
+        </w:rPr>
+      </w:pPr>
+      <w:r>
+        <w:rPr>
+          <w:rFonts w:ascii="Times New Roman" w:hAnsi="Times New Roman" w:cs="Times New Roman"/>
+          <w:sz w:val="24"/>
+          <w:szCs w:val="24"/>
+        </w:rPr>
+        <w:tab/>
+        <w:t>printf("Enter dimensions of matrix 2\n");</w:t>
+      </w:r>
+    </w:p>
+    <w:p>
+      <w:pPr>
+        <w:pStyle w:val="PlainText"/>
+        <w:rPr>
+          <w:rFonts w:ascii="Times New Roman" w:hAnsi="Times New Roman" w:cs="Times New Roman"/>
+          <w:sz w:val="24"/>
+          <w:szCs w:val="24"/>
+        </w:rPr>
+      </w:pPr>
+      <w:r>
+        <w:rPr>
+          <w:rFonts w:ascii="Times New Roman" w:hAnsi="Times New Roman" w:cs="Times New Roman"/>
+          <w:sz w:val="24"/>
+          <w:szCs w:val="24"/>
+        </w:rPr>
+        <w:tab/>
+        <w:t>scanf("%d%d",&amp;x,&amp;y);</w:t>
+      </w:r>
+    </w:p>
+    <w:p>
+      <w:pPr>
+        <w:pStyle w:val="PlainText"/>
+        <w:rPr>
+          <w:rFonts w:ascii="Times New Roman" w:hAnsi="Times New Roman" w:cs="Times New Roman"/>
+          <w:sz w:val="24"/>
+          <w:szCs w:val="24"/>
+        </w:rPr>
+      </w:pPr>
+      <w:r>
+        <w:rPr>
+          <w:rFonts w:ascii="Times New Roman" w:hAnsi="Times New Roman" w:cs="Times New Roman"/>
+          <w:sz w:val="24"/>
+          <w:szCs w:val="24"/>
+        </w:rPr>
+        <w:tab/>
+        <w:t>if(n!=x)</w:t>
+      </w:r>
+    </w:p>
+    <w:p>
+      <w:pPr>
+        <w:pStyle w:val="PlainText"/>
+        <w:rPr>
+          <w:rFonts w:ascii="Times New Roman" w:hAnsi="Times New Roman" w:cs="Times New Roman"/>
+          <w:sz w:val="24"/>
+          <w:szCs w:val="24"/>
+        </w:rPr>
+      </w:pPr>
+      <w:r>
+        <w:rPr>
+          <w:rFonts w:ascii="Times New Roman" w:hAnsi="Times New Roman" w:cs="Times New Roman"/>
+          <w:sz w:val="24"/>
+          <w:szCs w:val="24"/>
+        </w:rPr>
+        <w:tab/>
+        <w:t>{       printf("Sorry! unable to multiply matrix.\n");</w:t>
+      </w:r>
+    </w:p>
+    <w:p>
+      <w:pPr>
+        <w:pStyle w:val="PlainText"/>
+        <w:rPr>
+          <w:rFonts w:ascii="Times New Roman" w:hAnsi="Times New Roman" w:cs="Times New Roman"/>
+          <w:sz w:val="24"/>
+          <w:szCs w:val="24"/>
+        </w:rPr>
+      </w:pPr>
+      <w:r>
+        <w:rPr>
+          <w:rFonts w:ascii="Times New Roman" w:hAnsi="Times New Roman" w:cs="Times New Roman"/>
+          <w:sz w:val="24"/>
+          <w:szCs w:val="24"/>
+        </w:rPr>
+        <w:tab/>
+      </w:r>
+      <w:r>
+        <w:rPr>
+          <w:rFonts w:ascii="Times New Roman" w:hAnsi="Times New Roman" w:cs="Times New Roman"/>
+          <w:sz w:val="24"/>
+          <w:szCs w:val="24"/>
+        </w:rPr>
+        <w:tab/>
+        <w:t>printf("Invalid matrix dimension added\n");</w:t>
+      </w:r>
+    </w:p>
+    <w:p>
+      <w:pPr>
+        <w:pStyle w:val="PlainText"/>
+        <w:rPr>
+          <w:rFonts w:ascii="Times New Roman" w:hAnsi="Times New Roman" w:cs="Times New Roman"/>
+          <w:sz w:val="24"/>
+          <w:szCs w:val="24"/>
+        </w:rPr>
+      </w:pPr>
+      <w:r>
+        <w:rPr>
+          <w:rFonts w:ascii="Times New Roman" w:hAnsi="Times New Roman" w:cs="Times New Roman"/>
+          <w:sz w:val="24"/>
+          <w:szCs w:val="24"/>
+        </w:rPr>
+        <w:tab/>
+      </w:r>
+      <w:r>
+        <w:rPr>
+          <w:rFonts w:ascii="Times New Roman" w:hAnsi="Times New Roman" w:cs="Times New Roman"/>
+          <w:sz w:val="24"/>
+          <w:szCs w:val="24"/>
+        </w:rPr>
+        <w:tab/>
+        <w:t>getch();</w:t>
+      </w:r>
+    </w:p>
+    <w:p>
+      <w:pPr>
+        <w:pStyle w:val="PlainText"/>
+        <w:rPr>
+          <w:rFonts w:ascii="Times New Roman" w:hAnsi="Times New Roman" w:cs="Times New Roman"/>
+          <w:sz w:val="24"/>
+          <w:szCs w:val="24"/>
+        </w:rPr>
+      </w:pPr>
+      <w:r>
+        <w:rPr>
+          <w:rFonts w:ascii="Times New Roman" w:hAnsi="Times New Roman" w:cs="Times New Roman"/>
+          <w:sz w:val="24"/>
+          <w:szCs w:val="24"/>
+        </w:rPr>
+        <w:tab/>
+      </w:r>
+      <w:r>
+        <w:rPr>
+          <w:rFonts w:ascii="Times New Roman" w:hAnsi="Times New Roman" w:cs="Times New Roman"/>
+          <w:sz w:val="24"/>
+          <w:szCs w:val="24"/>
+        </w:rPr>
+        <w:tab/>
+        <w:t>exit(0);</w:t>
+      </w:r>
+    </w:p>
+    <w:p>
+      <w:pPr>
+        <w:pStyle w:val="PlainText"/>
+        <w:rPr>
+          <w:rFonts w:ascii="Times New Roman" w:hAnsi="Times New Roman" w:cs="Times New Roman"/>
+          <w:sz w:val="24"/>
+          <w:szCs w:val="24"/>
+        </w:rPr>
+      </w:pPr>
+      <w:r>
+        <w:rPr>
+          <w:rFonts w:ascii="Times New Roman" w:hAnsi="Times New Roman" w:cs="Times New Roman"/>
+          <w:sz w:val="24"/>
+          <w:szCs w:val="24"/>
+        </w:rPr>
+        <w:tab/>
+        <w:t>}</w:t>
+      </w:r>
+    </w:p>
+    <w:p>
+      <w:pPr>
+        <w:pStyle w:val="PlainText"/>
+        <w:rPr>
+          <w:rFonts w:ascii="Times New Roman" w:hAnsi="Times New Roman" w:cs="Times New Roman"/>
+          <w:sz w:val="24"/>
+          <w:szCs w:val="24"/>
+        </w:rPr>
+      </w:pPr>
+      <w:r>
+        <w:rPr>
+          <w:rFonts w:ascii="Times New Roman" w:hAnsi="Times New Roman" w:cs="Times New Roman"/>
+          <w:sz w:val="24"/>
+          <w:szCs w:val="24"/>
+        </w:rPr>
+        <w:tab/>
+        <w:t>printf("Enter elements of matrix 1\n");</w:t>
+      </w:r>
+    </w:p>
+    <w:p>
+      <w:pPr>
+        <w:pStyle w:val="PlainText"/>
+        <w:rPr>
+          <w:rFonts w:ascii="Times New Roman" w:hAnsi="Times New Roman" w:cs="Times New Roman"/>
+          <w:sz w:val="24"/>
+          <w:szCs w:val="24"/>
+        </w:rPr>
+      </w:pPr>
+      <w:r>
+        <w:rPr>
+          <w:rFonts w:ascii="Times New Roman" w:hAnsi="Times New Roman" w:cs="Times New Roman"/>
+          <w:sz w:val="24"/>
+          <w:szCs w:val="24"/>
+        </w:rPr>
+        <w:tab/>
+        <w:t>for(i=0;i&lt;m;i++)</w:t>
+      </w:r>
+    </w:p>
+    <w:p>
+      <w:pPr>
+        <w:pStyle w:val="PlainText"/>
+        <w:rPr>
+          <w:rFonts w:ascii="Times New Roman" w:hAnsi="Times New Roman" w:cs="Times New Roman"/>
+          <w:sz w:val="24"/>
+          <w:szCs w:val="24"/>
+        </w:rPr>
+      </w:pPr>
+      <w:r>
+        <w:rPr>
+          <w:rFonts w:ascii="Times New Roman" w:hAnsi="Times New Roman" w:cs="Times New Roman"/>
+          <w:sz w:val="24"/>
+          <w:szCs w:val="24"/>
+        </w:rPr>
+        <w:tab/>
+        <w:t>{</w:t>
+      </w:r>
+      <w:r>
+        <w:rPr>
+          <w:rFonts w:ascii="Times New Roman" w:hAnsi="Times New Roman" w:cs="Times New Roman"/>
+          <w:sz w:val="24"/>
+          <w:szCs w:val="24"/>
+        </w:rPr>
+        <w:tab/>
+        <w:t>for(j=0;j&lt;n;j++)</w:t>
+      </w:r>
+    </w:p>
+    <w:p>
+      <w:pPr>
+        <w:pStyle w:val="PlainText"/>
+        <w:rPr>
+          <w:rFonts w:ascii="Times New Roman" w:hAnsi="Times New Roman" w:cs="Times New Roman"/>
+          <w:sz w:val="24"/>
+          <w:szCs w:val="24"/>
+        </w:rPr>
+      </w:pPr>
+      <w:r>
+        <w:rPr>
+          <w:rFonts w:ascii="Times New Roman" w:hAnsi="Times New Roman" w:cs="Times New Roman"/>
+          <w:sz w:val="24"/>
+          <w:szCs w:val="24"/>
+        </w:rPr>
+        <w:tab/>
+      </w:r>
+      <w:r>
+        <w:rPr>
+          <w:rFonts w:ascii="Times New Roman" w:hAnsi="Times New Roman" w:cs="Times New Roman"/>
+          <w:sz w:val="24"/>
+          <w:szCs w:val="24"/>
+        </w:rPr>
+        <w:tab/>
+        <w:t>{</w:t>
+      </w:r>
+      <w:r>
+        <w:rPr>
+          <w:rFonts w:ascii="Times New Roman" w:hAnsi="Times New Roman" w:cs="Times New Roman"/>
+          <w:sz w:val="24"/>
+          <w:szCs w:val="24"/>
+        </w:rPr>
+        <w:tab/>
+        <w:t>scanf("%d",&amp;mat1[i][j]);</w:t>
+      </w:r>
+    </w:p>
+    <w:p>
+      <w:pPr>
+        <w:pStyle w:val="PlainText"/>
+        <w:rPr>
+          <w:rFonts w:ascii="Times New Roman" w:hAnsi="Times New Roman" w:cs="Times New Roman"/>
+          <w:sz w:val="24"/>
+          <w:szCs w:val="24"/>
+        </w:rPr>
+      </w:pPr>
+      <w:r>
+        <w:rPr>
+          <w:rFonts w:ascii="Times New Roman" w:hAnsi="Times New Roman" w:cs="Times New Roman"/>
+          <w:sz w:val="24"/>
+          <w:szCs w:val="24"/>
+        </w:rPr>
+        <w:tab/>
+      </w:r>
+      <w:r>
+        <w:rPr>
+          <w:rFonts w:ascii="Times New Roman" w:hAnsi="Times New Roman" w:cs="Times New Roman"/>
+          <w:sz w:val="24"/>
+          <w:szCs w:val="24"/>
+        </w:rPr>
+        <w:tab/>
+        <w:t>}</w:t>
+      </w:r>
+    </w:p>
+    <w:p>
+      <w:pPr>
+        <w:pStyle w:val="PlainText"/>
+        <w:rPr>
+          <w:rFonts w:ascii="Times New Roman" w:hAnsi="Times New Roman" w:cs="Times New Roman"/>
+          <w:sz w:val="24"/>
+          <w:szCs w:val="24"/>
+        </w:rPr>
+      </w:pPr>
+      <w:r>
+        <w:rPr>
+          <w:rFonts w:ascii="Times New Roman" w:hAnsi="Times New Roman" w:cs="Times New Roman"/>
+          <w:sz w:val="24"/>
+          <w:szCs w:val="24"/>
+        </w:rPr>
+        <w:tab/>
+        <w:t>}</w:t>
+      </w:r>
+    </w:p>
+    <w:p>
+      <w:pPr>
+        <w:pStyle w:val="PlainText"/>
+        <w:rPr>
+          <w:rFonts w:ascii="Times New Roman" w:hAnsi="Times New Roman" w:cs="Times New Roman"/>
+          <w:sz w:val="24"/>
+          <w:szCs w:val="24"/>
+        </w:rPr>
+      </w:pPr>
+      <w:r>
+        <w:rPr>
+          <w:rFonts w:ascii="Times New Roman" w:hAnsi="Times New Roman" w:cs="Times New Roman"/>
+          <w:sz w:val="24"/>
+          <w:szCs w:val="24"/>
+        </w:rPr>
+        <w:tab/>
+        <w:t>printf("Enter elements of matrix 2\n");</w:t>
+      </w:r>
+    </w:p>
+    <w:p>
+      <w:pPr>
+        <w:pStyle w:val="PlainText"/>
+        <w:rPr>
+          <w:rFonts w:ascii="Times New Roman" w:hAnsi="Times New Roman" w:cs="Times New Roman"/>
+          <w:sz w:val="24"/>
+          <w:szCs w:val="24"/>
+        </w:rPr>
+      </w:pPr>
+      <w:r>
+        <w:rPr>
+          <w:rFonts w:ascii="Times New Roman" w:hAnsi="Times New Roman" w:cs="Times New Roman"/>
+          <w:sz w:val="24"/>
+          <w:szCs w:val="24"/>
+        </w:rPr>
+        <w:tab/>
+        <w:t>for(i=0;i&lt;x;i++)</w:t>
+      </w:r>
+    </w:p>
+    <w:p>
+      <w:pPr>
+        <w:pStyle w:val="PlainText"/>
+        <w:rPr>
+          <w:rFonts w:ascii="Times New Roman" w:hAnsi="Times New Roman" w:cs="Times New Roman"/>
+          <w:sz w:val="24"/>
+          <w:szCs w:val="24"/>
+        </w:rPr>
+      </w:pPr>
+      <w:r>
+        <w:rPr>
+          <w:rFonts w:ascii="Times New Roman" w:hAnsi="Times New Roman" w:cs="Times New Roman"/>
+          <w:sz w:val="24"/>
+          <w:szCs w:val="24"/>
+        </w:rPr>
+        <w:tab/>
+        <w:t>{</w:t>
+      </w:r>
+      <w:r>
+        <w:rPr>
+          <w:rFonts w:ascii="Times New Roman" w:hAnsi="Times New Roman" w:cs="Times New Roman"/>
+          <w:sz w:val="24"/>
+          <w:szCs w:val="24"/>
+        </w:rPr>
+        <w:tab/>
+        <w:t>for(j=0;j&lt;y;j++)</w:t>
+      </w:r>
+    </w:p>
+    <w:p>
+      <w:pPr>
+        <w:pStyle w:val="PlainText"/>
+        <w:rPr>
+          <w:rFonts w:ascii="Times New Roman" w:hAnsi="Times New Roman" w:cs="Times New Roman"/>
+          <w:sz w:val="24"/>
+          <w:szCs w:val="24"/>
+        </w:rPr>
+      </w:pPr>
+      <w:r>
+        <w:rPr>
+          <w:rFonts w:ascii="Times New Roman" w:hAnsi="Times New Roman" w:cs="Times New Roman"/>
+          <w:sz w:val="24"/>
+          <w:szCs w:val="24"/>
+        </w:rPr>
+        <w:tab/>
+      </w:r>
+      <w:r>
+        <w:rPr>
+          <w:rFonts w:ascii="Times New Roman" w:hAnsi="Times New Roman" w:cs="Times New Roman"/>
+          <w:sz w:val="24"/>
+          <w:szCs w:val="24"/>
+        </w:rPr>
+        <w:tab/>
+        <w:t>{</w:t>
+      </w:r>
+      <w:r>
+        <w:rPr>
+          <w:rFonts w:ascii="Times New Roman" w:hAnsi="Times New Roman" w:cs="Times New Roman"/>
+          <w:sz w:val="24"/>
+          <w:szCs w:val="24"/>
+        </w:rPr>
+        <w:tab/>
+        <w:t>scanf("%d",&amp;mat2[i][j]);</w:t>
+      </w:r>
+    </w:p>
+    <w:p>
+      <w:pPr>
+        <w:pStyle w:val="PlainText"/>
+        <w:rPr>
+          <w:rFonts w:ascii="Times New Roman" w:hAnsi="Times New Roman" w:cs="Times New Roman"/>
+          <w:sz w:val="24"/>
+          <w:szCs w:val="24"/>
+        </w:rPr>
+      </w:pPr>
+      <w:r>
+        <w:rPr>
+          <w:rFonts w:ascii="Times New Roman" w:hAnsi="Times New Roman" w:cs="Times New Roman"/>
+          <w:sz w:val="24"/>
+          <w:szCs w:val="24"/>
+        </w:rPr>
+        <w:tab/>
+      </w:r>
+      <w:r>
+        <w:rPr>
+          <w:rFonts w:ascii="Times New Roman" w:hAnsi="Times New Roman" w:cs="Times New Roman"/>
+          <w:sz w:val="24"/>
+          <w:szCs w:val="24"/>
+        </w:rPr>
+        <w:tab/>
+        <w:t>}</w:t>
+      </w:r>
+    </w:p>
+    <w:p>
+      <w:pPr>
+        <w:pStyle w:val="PlainText"/>
+        <w:rPr>
+          <w:rFonts w:ascii="Times New Roman" w:hAnsi="Times New Roman" w:cs="Times New Roman"/>
+          <w:sz w:val="24"/>
+          <w:szCs w:val="24"/>
+        </w:rPr>
+      </w:pPr>
+      <w:r>
+        <w:rPr>
+          <w:rFonts w:ascii="Times New Roman" w:hAnsi="Times New Roman" w:cs="Times New Roman"/>
+          <w:sz w:val="24"/>
+          <w:szCs w:val="24"/>
+        </w:rPr>
+        <w:tab/>
+        <w:t>}</w:t>
+      </w:r>
+    </w:p>
+    <w:p>
+      <w:pPr>
+        <w:pStyle w:val="PlainText"/>
+        <w:rPr>
+          <w:rFonts w:ascii="Times New Roman" w:hAnsi="Times New Roman" w:cs="Times New Roman"/>
+          <w:sz w:val="24"/>
+          <w:szCs w:val="24"/>
+        </w:rPr>
+      </w:pPr>
+      <w:r>
+        <w:rPr>
+          <w:rFonts w:ascii="Times New Roman" w:hAnsi="Times New Roman" w:cs="Times New Roman"/>
+          <w:sz w:val="24"/>
+          <w:szCs w:val="24"/>
+        </w:rPr>
+        <w:tab/>
+        <w:t>for(i=0;i&lt;m;i++)</w:t>
+      </w:r>
+    </w:p>
+    <w:p>
+      <w:pPr>
+        <w:pStyle w:val="PlainText"/>
+        <w:rPr>
+          <w:rFonts w:ascii="Times New Roman" w:hAnsi="Times New Roman" w:cs="Times New Roman"/>
+          <w:sz w:val="24"/>
+          <w:szCs w:val="24"/>
+        </w:rPr>
+      </w:pPr>
+      <w:r>
+        <w:rPr>
+          <w:rFonts w:ascii="Times New Roman" w:hAnsi="Times New Roman" w:cs="Times New Roman"/>
+          <w:sz w:val="24"/>
+          <w:szCs w:val="24"/>
+        </w:rPr>
+        <w:tab/>
+        <w:t>{</w:t>
+      </w:r>
+      <w:r>
+        <w:rPr>
+          <w:rFonts w:ascii="Times New Roman" w:hAnsi="Times New Roman" w:cs="Times New Roman"/>
+          <w:sz w:val="24"/>
+          <w:szCs w:val="24"/>
+        </w:rPr>
+        <w:tab/>
+        <w:t>for(j=0;j&lt;y;j++)</w:t>
+      </w:r>
+    </w:p>
+    <w:p>
+      <w:pPr>
+        <w:pStyle w:val="PlainText"/>
+        <w:rPr>
+          <w:rFonts w:ascii="Times New Roman" w:hAnsi="Times New Roman" w:cs="Times New Roman"/>
+          <w:sz w:val="24"/>
+          <w:szCs w:val="24"/>
+        </w:rPr>
+      </w:pPr>
+      <w:r>
+        <w:rPr>
+          <w:rFonts w:ascii="Times New Roman" w:hAnsi="Times New Roman" w:cs="Times New Roman"/>
+          <w:sz w:val="24"/>
+          <w:szCs w:val="24"/>
+        </w:rPr>
+        <w:tab/>
+      </w:r>
+      <w:r>
+        <w:rPr>
+          <w:rFonts w:ascii="Times New Roman" w:hAnsi="Times New Roman" w:cs="Times New Roman"/>
+          <w:sz w:val="24"/>
+          <w:szCs w:val="24"/>
+        </w:rPr>
+        <w:tab/>
+        <w:t>{</w:t>
+      </w:r>
+      <w:r>
+        <w:rPr>
+          <w:rFonts w:ascii="Times New Roman" w:hAnsi="Times New Roman" w:cs="Times New Roman"/>
+          <w:sz w:val="24"/>
+          <w:szCs w:val="24"/>
+        </w:rPr>
+        <w:tab/>
+        <w:t>for(k=0;k&lt;n;k++)</w:t>
+      </w:r>
+    </w:p>
+    <w:p>
+      <w:pPr>
+        <w:pStyle w:val="PlainText"/>
+        <w:rPr>
+          <w:rFonts w:ascii="Times New Roman" w:hAnsi="Times New Roman" w:cs="Times New Roman"/>
+          <w:sz w:val="24"/>
+          <w:szCs w:val="24"/>
+        </w:rPr>
+      </w:pPr>
+      <w:r>
+        <w:rPr>
+          <w:rFonts w:ascii="Times New Roman" w:hAnsi="Times New Roman" w:cs="Times New Roman"/>
+          <w:sz w:val="24"/>
+          <w:szCs w:val="24"/>
+        </w:rPr>
+        <w:tab/>
+      </w:r>
+      <w:r>
+        <w:rPr>
+          <w:rFonts w:ascii="Times New Roman" w:hAnsi="Times New Roman" w:cs="Times New Roman"/>
+          <w:sz w:val="24"/>
+          <w:szCs w:val="24"/>
+        </w:rPr>
+        <w:tab/>
+      </w:r>
+      <w:r>
+        <w:rPr>
+          <w:rFonts w:ascii="Times New Roman" w:hAnsi="Times New Roman" w:cs="Times New Roman"/>
+          <w:sz w:val="24"/>
+          <w:szCs w:val="24"/>
+        </w:rPr>
+        <w:tab/>
+        <w:t>{</w:t>
+      </w:r>
+      <w:r>
+        <w:rPr>
+          <w:rFonts w:ascii="Times New Roman" w:hAnsi="Times New Roman" w:cs="Times New Roman"/>
+          <w:sz w:val="24"/>
+          <w:szCs w:val="24"/>
+        </w:rPr>
+        <w:tab/>
+        <w:t>mat[i][j]=mat[i][j]+(mat1[i][k]*mat2[k][j]);</w:t>
+      </w:r>
+    </w:p>
+    <w:p>
+      <w:pPr>
+        <w:pStyle w:val="PlainText"/>
+        <w:rPr>
+          <w:rFonts w:ascii="Times New Roman" w:hAnsi="Times New Roman" w:cs="Times New Roman"/>
+          <w:sz w:val="24"/>
+          <w:szCs w:val="24"/>
+        </w:rPr>
+      </w:pPr>
+      <w:r>
+        <w:rPr>
+          <w:rFonts w:ascii="Times New Roman" w:hAnsi="Times New Roman" w:cs="Times New Roman"/>
+          <w:sz w:val="24"/>
+          <w:szCs w:val="24"/>
+        </w:rPr>
+        <w:tab/>
+      </w:r>
+      <w:r>
+        <w:rPr>
+          <w:rFonts w:ascii="Times New Roman" w:hAnsi="Times New Roman" w:cs="Times New Roman"/>
+          <w:sz w:val="24"/>
+          <w:szCs w:val="24"/>
+        </w:rPr>
+        <w:tab/>
+      </w:r>
+      <w:r>
+        <w:rPr>
+          <w:rFonts w:ascii="Times New Roman" w:hAnsi="Times New Roman" w:cs="Times New Roman"/>
+          <w:sz w:val="24"/>
+          <w:szCs w:val="24"/>
+        </w:rPr>
+        <w:tab/>
+        <w:t>}</w:t>
+      </w:r>
+    </w:p>
+    <w:p>
+      <w:pPr>
+        <w:pStyle w:val="PlainText"/>
+        <w:rPr>
+          <w:rFonts w:ascii="Times New Roman" w:hAnsi="Times New Roman" w:cs="Times New Roman"/>
+          <w:sz w:val="24"/>
+          <w:szCs w:val="24"/>
+        </w:rPr>
+      </w:pPr>
+      <w:r>
+        <w:rPr>
+          <w:rFonts w:ascii="Times New Roman" w:hAnsi="Times New Roman" w:cs="Times New Roman"/>
+          <w:sz w:val="24"/>
+          <w:szCs w:val="24"/>
+        </w:rPr>
+        <w:tab/>
+      </w:r>
+      <w:r>
+        <w:rPr>
+          <w:rFonts w:ascii="Times New Roman" w:hAnsi="Times New Roman" w:cs="Times New Roman"/>
+          <w:sz w:val="24"/>
+          <w:szCs w:val="24"/>
+        </w:rPr>
+        <w:tab/>
+        <w:t>}</w:t>
+      </w:r>
+    </w:p>
+    <w:p>
+      <w:pPr>
+        <w:pStyle w:val="PlainText"/>
+        <w:rPr>
+          <w:rFonts w:ascii="Times New Roman" w:hAnsi="Times New Roman" w:cs="Times New Roman"/>
+          <w:sz w:val="24"/>
+          <w:szCs w:val="24"/>
+        </w:rPr>
+      </w:pPr>
+      <w:r>
+        <w:rPr>
+          <w:rFonts w:ascii="Times New Roman" w:hAnsi="Times New Roman" w:cs="Times New Roman"/>
+          <w:sz w:val="24"/>
+          <w:szCs w:val="24"/>
+        </w:rPr>
+        <w:tab/>
+        <w:t>}</w:t>
+      </w:r>
+    </w:p>
+    <w:p>
+      <w:pPr>
+        <w:pStyle w:val="PlainText"/>
+        <w:rPr>
+          <w:rFonts w:ascii="Times New Roman" w:hAnsi="Times New Roman" w:cs="Times New Roman"/>
+          <w:sz w:val="24"/>
+          <w:szCs w:val="24"/>
+        </w:rPr>
+      </w:pPr>
+      <w:r>
+        <w:rPr>
+          <w:rFonts w:ascii="Times New Roman" w:hAnsi="Times New Roman" w:cs="Times New Roman"/>
+          <w:sz w:val="24"/>
+          <w:szCs w:val="24"/>
+        </w:rPr>
+        <w:tab/>
+        <w:t>printf("Multiplied matrix is: \n");</w:t>
+      </w:r>
+    </w:p>
+    <w:p>
+      <w:pPr>
+        <w:pStyle w:val="PlainText"/>
+        <w:rPr>
+          <w:rFonts w:ascii="Times New Roman" w:hAnsi="Times New Roman" w:cs="Times New Roman"/>
+          <w:sz w:val="24"/>
+          <w:szCs w:val="24"/>
+        </w:rPr>
+      </w:pPr>
+      <w:r>
+        <w:rPr>
+          <w:rFonts w:ascii="Times New Roman" w:hAnsi="Times New Roman" w:cs="Times New Roman"/>
+          <w:sz w:val="24"/>
+          <w:szCs w:val="24"/>
+        </w:rPr>
+        <w:tab/>
+        <w:t>for(i=0;i&lt;m;i++)</w:t>
+      </w:r>
+    </w:p>
+    <w:p>
+      <w:pPr>
+        <w:pStyle w:val="PlainText"/>
+        <w:rPr>
+          <w:rFonts w:ascii="Times New Roman" w:hAnsi="Times New Roman" w:cs="Times New Roman"/>
+          <w:sz w:val="24"/>
+          <w:szCs w:val="24"/>
+        </w:rPr>
+      </w:pPr>
+      <w:r>
+        <w:rPr>
+          <w:rFonts w:ascii="Times New Roman" w:hAnsi="Times New Roman" w:cs="Times New Roman"/>
+          <w:sz w:val="24"/>
+          <w:szCs w:val="24"/>
+        </w:rPr>
+        <w:tab/>
+        <w:t>{</w:t>
+      </w:r>
+      <w:r>
+        <w:rPr>
+          <w:rFonts w:ascii="Times New Roman" w:hAnsi="Times New Roman" w:cs="Times New Roman"/>
+          <w:sz w:val="24"/>
+          <w:szCs w:val="24"/>
+        </w:rPr>
+        <w:tab/>
+        <w:t>for(j=0;j&lt;y;j++)</w:t>
+      </w:r>
+    </w:p>
+    <w:p>
+      <w:pPr>
+        <w:pStyle w:val="PlainText"/>
+        <w:rPr>
+          <w:rFonts w:ascii="Times New Roman" w:hAnsi="Times New Roman" w:cs="Times New Roman"/>
+          <w:sz w:val="24"/>
+          <w:szCs w:val="24"/>
+        </w:rPr>
+      </w:pPr>
+      <w:r>
+        <w:rPr>
+          <w:rFonts w:ascii="Times New Roman" w:hAnsi="Times New Roman" w:cs="Times New Roman"/>
+          <w:sz w:val="24"/>
+          <w:szCs w:val="24"/>
+        </w:rPr>
+        <w:tab/>
+      </w:r>
+      <w:r>
+        <w:rPr>
+          <w:rFonts w:ascii="Times New Roman" w:hAnsi="Times New Roman" w:cs="Times New Roman"/>
+          <w:sz w:val="24"/>
+          <w:szCs w:val="24"/>
+        </w:rPr>
+        <w:tab/>
+        <w:t>{</w:t>
+      </w:r>
+      <w:r>
+        <w:rPr>
+          <w:rFonts w:ascii="Times New Roman" w:hAnsi="Times New Roman" w:cs="Times New Roman"/>
+          <w:sz w:val="24"/>
+          <w:szCs w:val="24"/>
+        </w:rPr>
+        <w:tab/>
+        <w:t>printf("%d ",mat[i][j]);</w:t>
+      </w:r>
+    </w:p>
+    <w:p>
+      <w:pPr>
+        <w:pStyle w:val="PlainText"/>
+        <w:rPr>
+          <w:rFonts w:ascii="Times New Roman" w:hAnsi="Times New Roman" w:cs="Times New Roman"/>
+          <w:sz w:val="24"/>
+          <w:szCs w:val="24"/>
+        </w:rPr>
+      </w:pPr>
+      <w:r>
+        <w:rPr>
+          <w:rFonts w:ascii="Times New Roman" w:hAnsi="Times New Roman" w:cs="Times New Roman"/>
+          <w:sz w:val="24"/>
+          <w:szCs w:val="24"/>
+        </w:rPr>
+        <w:tab/>
+      </w:r>
+      <w:r>
+        <w:rPr>
+          <w:rFonts w:ascii="Times New Roman" w:hAnsi="Times New Roman" w:cs="Times New Roman"/>
+          <w:sz w:val="24"/>
+          <w:szCs w:val="24"/>
+        </w:rPr>
+        <w:tab/>
+        <w:t>}</w:t>
+      </w:r>
+    </w:p>
+    <w:p>
+      <w:pPr>
+        <w:pStyle w:val="PlainText"/>
+        <w:rPr>
+          <w:rFonts w:ascii="Times New Roman" w:hAnsi="Times New Roman" w:cs="Times New Roman"/>
+          <w:sz w:val="24"/>
+          <w:szCs w:val="24"/>
+        </w:rPr>
+      </w:pPr>
+      <w:r>
+        <w:rPr>
+          <w:rFonts w:ascii="Times New Roman" w:hAnsi="Times New Roman" w:cs="Times New Roman"/>
+          <w:sz w:val="24"/>
+          <w:szCs w:val="24"/>
+        </w:rPr>
+        <w:tab/>
+      </w:r>
+      <w:r>
+        <w:rPr>
+          <w:rFonts w:ascii="Times New Roman" w:hAnsi="Times New Roman" w:cs="Times New Roman"/>
+          <w:sz w:val="24"/>
+          <w:szCs w:val="24"/>
+        </w:rPr>
+        <w:tab/>
+        <w:t>printf("\n");</w:t>
+      </w:r>
+    </w:p>
+    <w:p>
+      <w:pPr>
+        <w:pStyle w:val="PlainText"/>
+        <w:rPr>
+          <w:rFonts w:ascii="Times New Roman" w:hAnsi="Times New Roman" w:cs="Times New Roman"/>
+          <w:sz w:val="24"/>
+          <w:szCs w:val="24"/>
+        </w:rPr>
+      </w:pPr>
+      <w:r>
+        <w:rPr>
+          <w:rFonts w:ascii="Times New Roman" w:hAnsi="Times New Roman" w:cs="Times New Roman"/>
+          <w:sz w:val="24"/>
+          <w:szCs w:val="24"/>
+        </w:rPr>
+        <w:tab/>
+        <w:t>}</w:t>
+      </w:r>
+    </w:p>
+    <w:p>
+      <w:pPr>
+        <w:pStyle w:val="PlainText"/>
+        <w:rPr>
+          <w:rFonts w:ascii="Times New Roman" w:hAnsi="Times New Roman" w:cs="Times New Roman"/>
+          <w:sz w:val="24"/>
+          <w:szCs w:val="24"/>
+        </w:rPr>
+      </w:pPr>
+      <w:r>
+        <w:rPr>
+          <w:rFonts w:ascii="Times New Roman" w:hAnsi="Times New Roman" w:cs="Times New Roman"/>
+          <w:sz w:val="24"/>
+          <w:szCs w:val="24"/>
+        </w:rPr>
+        <w:tab/>
+        <w:t>getch();</w:t>
+      </w:r>
+    </w:p>
+    <w:p>
+      <w:pPr>
+        <w:pStyle w:val="PlainText"/>
+        <w:rPr>
+          <w:rFonts w:ascii="Times New Roman" w:hAnsi="Times New Roman" w:cs="Times New Roman"/>
+          <w:sz w:val="24"/>
+          <w:szCs w:val="24"/>
+        </w:rPr>
+      </w:pPr>
+      <w:r>
+        <w:rPr>
+          <w:rFonts w:ascii="Times New Roman" w:hAnsi="Times New Roman" w:cs="Times New Roman"/>
+          <w:sz w:val="24"/>
+          <w:szCs w:val="24"/>
+        </w:rPr>
+        <w:lastRenderedPageBreak/>
+        <w:tab/>
+        <w:t>return 0;</w:t>
+      </w:r>
+    </w:p>
+    <w:p>
+      <w:pPr>
+        <w:pStyle w:val="PlainText"/>
+        <w:rPr>
+          <w:rFonts w:ascii="Times New Roman" w:hAnsi="Times New Roman" w:cs="Times New Roman"/>
+        </w:rPr>
+      </w:pPr>
+      <w:r>
+        <w:rPr>
+          <w:rFonts w:ascii="Times New Roman" w:hAnsi="Times New Roman" w:cs="Times New Roman"/>
+          <w:sz w:val="24"/>
+          <w:szCs w:val="24"/>
+        </w:rPr>
+        <w:t>}</w:t>
+      </w:r>
+    </w:p>
+    <w:p>
+      <w:pPr>
+        <w:pStyle w:val="PlainText"/>
+        <w:rPr>
+          <w:rFonts w:ascii="Courier New" w:hAnsi="Courier New" w:cs="Courier New"/>
+        </w:rPr>
+      </w:pPr>
+    </w:p>
+    <w:p>
+      <w:pPr>
+        <w:pStyle w:val="PlainText"/>
+        <w:rPr>
+          <w:rFonts w:ascii="Courier New" w:hAnsi="Courier New" w:cs="Courier New"/>
+        </w:rPr>
+      </w:pPr>
+      <w:r>
+        <w:rPr>
+          <w:rFonts w:ascii="Courier New" w:hAnsi="Courier New" w:cs="Courier New"/>
+          <w:noProof/>
+          <w:lang w:val="en-IN" w:eastAsia="en-IN"/>
+        </w:rPr>
+        <w:drawing>
+          <wp:inline distT="0" distB="0" distL="0" distR="0">
+            <wp:extent cx="3964940" cy="2720975"/>
+            <wp:effectExtent l="19050" t="0" r="0" b="0"/>
+            <wp:docPr id="8" name="Picture 2" descr="E:\Rahul  3rd SEM\DSA\practical file\matrix.jpg"/>
+            <wp:cNvGraphicFramePr>
+              <a:graphicFrameLocks xmlns:a="http://schemas.openxmlformats.org/drawingml/2006/main" noChangeAspect="1"/>
+            </wp:cNvGraphicFramePr>
+            <a:graphic xmlns:a="http://schemas.openxmlformats.org/drawingml/2006/main">
+              <a:graphicData uri="http://schemas.openxmlformats.org/drawingml/2006/picture">
+                <pic:pic xmlns:pic="http://schemas.openxmlformats.org/drawingml/2006/picture">
+                  <pic:nvPicPr>
+                    <pic:cNvPr id="0" name="Picture 2" descr="E:\Rahul  3rd SEM\DSA\practical file\matrix.jpg"/>
+                    <pic:cNvPicPr>
+                      <a:picLocks noChangeAspect="1" noChangeArrowheads="1"/>
+                    </pic:cNvPicPr>
+                  </pic:nvPicPr>
+                  <pic:blipFill>
+                    <a:blip r:embed="rId11"/>
+                    <a:srcRect/>
+                    <a:stretch>
+                      <a:fillRect/>
+                    </a:stretch>
+                  </pic:blipFill>
+                  <pic:spPr bwMode="auto">
+                    <a:xfrm>
+                      <a:off x="0" y="0"/>
+                      <a:ext cx="3964940" cy="2720975"/>
+                    </a:xfrm>
+                    <a:prstGeom prst="rect">
+                      <a:avLst/>
+                    </a:prstGeom>
+                    <a:noFill/>
+                    <a:ln w="9525">
+                      <a:noFill/>
+                      <a:miter lim="800000"/>
+                      <a:headEnd/>
+                      <a:tailEnd/>
+                    </a:ln>
+                  </pic:spPr>
+                </pic:pic>
+              </a:graphicData>
+            </a:graphic>
+          </wp:inline>
+        </w:drawing>
+      </w:r>
+    </w:p>
+    <w:p/>
+    <w:p>
+      <w:pPr>
+        <w:pStyle w:val="PlainText"/>
+        <w:rPr>
+          <w:rFonts w:ascii="Times New Roman" w:hAnsi="Times New Roman" w:cs="Times New Roman"/>
+          <w:sz w:val="24"/>
+          <w:szCs w:val="24"/>
+        </w:rPr>
+      </w:pPr>
+    </w:p>
+    <w:p>
+      <w:pPr>
+        <w:rPr>
+          <w:rFonts w:ascii="Times New Roman" w:hAnsi="Times New Roman" w:cs="Times New Roman"/>
+          <w:sz w:val="24"/>
+          <w:szCs w:val="24"/>
+        </w:rPr>
+      </w:pPr>
+    </w:p>
     <w:p/>
     <w:p/>
     <w:sectPr>
-      <w:headerReference w:type="default" r:id="rId10"/>
-      <w:footerReference w:type="default" r:id="rId11"/>
+      <w:headerReference w:type="default" r:id="rId12"/>
+      <w:footerReference w:type="default" r:id="rId13"/>
       <w:pgSz w:w="11906" w:h="16838"/>
       <w:pgMar w:top="1440" w:right="1440" w:bottom="1440" w:left="1440" w:header="708" w:footer="708" w:gutter="0"/>
       <w:cols w:space="708"/>
@@ -3711,7 +6283,7 @@
             <w:rPr>
               <w:noProof/>
             </w:rPr>
-            <w:t>1</w:t>
+            <w:t>8</w:t>
           </w:r>
         </w:fldSimple>
       </w:p>

</xml_diff>

<commit_message>
Added programs of insertion sort, matrix multiplication and factorial using recursion to final file
</commit_message>
<xml_diff>
--- a/Final File.docx
+++ b/Final File.docx
@@ -6225,9 +6225,3028 @@
     </w:p>
     <w:p/>
     <w:p/>
+    <w:p/>
+    <w:p/>
+    <w:p/>
+    <w:p/>
+    <w:p/>
+    <w:p>
+      <w:pPr>
+        <w:tabs>
+          <w:tab w:val="left" w:pos="2131"/>
+        </w:tabs>
+      </w:pPr>
+      <w:r>
+        <w:tab/>
+      </w:r>
+    </w:p>
+    <w:p>
+      <w:pPr>
+        <w:tabs>
+          <w:tab w:val="left" w:pos="2131"/>
+        </w:tabs>
+      </w:pPr>
+    </w:p>
+    <w:p>
+      <w:pPr>
+        <w:tabs>
+          <w:tab w:val="left" w:pos="2131"/>
+        </w:tabs>
+      </w:pPr>
+    </w:p>
+    <w:p>
+      <w:pPr>
+        <w:tabs>
+          <w:tab w:val="left" w:pos="2131"/>
+        </w:tabs>
+      </w:pPr>
+    </w:p>
+    <w:p>
+      <w:pPr>
+        <w:tabs>
+          <w:tab w:val="left" w:pos="2131"/>
+        </w:tabs>
+      </w:pPr>
+    </w:p>
+    <w:p>
+      <w:pPr>
+        <w:tabs>
+          <w:tab w:val="left" w:pos="2131"/>
+        </w:tabs>
+      </w:pPr>
+    </w:p>
+    <w:p>
+      <w:pPr>
+        <w:tabs>
+          <w:tab w:val="left" w:pos="2131"/>
+        </w:tabs>
+      </w:pPr>
+    </w:p>
+    <w:p>
+      <w:pPr>
+        <w:tabs>
+          <w:tab w:val="left" w:pos="2131"/>
+        </w:tabs>
+      </w:pPr>
+    </w:p>
+    <w:p>
+      <w:pPr>
+        <w:pStyle w:val="PlainText"/>
+        <w:jc w:val="center"/>
+        <w:rPr>
+          <w:rFonts w:ascii="Times New Roman" w:hAnsi="Times New Roman" w:cs="Times New Roman"/>
+          <w:b/>
+          <w:sz w:val="28"/>
+          <w:szCs w:val="28"/>
+        </w:rPr>
+      </w:pPr>
+      <w:r>
+        <w:rPr>
+          <w:rFonts w:ascii="Times New Roman" w:hAnsi="Times New Roman" w:cs="Times New Roman"/>
+          <w:b/>
+          <w:sz w:val="28"/>
+          <w:szCs w:val="28"/>
+        </w:rPr>
+        <w:lastRenderedPageBreak/>
+        <w:t>Program#5</w:t>
+      </w:r>
+    </w:p>
+    <w:p>
+      <w:pPr>
+        <w:pStyle w:val="PlainText"/>
+        <w:rPr>
+          <w:rFonts w:ascii="Times New Roman" w:hAnsi="Times New Roman" w:cs="Times New Roman"/>
+          <w:b/>
+          <w:sz w:val="24"/>
+          <w:szCs w:val="24"/>
+        </w:rPr>
+      </w:pPr>
+    </w:p>
+    <w:p>
+      <w:pPr>
+        <w:pStyle w:val="PlainText"/>
+        <w:rPr>
+          <w:rFonts w:ascii="Times New Roman" w:hAnsi="Times New Roman" w:cs="Times New Roman"/>
+          <w:sz w:val="24"/>
+          <w:szCs w:val="24"/>
+        </w:rPr>
+      </w:pPr>
+      <w:r>
+        <w:rPr>
+          <w:rFonts w:ascii="Times New Roman" w:hAnsi="Times New Roman" w:cs="Times New Roman"/>
+          <w:b/>
+          <w:sz w:val="24"/>
+          <w:szCs w:val="24"/>
+        </w:rPr>
+        <w:t xml:space="preserve">Aim: </w:t>
+      </w:r>
+      <w:r>
+        <w:rPr>
+          <w:rFonts w:ascii="Times New Roman" w:hAnsi="Times New Roman" w:cs="Times New Roman"/>
+          <w:sz w:val="24"/>
+          <w:szCs w:val="24"/>
+        </w:rPr>
+        <w:t xml:space="preserve">Write a program to sort the elements of a given list using </w:t>
+      </w:r>
+      <w:r>
+        <w:rPr>
+          <w:rFonts w:ascii="Times New Roman" w:hAnsi="Times New Roman" w:cs="Times New Roman"/>
+          <w:b/>
+          <w:sz w:val="24"/>
+          <w:szCs w:val="24"/>
+        </w:rPr>
+        <w:t>Insertion Sort</w:t>
+      </w:r>
+      <w:r>
+        <w:rPr>
+          <w:rFonts w:ascii="Times New Roman" w:hAnsi="Times New Roman" w:cs="Times New Roman"/>
+          <w:sz w:val="24"/>
+          <w:szCs w:val="24"/>
+        </w:rPr>
+        <w:t xml:space="preserve"> method.</w:t>
+      </w:r>
+    </w:p>
+    <w:p>
+      <w:pPr>
+        <w:pStyle w:val="PlainText"/>
+        <w:rPr>
+          <w:rFonts w:ascii="Times New Roman" w:hAnsi="Times New Roman" w:cs="Times New Roman"/>
+          <w:b/>
+          <w:sz w:val="24"/>
+          <w:szCs w:val="24"/>
+        </w:rPr>
+      </w:pPr>
+      <w:r>
+        <w:rPr>
+          <w:rFonts w:ascii="Times New Roman" w:hAnsi="Times New Roman" w:cs="Times New Roman"/>
+          <w:b/>
+          <w:sz w:val="24"/>
+          <w:szCs w:val="24"/>
+        </w:rPr>
+        <w:t>Code:</w:t>
+      </w:r>
+    </w:p>
+    <w:p>
+      <w:pPr>
+        <w:pStyle w:val="PlainText"/>
+        <w:rPr>
+          <w:rFonts w:ascii="Times New Roman" w:hAnsi="Times New Roman" w:cs="Times New Roman"/>
+          <w:sz w:val="24"/>
+          <w:szCs w:val="24"/>
+        </w:rPr>
+      </w:pPr>
+      <w:r>
+        <w:rPr>
+          <w:rFonts w:ascii="Times New Roman" w:hAnsi="Times New Roman" w:cs="Times New Roman"/>
+          <w:sz w:val="24"/>
+          <w:szCs w:val="24"/>
+        </w:rPr>
+        <w:t>#include&lt;stdio.h&gt;</w:t>
+      </w:r>
+    </w:p>
+    <w:p>
+      <w:pPr>
+        <w:pStyle w:val="PlainText"/>
+        <w:rPr>
+          <w:rFonts w:ascii="Times New Roman" w:hAnsi="Times New Roman" w:cs="Times New Roman"/>
+          <w:sz w:val="24"/>
+          <w:szCs w:val="24"/>
+        </w:rPr>
+      </w:pPr>
+      <w:r>
+        <w:rPr>
+          <w:rFonts w:ascii="Times New Roman" w:hAnsi="Times New Roman" w:cs="Times New Roman"/>
+          <w:sz w:val="24"/>
+          <w:szCs w:val="24"/>
+        </w:rPr>
+        <w:t>#include&lt;conio.h&gt;</w:t>
+      </w:r>
+    </w:p>
+    <w:p>
+      <w:pPr>
+        <w:pStyle w:val="PlainText"/>
+        <w:rPr>
+          <w:rFonts w:ascii="Times New Roman" w:hAnsi="Times New Roman" w:cs="Times New Roman"/>
+          <w:sz w:val="24"/>
+          <w:szCs w:val="24"/>
+        </w:rPr>
+      </w:pPr>
+      <w:r>
+        <w:rPr>
+          <w:rFonts w:ascii="Times New Roman" w:hAnsi="Times New Roman" w:cs="Times New Roman"/>
+          <w:sz w:val="24"/>
+          <w:szCs w:val="24"/>
+        </w:rPr>
+        <w:t>#define size 20</w:t>
+      </w:r>
+    </w:p>
+    <w:p>
+      <w:pPr>
+        <w:pStyle w:val="PlainText"/>
+        <w:rPr>
+          <w:rFonts w:ascii="Times New Roman" w:hAnsi="Times New Roman" w:cs="Times New Roman"/>
+          <w:sz w:val="24"/>
+          <w:szCs w:val="24"/>
+        </w:rPr>
+      </w:pPr>
+      <w:r>
+        <w:rPr>
+          <w:rFonts w:ascii="Times New Roman" w:hAnsi="Times New Roman" w:cs="Times New Roman"/>
+          <w:sz w:val="24"/>
+          <w:szCs w:val="24"/>
+        </w:rPr>
+        <w:t>int main()</w:t>
+      </w:r>
+    </w:p>
+    <w:p>
+      <w:pPr>
+        <w:pStyle w:val="PlainText"/>
+        <w:rPr>
+          <w:rFonts w:ascii="Times New Roman" w:hAnsi="Times New Roman" w:cs="Times New Roman"/>
+          <w:sz w:val="24"/>
+          <w:szCs w:val="24"/>
+        </w:rPr>
+      </w:pPr>
+      <w:r>
+        <w:rPr>
+          <w:rFonts w:ascii="Times New Roman" w:hAnsi="Times New Roman" w:cs="Times New Roman"/>
+          <w:sz w:val="24"/>
+          <w:szCs w:val="24"/>
+        </w:rPr>
+        <w:t>{</w:t>
+      </w:r>
+      <w:r>
+        <w:rPr>
+          <w:rFonts w:ascii="Times New Roman" w:hAnsi="Times New Roman" w:cs="Times New Roman"/>
+          <w:sz w:val="24"/>
+          <w:szCs w:val="24"/>
+        </w:rPr>
+        <w:tab/>
+        <w:t>int no,arr[size],ele,i,j;</w:t>
+      </w:r>
+    </w:p>
+    <w:p>
+      <w:pPr>
+        <w:pStyle w:val="PlainText"/>
+        <w:rPr>
+          <w:rFonts w:ascii="Times New Roman" w:hAnsi="Times New Roman" w:cs="Times New Roman"/>
+          <w:sz w:val="24"/>
+          <w:szCs w:val="24"/>
+        </w:rPr>
+      </w:pPr>
+      <w:r>
+        <w:rPr>
+          <w:rFonts w:ascii="Times New Roman" w:hAnsi="Times New Roman" w:cs="Times New Roman"/>
+          <w:sz w:val="24"/>
+          <w:szCs w:val="24"/>
+        </w:rPr>
+        <w:tab/>
+        <w:t>clrscr();</w:t>
+      </w:r>
+    </w:p>
+    <w:p>
+      <w:pPr>
+        <w:pStyle w:val="PlainText"/>
+        <w:rPr>
+          <w:rFonts w:ascii="Times New Roman" w:hAnsi="Times New Roman" w:cs="Times New Roman"/>
+          <w:sz w:val="24"/>
+          <w:szCs w:val="24"/>
+        </w:rPr>
+      </w:pPr>
+      <w:r>
+        <w:rPr>
+          <w:rFonts w:ascii="Times New Roman" w:hAnsi="Times New Roman" w:cs="Times New Roman"/>
+          <w:sz w:val="24"/>
+          <w:szCs w:val="24"/>
+        </w:rPr>
+        <w:tab/>
+        <w:t>printf("Enter no of elements:\n");</w:t>
+      </w:r>
+    </w:p>
+    <w:p>
+      <w:pPr>
+        <w:pStyle w:val="PlainText"/>
+        <w:rPr>
+          <w:rFonts w:ascii="Times New Roman" w:hAnsi="Times New Roman" w:cs="Times New Roman"/>
+          <w:sz w:val="24"/>
+          <w:szCs w:val="24"/>
+        </w:rPr>
+      </w:pPr>
+      <w:r>
+        <w:rPr>
+          <w:rFonts w:ascii="Times New Roman" w:hAnsi="Times New Roman" w:cs="Times New Roman"/>
+          <w:sz w:val="24"/>
+          <w:szCs w:val="24"/>
+        </w:rPr>
+        <w:tab/>
+        <w:t>scanf("%d",&amp;no);</w:t>
+      </w:r>
+    </w:p>
+    <w:p>
+      <w:pPr>
+        <w:pStyle w:val="PlainText"/>
+        <w:rPr>
+          <w:rFonts w:ascii="Times New Roman" w:hAnsi="Times New Roman" w:cs="Times New Roman"/>
+          <w:sz w:val="24"/>
+          <w:szCs w:val="24"/>
+        </w:rPr>
+      </w:pPr>
+      <w:r>
+        <w:rPr>
+          <w:rFonts w:ascii="Times New Roman" w:hAnsi="Times New Roman" w:cs="Times New Roman"/>
+          <w:sz w:val="24"/>
+          <w:szCs w:val="24"/>
+        </w:rPr>
+        <w:tab/>
+        <w:t>printf("Enter elements\n");</w:t>
+      </w:r>
+    </w:p>
+    <w:p>
+      <w:pPr>
+        <w:pStyle w:val="PlainText"/>
+        <w:rPr>
+          <w:rFonts w:ascii="Times New Roman" w:hAnsi="Times New Roman" w:cs="Times New Roman"/>
+          <w:sz w:val="24"/>
+          <w:szCs w:val="24"/>
+        </w:rPr>
+      </w:pPr>
+      <w:r>
+        <w:rPr>
+          <w:rFonts w:ascii="Times New Roman" w:hAnsi="Times New Roman" w:cs="Times New Roman"/>
+          <w:sz w:val="24"/>
+          <w:szCs w:val="24"/>
+        </w:rPr>
+        <w:tab/>
+        <w:t>for(i=0;i&lt;no;i++)</w:t>
+      </w:r>
+    </w:p>
+    <w:p>
+      <w:pPr>
+        <w:pStyle w:val="PlainText"/>
+        <w:rPr>
+          <w:rFonts w:ascii="Times New Roman" w:hAnsi="Times New Roman" w:cs="Times New Roman"/>
+          <w:sz w:val="24"/>
+          <w:szCs w:val="24"/>
+        </w:rPr>
+      </w:pPr>
+      <w:r>
+        <w:rPr>
+          <w:rFonts w:ascii="Times New Roman" w:hAnsi="Times New Roman" w:cs="Times New Roman"/>
+          <w:sz w:val="24"/>
+          <w:szCs w:val="24"/>
+        </w:rPr>
+        <w:tab/>
+        <w:t>{</w:t>
+      </w:r>
+      <w:r>
+        <w:rPr>
+          <w:rFonts w:ascii="Times New Roman" w:hAnsi="Times New Roman" w:cs="Times New Roman"/>
+          <w:sz w:val="24"/>
+          <w:szCs w:val="24"/>
+        </w:rPr>
+        <w:tab/>
+        <w:t>scanf("%d",&amp;arr[i]);</w:t>
+      </w:r>
+    </w:p>
+    <w:p>
+      <w:pPr>
+        <w:pStyle w:val="PlainText"/>
+        <w:rPr>
+          <w:rFonts w:ascii="Times New Roman" w:hAnsi="Times New Roman" w:cs="Times New Roman"/>
+          <w:sz w:val="24"/>
+          <w:szCs w:val="24"/>
+        </w:rPr>
+      </w:pPr>
+      <w:r>
+        <w:rPr>
+          <w:rFonts w:ascii="Times New Roman" w:hAnsi="Times New Roman" w:cs="Times New Roman"/>
+          <w:sz w:val="24"/>
+          <w:szCs w:val="24"/>
+        </w:rPr>
+        <w:tab/>
+        <w:t>}</w:t>
+      </w:r>
+    </w:p>
+    <w:p>
+      <w:pPr>
+        <w:pStyle w:val="PlainText"/>
+        <w:rPr>
+          <w:rFonts w:ascii="Times New Roman" w:hAnsi="Times New Roman" w:cs="Times New Roman"/>
+          <w:sz w:val="24"/>
+          <w:szCs w:val="24"/>
+        </w:rPr>
+      </w:pPr>
+      <w:r>
+        <w:rPr>
+          <w:rFonts w:ascii="Times New Roman" w:hAnsi="Times New Roman" w:cs="Times New Roman"/>
+          <w:sz w:val="24"/>
+          <w:szCs w:val="24"/>
+        </w:rPr>
+        <w:tab/>
+        <w:t>for(i=0;i&lt;no;i++)</w:t>
+      </w:r>
+    </w:p>
+    <w:p>
+      <w:pPr>
+        <w:pStyle w:val="PlainText"/>
+        <w:rPr>
+          <w:rFonts w:ascii="Times New Roman" w:hAnsi="Times New Roman" w:cs="Times New Roman"/>
+          <w:sz w:val="24"/>
+          <w:szCs w:val="24"/>
+        </w:rPr>
+      </w:pPr>
+      <w:r>
+        <w:rPr>
+          <w:rFonts w:ascii="Times New Roman" w:hAnsi="Times New Roman" w:cs="Times New Roman"/>
+          <w:sz w:val="24"/>
+          <w:szCs w:val="24"/>
+        </w:rPr>
+        <w:tab/>
+        <w:t>{       ele=arr[i];</w:t>
+      </w:r>
+    </w:p>
+    <w:p>
+      <w:pPr>
+        <w:pStyle w:val="PlainText"/>
+        <w:rPr>
+          <w:rFonts w:ascii="Times New Roman" w:hAnsi="Times New Roman" w:cs="Times New Roman"/>
+          <w:sz w:val="24"/>
+          <w:szCs w:val="24"/>
+        </w:rPr>
+      </w:pPr>
+      <w:r>
+        <w:rPr>
+          <w:rFonts w:ascii="Times New Roman" w:hAnsi="Times New Roman" w:cs="Times New Roman"/>
+          <w:sz w:val="24"/>
+          <w:szCs w:val="24"/>
+        </w:rPr>
+        <w:tab/>
+      </w:r>
+      <w:r>
+        <w:rPr>
+          <w:rFonts w:ascii="Times New Roman" w:hAnsi="Times New Roman" w:cs="Times New Roman"/>
+          <w:sz w:val="24"/>
+          <w:szCs w:val="24"/>
+        </w:rPr>
+        <w:tab/>
+        <w:t>for(j=i-1;j&gt;=0;j--)</w:t>
+      </w:r>
+    </w:p>
+    <w:p>
+      <w:pPr>
+        <w:pStyle w:val="PlainText"/>
+        <w:rPr>
+          <w:rFonts w:ascii="Times New Roman" w:hAnsi="Times New Roman" w:cs="Times New Roman"/>
+          <w:sz w:val="24"/>
+          <w:szCs w:val="24"/>
+        </w:rPr>
+      </w:pPr>
+      <w:r>
+        <w:rPr>
+          <w:rFonts w:ascii="Times New Roman" w:hAnsi="Times New Roman" w:cs="Times New Roman"/>
+          <w:sz w:val="24"/>
+          <w:szCs w:val="24"/>
+        </w:rPr>
+        <w:tab/>
+      </w:r>
+      <w:r>
+        <w:rPr>
+          <w:rFonts w:ascii="Times New Roman" w:hAnsi="Times New Roman" w:cs="Times New Roman"/>
+          <w:sz w:val="24"/>
+          <w:szCs w:val="24"/>
+        </w:rPr>
+        <w:tab/>
+        <w:t>{</w:t>
+      </w:r>
+      <w:r>
+        <w:rPr>
+          <w:rFonts w:ascii="Times New Roman" w:hAnsi="Times New Roman" w:cs="Times New Roman"/>
+          <w:sz w:val="24"/>
+          <w:szCs w:val="24"/>
+        </w:rPr>
+        <w:tab/>
+        <w:t>if(arr[j]&gt;ele)</w:t>
+      </w:r>
+    </w:p>
+    <w:p>
+      <w:pPr>
+        <w:pStyle w:val="PlainText"/>
+        <w:rPr>
+          <w:rFonts w:ascii="Times New Roman" w:hAnsi="Times New Roman" w:cs="Times New Roman"/>
+          <w:sz w:val="24"/>
+          <w:szCs w:val="24"/>
+        </w:rPr>
+      </w:pPr>
+      <w:r>
+        <w:rPr>
+          <w:rFonts w:ascii="Times New Roman" w:hAnsi="Times New Roman" w:cs="Times New Roman"/>
+          <w:sz w:val="24"/>
+          <w:szCs w:val="24"/>
+        </w:rPr>
+        <w:tab/>
+      </w:r>
+      <w:r>
+        <w:rPr>
+          <w:rFonts w:ascii="Times New Roman" w:hAnsi="Times New Roman" w:cs="Times New Roman"/>
+          <w:sz w:val="24"/>
+          <w:szCs w:val="24"/>
+        </w:rPr>
+        <w:tab/>
+      </w:r>
+      <w:r>
+        <w:rPr>
+          <w:rFonts w:ascii="Times New Roman" w:hAnsi="Times New Roman" w:cs="Times New Roman"/>
+          <w:sz w:val="24"/>
+          <w:szCs w:val="24"/>
+        </w:rPr>
+        <w:tab/>
+      </w:r>
+      <w:r>
+        <w:rPr>
+          <w:rFonts w:ascii="Times New Roman" w:hAnsi="Times New Roman" w:cs="Times New Roman"/>
+          <w:sz w:val="24"/>
+          <w:szCs w:val="24"/>
+        </w:rPr>
+        <w:tab/>
+        <w:t>{</w:t>
+      </w:r>
+      <w:r>
+        <w:rPr>
+          <w:rFonts w:ascii="Times New Roman" w:hAnsi="Times New Roman" w:cs="Times New Roman"/>
+          <w:sz w:val="24"/>
+          <w:szCs w:val="24"/>
+        </w:rPr>
+        <w:tab/>
+        <w:t>arr[j+1]=arr[j];</w:t>
+      </w:r>
+    </w:p>
+    <w:p>
+      <w:pPr>
+        <w:pStyle w:val="PlainText"/>
+        <w:rPr>
+          <w:rFonts w:ascii="Times New Roman" w:hAnsi="Times New Roman" w:cs="Times New Roman"/>
+          <w:sz w:val="24"/>
+          <w:szCs w:val="24"/>
+        </w:rPr>
+      </w:pPr>
+      <w:r>
+        <w:rPr>
+          <w:rFonts w:ascii="Times New Roman" w:hAnsi="Times New Roman" w:cs="Times New Roman"/>
+          <w:sz w:val="24"/>
+          <w:szCs w:val="24"/>
+        </w:rPr>
+        <w:tab/>
+      </w:r>
+      <w:r>
+        <w:rPr>
+          <w:rFonts w:ascii="Times New Roman" w:hAnsi="Times New Roman" w:cs="Times New Roman"/>
+          <w:sz w:val="24"/>
+          <w:szCs w:val="24"/>
+        </w:rPr>
+        <w:tab/>
+      </w:r>
+      <w:r>
+        <w:rPr>
+          <w:rFonts w:ascii="Times New Roman" w:hAnsi="Times New Roman" w:cs="Times New Roman"/>
+          <w:sz w:val="24"/>
+          <w:szCs w:val="24"/>
+        </w:rPr>
+        <w:tab/>
+      </w:r>
+      <w:r>
+        <w:rPr>
+          <w:rFonts w:ascii="Times New Roman" w:hAnsi="Times New Roman" w:cs="Times New Roman"/>
+          <w:sz w:val="24"/>
+          <w:szCs w:val="24"/>
+        </w:rPr>
+        <w:tab/>
+        <w:t>}</w:t>
+      </w:r>
+    </w:p>
+    <w:p>
+      <w:pPr>
+        <w:pStyle w:val="PlainText"/>
+        <w:rPr>
+          <w:rFonts w:ascii="Times New Roman" w:hAnsi="Times New Roman" w:cs="Times New Roman"/>
+          <w:sz w:val="24"/>
+          <w:szCs w:val="24"/>
+        </w:rPr>
+      </w:pPr>
+      <w:r>
+        <w:rPr>
+          <w:rFonts w:ascii="Times New Roman" w:hAnsi="Times New Roman" w:cs="Times New Roman"/>
+          <w:sz w:val="24"/>
+          <w:szCs w:val="24"/>
+        </w:rPr>
+        <w:tab/>
+      </w:r>
+      <w:r>
+        <w:rPr>
+          <w:rFonts w:ascii="Times New Roman" w:hAnsi="Times New Roman" w:cs="Times New Roman"/>
+          <w:sz w:val="24"/>
+          <w:szCs w:val="24"/>
+        </w:rPr>
+        <w:tab/>
+      </w:r>
+      <w:r>
+        <w:rPr>
+          <w:rFonts w:ascii="Times New Roman" w:hAnsi="Times New Roman" w:cs="Times New Roman"/>
+          <w:sz w:val="24"/>
+          <w:szCs w:val="24"/>
+        </w:rPr>
+        <w:tab/>
+        <w:t>else</w:t>
+      </w:r>
+    </w:p>
+    <w:p>
+      <w:pPr>
+        <w:pStyle w:val="PlainText"/>
+        <w:rPr>
+          <w:rFonts w:ascii="Times New Roman" w:hAnsi="Times New Roman" w:cs="Times New Roman"/>
+          <w:sz w:val="24"/>
+          <w:szCs w:val="24"/>
+        </w:rPr>
+      </w:pPr>
+      <w:r>
+        <w:rPr>
+          <w:rFonts w:ascii="Times New Roman" w:hAnsi="Times New Roman" w:cs="Times New Roman"/>
+          <w:sz w:val="24"/>
+          <w:szCs w:val="24"/>
+        </w:rPr>
+        <w:tab/>
+      </w:r>
+      <w:r>
+        <w:rPr>
+          <w:rFonts w:ascii="Times New Roman" w:hAnsi="Times New Roman" w:cs="Times New Roman"/>
+          <w:sz w:val="24"/>
+          <w:szCs w:val="24"/>
+        </w:rPr>
+        <w:tab/>
+      </w:r>
+      <w:r>
+        <w:rPr>
+          <w:rFonts w:ascii="Times New Roman" w:hAnsi="Times New Roman" w:cs="Times New Roman"/>
+          <w:sz w:val="24"/>
+          <w:szCs w:val="24"/>
+        </w:rPr>
+        <w:tab/>
+      </w:r>
+      <w:r>
+        <w:rPr>
+          <w:rFonts w:ascii="Times New Roman" w:hAnsi="Times New Roman" w:cs="Times New Roman"/>
+          <w:sz w:val="24"/>
+          <w:szCs w:val="24"/>
+        </w:rPr>
+        <w:tab/>
+        <w:t>break;</w:t>
+      </w:r>
+    </w:p>
+    <w:p>
+      <w:pPr>
+        <w:pStyle w:val="PlainText"/>
+        <w:rPr>
+          <w:rFonts w:ascii="Times New Roman" w:hAnsi="Times New Roman" w:cs="Times New Roman"/>
+          <w:sz w:val="24"/>
+          <w:szCs w:val="24"/>
+        </w:rPr>
+      </w:pPr>
+      <w:r>
+        <w:rPr>
+          <w:rFonts w:ascii="Times New Roman" w:hAnsi="Times New Roman" w:cs="Times New Roman"/>
+          <w:sz w:val="24"/>
+          <w:szCs w:val="24"/>
+        </w:rPr>
+        <w:tab/>
+      </w:r>
+      <w:r>
+        <w:rPr>
+          <w:rFonts w:ascii="Times New Roman" w:hAnsi="Times New Roman" w:cs="Times New Roman"/>
+          <w:sz w:val="24"/>
+          <w:szCs w:val="24"/>
+        </w:rPr>
+        <w:tab/>
+        <w:t>}</w:t>
+      </w:r>
+    </w:p>
+    <w:p>
+      <w:pPr>
+        <w:pStyle w:val="PlainText"/>
+        <w:rPr>
+          <w:rFonts w:ascii="Times New Roman" w:hAnsi="Times New Roman" w:cs="Times New Roman"/>
+          <w:sz w:val="24"/>
+          <w:szCs w:val="24"/>
+        </w:rPr>
+      </w:pPr>
+      <w:r>
+        <w:rPr>
+          <w:rFonts w:ascii="Times New Roman" w:hAnsi="Times New Roman" w:cs="Times New Roman"/>
+          <w:sz w:val="24"/>
+          <w:szCs w:val="24"/>
+        </w:rPr>
+        <w:tab/>
+      </w:r>
+      <w:r>
+        <w:rPr>
+          <w:rFonts w:ascii="Times New Roman" w:hAnsi="Times New Roman" w:cs="Times New Roman"/>
+          <w:sz w:val="24"/>
+          <w:szCs w:val="24"/>
+        </w:rPr>
+        <w:tab/>
+        <w:t>arr[j+1]=ele;</w:t>
+      </w:r>
+    </w:p>
+    <w:p>
+      <w:pPr>
+        <w:pStyle w:val="PlainText"/>
+        <w:rPr>
+          <w:rFonts w:ascii="Times New Roman" w:hAnsi="Times New Roman" w:cs="Times New Roman"/>
+          <w:sz w:val="24"/>
+          <w:szCs w:val="24"/>
+        </w:rPr>
+      </w:pPr>
+      <w:r>
+        <w:rPr>
+          <w:rFonts w:ascii="Times New Roman" w:hAnsi="Times New Roman" w:cs="Times New Roman"/>
+          <w:sz w:val="24"/>
+          <w:szCs w:val="24"/>
+        </w:rPr>
+        <w:tab/>
+        <w:t>}</w:t>
+      </w:r>
+    </w:p>
+    <w:p>
+      <w:pPr>
+        <w:pStyle w:val="PlainText"/>
+        <w:rPr>
+          <w:rFonts w:ascii="Times New Roman" w:hAnsi="Times New Roman" w:cs="Times New Roman"/>
+          <w:sz w:val="24"/>
+          <w:szCs w:val="24"/>
+        </w:rPr>
+      </w:pPr>
+      <w:r>
+        <w:rPr>
+          <w:rFonts w:ascii="Times New Roman" w:hAnsi="Times New Roman" w:cs="Times New Roman"/>
+          <w:sz w:val="24"/>
+          <w:szCs w:val="24"/>
+        </w:rPr>
+        <w:tab/>
+        <w:t>printf("Sorted array is\n");</w:t>
+      </w:r>
+    </w:p>
+    <w:p>
+      <w:pPr>
+        <w:pStyle w:val="PlainText"/>
+        <w:rPr>
+          <w:rFonts w:ascii="Times New Roman" w:hAnsi="Times New Roman" w:cs="Times New Roman"/>
+          <w:sz w:val="24"/>
+          <w:szCs w:val="24"/>
+        </w:rPr>
+      </w:pPr>
+      <w:r>
+        <w:rPr>
+          <w:rFonts w:ascii="Times New Roman" w:hAnsi="Times New Roman" w:cs="Times New Roman"/>
+          <w:sz w:val="24"/>
+          <w:szCs w:val="24"/>
+        </w:rPr>
+        <w:tab/>
+        <w:t>for(i=0;i&lt;no;i++)</w:t>
+      </w:r>
+    </w:p>
+    <w:p>
+      <w:pPr>
+        <w:pStyle w:val="PlainText"/>
+        <w:rPr>
+          <w:rFonts w:ascii="Times New Roman" w:hAnsi="Times New Roman" w:cs="Times New Roman"/>
+          <w:sz w:val="24"/>
+          <w:szCs w:val="24"/>
+        </w:rPr>
+      </w:pPr>
+      <w:r>
+        <w:rPr>
+          <w:rFonts w:ascii="Times New Roman" w:hAnsi="Times New Roman" w:cs="Times New Roman"/>
+          <w:sz w:val="24"/>
+          <w:szCs w:val="24"/>
+        </w:rPr>
+        <w:tab/>
+        <w:t>{</w:t>
+      </w:r>
+      <w:r>
+        <w:rPr>
+          <w:rFonts w:ascii="Times New Roman" w:hAnsi="Times New Roman" w:cs="Times New Roman"/>
+          <w:sz w:val="24"/>
+          <w:szCs w:val="24"/>
+        </w:rPr>
+        <w:tab/>
+        <w:t>printf("%d\n",arr[i]);</w:t>
+      </w:r>
+    </w:p>
+    <w:p>
+      <w:pPr>
+        <w:pStyle w:val="PlainText"/>
+        <w:rPr>
+          <w:rFonts w:ascii="Times New Roman" w:hAnsi="Times New Roman" w:cs="Times New Roman"/>
+          <w:sz w:val="24"/>
+          <w:szCs w:val="24"/>
+        </w:rPr>
+      </w:pPr>
+      <w:r>
+        <w:rPr>
+          <w:rFonts w:ascii="Times New Roman" w:hAnsi="Times New Roman" w:cs="Times New Roman"/>
+          <w:sz w:val="24"/>
+          <w:szCs w:val="24"/>
+        </w:rPr>
+        <w:tab/>
+        <w:t>}</w:t>
+      </w:r>
+    </w:p>
+    <w:p>
+      <w:pPr>
+        <w:pStyle w:val="PlainText"/>
+        <w:rPr>
+          <w:rFonts w:ascii="Times New Roman" w:hAnsi="Times New Roman" w:cs="Times New Roman"/>
+          <w:sz w:val="24"/>
+          <w:szCs w:val="24"/>
+        </w:rPr>
+      </w:pPr>
+      <w:r>
+        <w:rPr>
+          <w:rFonts w:ascii="Times New Roman" w:hAnsi="Times New Roman" w:cs="Times New Roman"/>
+          <w:sz w:val="24"/>
+          <w:szCs w:val="24"/>
+        </w:rPr>
+        <w:tab/>
+        <w:t>getch();</w:t>
+      </w:r>
+    </w:p>
+    <w:p>
+      <w:pPr>
+        <w:pStyle w:val="PlainText"/>
+        <w:rPr>
+          <w:rFonts w:ascii="Times New Roman" w:hAnsi="Times New Roman" w:cs="Times New Roman"/>
+          <w:sz w:val="24"/>
+          <w:szCs w:val="24"/>
+        </w:rPr>
+      </w:pPr>
+      <w:r>
+        <w:rPr>
+          <w:rFonts w:ascii="Times New Roman" w:hAnsi="Times New Roman" w:cs="Times New Roman"/>
+          <w:sz w:val="24"/>
+          <w:szCs w:val="24"/>
+        </w:rPr>
+        <w:tab/>
+        <w:t>return 0;</w:t>
+      </w:r>
+    </w:p>
+    <w:p>
+      <w:pPr>
+        <w:pStyle w:val="PlainText"/>
+        <w:rPr>
+          <w:rFonts w:ascii="Times New Roman" w:hAnsi="Times New Roman" w:cs="Times New Roman"/>
+          <w:sz w:val="24"/>
+          <w:szCs w:val="24"/>
+        </w:rPr>
+      </w:pPr>
+      <w:r>
+        <w:rPr>
+          <w:rFonts w:ascii="Times New Roman" w:hAnsi="Times New Roman" w:cs="Times New Roman"/>
+          <w:sz w:val="24"/>
+          <w:szCs w:val="24"/>
+        </w:rPr>
+        <w:t>}</w:t>
+      </w:r>
+    </w:p>
+    <w:p>
+      <w:pPr>
+        <w:pStyle w:val="PlainText"/>
+        <w:rPr>
+          <w:rFonts w:ascii="Times New Roman" w:hAnsi="Times New Roman" w:cs="Times New Roman"/>
+          <w:b/>
+          <w:sz w:val="24"/>
+          <w:szCs w:val="24"/>
+        </w:rPr>
+      </w:pPr>
+      <w:r>
+        <w:rPr>
+          <w:rFonts w:ascii="Times New Roman" w:hAnsi="Times New Roman" w:cs="Times New Roman"/>
+          <w:b/>
+          <w:sz w:val="24"/>
+          <w:szCs w:val="24"/>
+        </w:rPr>
+        <w:t>Output:-</w:t>
+      </w:r>
+    </w:p>
+    <w:p>
+      <w:pPr>
+        <w:pStyle w:val="PlainText"/>
+        <w:rPr>
+          <w:rFonts w:ascii="Times New Roman" w:hAnsi="Times New Roman" w:cs="Times New Roman"/>
+          <w:sz w:val="24"/>
+          <w:szCs w:val="24"/>
+        </w:rPr>
+      </w:pPr>
+      <w:r>
+        <w:rPr>
+          <w:rFonts w:ascii="Times New Roman" w:hAnsi="Times New Roman" w:cs="Times New Roman"/>
+          <w:sz w:val="24"/>
+          <w:szCs w:val="24"/>
+        </w:rPr>
+        <w:drawing>
+          <wp:inline distT="0" distB="0" distL="0" distR="0">
+            <wp:extent cx="4004310" cy="2691994"/>
+            <wp:effectExtent l="19050" t="0" r="0" b="0"/>
+            <wp:docPr id="14" name="Picture 1"/>
+            <wp:cNvGraphicFramePr>
+              <a:graphicFrameLocks xmlns:a="http://schemas.openxmlformats.org/drawingml/2006/main" noChangeAspect="1"/>
+            </wp:cNvGraphicFramePr>
+            <a:graphic xmlns:a="http://schemas.openxmlformats.org/drawingml/2006/main">
+              <a:graphicData uri="http://schemas.openxmlformats.org/drawingml/2006/picture">
+                <pic:pic xmlns:pic="http://schemas.openxmlformats.org/drawingml/2006/picture">
+                  <pic:nvPicPr>
+                    <pic:cNvPr id="0" name="Picture 1"/>
+                    <pic:cNvPicPr>
+                      <a:picLocks noChangeAspect="1" noChangeArrowheads="1"/>
+                    </pic:cNvPicPr>
+                  </pic:nvPicPr>
+                  <pic:blipFill>
+                    <a:blip r:embed="rId12"/>
+                    <a:srcRect b="12172"/>
+                    <a:stretch>
+                      <a:fillRect/>
+                    </a:stretch>
+                  </pic:blipFill>
+                  <pic:spPr bwMode="auto">
+                    <a:xfrm>
+                      <a:off x="0" y="0"/>
+                      <a:ext cx="4004310" cy="2691994"/>
+                    </a:xfrm>
+                    <a:prstGeom prst="rect">
+                      <a:avLst/>
+                    </a:prstGeom>
+                    <a:noFill/>
+                    <a:ln w="9525">
+                      <a:noFill/>
+                      <a:miter lim="800000"/>
+                      <a:headEnd/>
+                      <a:tailEnd/>
+                    </a:ln>
+                  </pic:spPr>
+                </pic:pic>
+              </a:graphicData>
+            </a:graphic>
+          </wp:inline>
+        </w:drawing>
+      </w:r>
+    </w:p>
+    <w:p>
+      <w:pPr>
+        <w:pStyle w:val="PlainText"/>
+        <w:jc w:val="center"/>
+        <w:rPr>
+          <w:rFonts w:ascii="Times New Roman" w:hAnsi="Times New Roman" w:cs="Times New Roman"/>
+          <w:b/>
+          <w:sz w:val="28"/>
+          <w:szCs w:val="28"/>
+        </w:rPr>
+      </w:pPr>
+      <w:r>
+        <w:rPr>
+          <w:rFonts w:ascii="Times New Roman" w:hAnsi="Times New Roman" w:cs="Times New Roman"/>
+          <w:b/>
+          <w:sz w:val="28"/>
+          <w:szCs w:val="28"/>
+        </w:rPr>
+        <w:lastRenderedPageBreak/>
+        <w:t>Program#6</w:t>
+      </w:r>
+    </w:p>
+    <w:p>
+      <w:pPr>
+        <w:pStyle w:val="PlainText"/>
+        <w:rPr>
+          <w:rFonts w:ascii="Times New Roman" w:hAnsi="Times New Roman" w:cs="Times New Roman"/>
+          <w:b/>
+          <w:sz w:val="24"/>
+          <w:szCs w:val="24"/>
+        </w:rPr>
+      </w:pPr>
+    </w:p>
+    <w:p>
+      <w:pPr>
+        <w:pStyle w:val="PlainText"/>
+        <w:rPr>
+          <w:rFonts w:ascii="Times New Roman" w:hAnsi="Times New Roman" w:cs="Times New Roman"/>
+          <w:b/>
+          <w:sz w:val="24"/>
+          <w:szCs w:val="24"/>
+        </w:rPr>
+      </w:pPr>
+      <w:r>
+        <w:rPr>
+          <w:rFonts w:ascii="Times New Roman" w:hAnsi="Times New Roman" w:cs="Times New Roman"/>
+          <w:b/>
+          <w:sz w:val="24"/>
+          <w:szCs w:val="24"/>
+        </w:rPr>
+        <w:t xml:space="preserve">Aim: </w:t>
+      </w:r>
+      <w:r>
+        <w:rPr>
+          <w:rFonts w:ascii="Times New Roman" w:hAnsi="Times New Roman" w:cs="Times New Roman"/>
+          <w:sz w:val="24"/>
+          <w:szCs w:val="24"/>
+        </w:rPr>
+        <w:t>Writ</w:t>
+      </w:r>
+      <w:r>
+        <w:rPr>
+          <w:rFonts w:ascii="Times New Roman" w:hAnsi="Times New Roman" w:cs="Times New Roman"/>
+          <w:sz w:val="24"/>
+          <w:szCs w:val="24"/>
+        </w:rPr>
+        <w:t>e</w:t>
+      </w:r>
+      <w:r>
+        <w:rPr>
+          <w:rFonts w:ascii="Times New Roman" w:hAnsi="Times New Roman" w:cs="Times New Roman"/>
+          <w:sz w:val="24"/>
+          <w:szCs w:val="24"/>
+        </w:rPr>
+        <w:t xml:space="preserve"> a program to </w:t>
+      </w:r>
+      <w:r>
+        <w:rPr>
+          <w:rFonts w:ascii="Times New Roman" w:hAnsi="Times New Roman" w:cs="Times New Roman"/>
+          <w:b/>
+          <w:sz w:val="24"/>
+          <w:szCs w:val="24"/>
+        </w:rPr>
+        <w:t>multiply two matrices</w:t>
+      </w:r>
+      <w:r>
+        <w:rPr>
+          <w:rFonts w:ascii="Times New Roman" w:hAnsi="Times New Roman" w:cs="Times New Roman"/>
+          <w:sz w:val="24"/>
+          <w:szCs w:val="24"/>
+        </w:rPr>
+        <w:t>.</w:t>
+      </w:r>
+    </w:p>
+    <w:p>
+      <w:pPr>
+        <w:pStyle w:val="PlainText"/>
+        <w:rPr>
+          <w:rFonts w:ascii="Times New Roman" w:hAnsi="Times New Roman" w:cs="Times New Roman"/>
+          <w:b/>
+          <w:sz w:val="24"/>
+          <w:szCs w:val="24"/>
+        </w:rPr>
+      </w:pPr>
+    </w:p>
+    <w:p>
+      <w:pPr>
+        <w:pStyle w:val="PlainText"/>
+        <w:rPr>
+          <w:rFonts w:ascii="Times New Roman" w:hAnsi="Times New Roman" w:cs="Times New Roman"/>
+          <w:b/>
+          <w:sz w:val="24"/>
+          <w:szCs w:val="24"/>
+        </w:rPr>
+      </w:pPr>
+      <w:r>
+        <w:rPr>
+          <w:rFonts w:ascii="Times New Roman" w:hAnsi="Times New Roman" w:cs="Times New Roman"/>
+          <w:b/>
+          <w:sz w:val="24"/>
+          <w:szCs w:val="24"/>
+        </w:rPr>
+        <w:t>Code:</w:t>
+      </w:r>
+    </w:p>
+    <w:p>
+      <w:pPr>
+        <w:pStyle w:val="PlainText"/>
+        <w:rPr>
+          <w:rFonts w:ascii="Times New Roman" w:hAnsi="Times New Roman" w:cs="Times New Roman"/>
+          <w:sz w:val="24"/>
+          <w:szCs w:val="24"/>
+        </w:rPr>
+      </w:pPr>
+      <w:r>
+        <w:rPr>
+          <w:rFonts w:ascii="Times New Roman" w:hAnsi="Times New Roman" w:cs="Times New Roman"/>
+          <w:sz w:val="24"/>
+          <w:szCs w:val="24"/>
+        </w:rPr>
+        <w:t>#include&lt;stdio.h&gt;</w:t>
+      </w:r>
+    </w:p>
+    <w:p>
+      <w:pPr>
+        <w:pStyle w:val="PlainText"/>
+        <w:rPr>
+          <w:rFonts w:ascii="Times New Roman" w:hAnsi="Times New Roman" w:cs="Times New Roman"/>
+          <w:sz w:val="24"/>
+          <w:szCs w:val="24"/>
+        </w:rPr>
+      </w:pPr>
+      <w:r>
+        <w:rPr>
+          <w:rFonts w:ascii="Times New Roman" w:hAnsi="Times New Roman" w:cs="Times New Roman"/>
+          <w:sz w:val="24"/>
+          <w:szCs w:val="24"/>
+        </w:rPr>
+        <w:t>#include&lt;conio.h&gt;</w:t>
+      </w:r>
+    </w:p>
+    <w:p>
+      <w:pPr>
+        <w:pStyle w:val="PlainText"/>
+        <w:rPr>
+          <w:rFonts w:ascii="Times New Roman" w:hAnsi="Times New Roman" w:cs="Times New Roman"/>
+          <w:sz w:val="24"/>
+          <w:szCs w:val="24"/>
+        </w:rPr>
+      </w:pPr>
+      <w:r>
+        <w:rPr>
+          <w:rFonts w:ascii="Times New Roman" w:hAnsi="Times New Roman" w:cs="Times New Roman"/>
+          <w:sz w:val="24"/>
+          <w:szCs w:val="24"/>
+        </w:rPr>
+        <w:t>#include&lt;stdlib.h&gt;</w:t>
+      </w:r>
+    </w:p>
+    <w:p>
+      <w:pPr>
+        <w:pStyle w:val="PlainText"/>
+        <w:rPr>
+          <w:rFonts w:ascii="Times New Roman" w:hAnsi="Times New Roman" w:cs="Times New Roman"/>
+          <w:sz w:val="24"/>
+          <w:szCs w:val="24"/>
+        </w:rPr>
+      </w:pPr>
+      <w:r>
+        <w:rPr>
+          <w:rFonts w:ascii="Times New Roman" w:hAnsi="Times New Roman" w:cs="Times New Roman"/>
+          <w:sz w:val="24"/>
+          <w:szCs w:val="24"/>
+        </w:rPr>
+        <w:t>#define size 5</w:t>
+      </w:r>
+    </w:p>
+    <w:p>
+      <w:pPr>
+        <w:pStyle w:val="PlainText"/>
+        <w:rPr>
+          <w:rFonts w:ascii="Times New Roman" w:hAnsi="Times New Roman" w:cs="Times New Roman"/>
+          <w:sz w:val="24"/>
+          <w:szCs w:val="24"/>
+        </w:rPr>
+      </w:pPr>
+      <w:r>
+        <w:rPr>
+          <w:rFonts w:ascii="Times New Roman" w:hAnsi="Times New Roman" w:cs="Times New Roman"/>
+          <w:sz w:val="24"/>
+          <w:szCs w:val="24"/>
+        </w:rPr>
+        <w:t>int main()</w:t>
+      </w:r>
+    </w:p>
+    <w:p>
+      <w:pPr>
+        <w:pStyle w:val="PlainText"/>
+        <w:rPr>
+          <w:rFonts w:ascii="Times New Roman" w:hAnsi="Times New Roman" w:cs="Times New Roman"/>
+          <w:sz w:val="24"/>
+          <w:szCs w:val="24"/>
+        </w:rPr>
+      </w:pPr>
+      <w:r>
+        <w:rPr>
+          <w:rFonts w:ascii="Times New Roman" w:hAnsi="Times New Roman" w:cs="Times New Roman"/>
+          <w:sz w:val="24"/>
+          <w:szCs w:val="24"/>
+        </w:rPr>
+        <w:t>{</w:t>
+      </w:r>
+      <w:r>
+        <w:rPr>
+          <w:rFonts w:ascii="Times New Roman" w:hAnsi="Times New Roman" w:cs="Times New Roman"/>
+          <w:sz w:val="24"/>
+          <w:szCs w:val="24"/>
+        </w:rPr>
+        <w:tab/>
+        <w:t>int mat1[size][size],mat2[size][size],mat[size][size]={0};</w:t>
+      </w:r>
+    </w:p>
+    <w:p>
+      <w:pPr>
+        <w:pStyle w:val="PlainText"/>
+        <w:rPr>
+          <w:rFonts w:ascii="Times New Roman" w:hAnsi="Times New Roman" w:cs="Times New Roman"/>
+          <w:sz w:val="24"/>
+          <w:szCs w:val="24"/>
+        </w:rPr>
+      </w:pPr>
+      <w:r>
+        <w:rPr>
+          <w:rFonts w:ascii="Times New Roman" w:hAnsi="Times New Roman" w:cs="Times New Roman"/>
+          <w:sz w:val="24"/>
+          <w:szCs w:val="24"/>
+        </w:rPr>
+        <w:tab/>
+        <w:t>int i,j,k,m,n,x,y;</w:t>
+      </w:r>
+    </w:p>
+    <w:p>
+      <w:pPr>
+        <w:pStyle w:val="PlainText"/>
+        <w:rPr>
+          <w:rFonts w:ascii="Times New Roman" w:hAnsi="Times New Roman" w:cs="Times New Roman"/>
+          <w:sz w:val="24"/>
+          <w:szCs w:val="24"/>
+        </w:rPr>
+      </w:pPr>
+      <w:r>
+        <w:rPr>
+          <w:rFonts w:ascii="Times New Roman" w:hAnsi="Times New Roman" w:cs="Times New Roman"/>
+          <w:sz w:val="24"/>
+          <w:szCs w:val="24"/>
+        </w:rPr>
+        <w:tab/>
+        <w:t>clrscr();</w:t>
+      </w:r>
+    </w:p>
+    <w:p>
+      <w:pPr>
+        <w:pStyle w:val="PlainText"/>
+        <w:rPr>
+          <w:rFonts w:ascii="Times New Roman" w:hAnsi="Times New Roman" w:cs="Times New Roman"/>
+          <w:sz w:val="24"/>
+          <w:szCs w:val="24"/>
+        </w:rPr>
+      </w:pPr>
+      <w:r>
+        <w:rPr>
+          <w:rFonts w:ascii="Times New Roman" w:hAnsi="Times New Roman" w:cs="Times New Roman"/>
+          <w:sz w:val="24"/>
+          <w:szCs w:val="24"/>
+        </w:rPr>
+        <w:tab/>
+        <w:t>printf("Enter dimensions of matrix 1\n");</w:t>
+      </w:r>
+    </w:p>
+    <w:p>
+      <w:pPr>
+        <w:pStyle w:val="PlainText"/>
+        <w:rPr>
+          <w:rFonts w:ascii="Times New Roman" w:hAnsi="Times New Roman" w:cs="Times New Roman"/>
+          <w:sz w:val="24"/>
+          <w:szCs w:val="24"/>
+        </w:rPr>
+      </w:pPr>
+      <w:r>
+        <w:rPr>
+          <w:rFonts w:ascii="Times New Roman" w:hAnsi="Times New Roman" w:cs="Times New Roman"/>
+          <w:sz w:val="24"/>
+          <w:szCs w:val="24"/>
+        </w:rPr>
+        <w:tab/>
+        <w:t>scanf("%d%d",&amp;m,&amp;n);</w:t>
+      </w:r>
+    </w:p>
+    <w:p>
+      <w:pPr>
+        <w:pStyle w:val="PlainText"/>
+        <w:rPr>
+          <w:rFonts w:ascii="Times New Roman" w:hAnsi="Times New Roman" w:cs="Times New Roman"/>
+          <w:sz w:val="24"/>
+          <w:szCs w:val="24"/>
+        </w:rPr>
+      </w:pPr>
+      <w:r>
+        <w:rPr>
+          <w:rFonts w:ascii="Times New Roman" w:hAnsi="Times New Roman" w:cs="Times New Roman"/>
+          <w:sz w:val="24"/>
+          <w:szCs w:val="24"/>
+        </w:rPr>
+        <w:tab/>
+        <w:t>printf("Enter dimensions of matrix 2\n");</w:t>
+      </w:r>
+    </w:p>
+    <w:p>
+      <w:pPr>
+        <w:pStyle w:val="PlainText"/>
+        <w:rPr>
+          <w:rFonts w:ascii="Times New Roman" w:hAnsi="Times New Roman" w:cs="Times New Roman"/>
+          <w:sz w:val="24"/>
+          <w:szCs w:val="24"/>
+        </w:rPr>
+      </w:pPr>
+      <w:r>
+        <w:rPr>
+          <w:rFonts w:ascii="Times New Roman" w:hAnsi="Times New Roman" w:cs="Times New Roman"/>
+          <w:sz w:val="24"/>
+          <w:szCs w:val="24"/>
+        </w:rPr>
+        <w:tab/>
+        <w:t>scanf("%d%d",&amp;x,&amp;y);</w:t>
+      </w:r>
+    </w:p>
+    <w:p>
+      <w:pPr>
+        <w:pStyle w:val="PlainText"/>
+        <w:rPr>
+          <w:rFonts w:ascii="Times New Roman" w:hAnsi="Times New Roman" w:cs="Times New Roman"/>
+          <w:sz w:val="24"/>
+          <w:szCs w:val="24"/>
+        </w:rPr>
+      </w:pPr>
+      <w:r>
+        <w:rPr>
+          <w:rFonts w:ascii="Times New Roman" w:hAnsi="Times New Roman" w:cs="Times New Roman"/>
+          <w:sz w:val="24"/>
+          <w:szCs w:val="24"/>
+        </w:rPr>
+        <w:tab/>
+        <w:t>if(n!=x)</w:t>
+      </w:r>
+    </w:p>
+    <w:p>
+      <w:pPr>
+        <w:pStyle w:val="PlainText"/>
+        <w:rPr>
+          <w:rFonts w:ascii="Times New Roman" w:hAnsi="Times New Roman" w:cs="Times New Roman"/>
+          <w:sz w:val="24"/>
+          <w:szCs w:val="24"/>
+        </w:rPr>
+      </w:pPr>
+      <w:r>
+        <w:rPr>
+          <w:rFonts w:ascii="Times New Roman" w:hAnsi="Times New Roman" w:cs="Times New Roman"/>
+          <w:sz w:val="24"/>
+          <w:szCs w:val="24"/>
+        </w:rPr>
+        <w:tab/>
+        <w:t>{       printf("Sorry! unable to multiply matrix.\n");</w:t>
+      </w:r>
+    </w:p>
+    <w:p>
+      <w:pPr>
+        <w:pStyle w:val="PlainText"/>
+        <w:rPr>
+          <w:rFonts w:ascii="Times New Roman" w:hAnsi="Times New Roman" w:cs="Times New Roman"/>
+          <w:sz w:val="24"/>
+          <w:szCs w:val="24"/>
+        </w:rPr>
+      </w:pPr>
+      <w:r>
+        <w:rPr>
+          <w:rFonts w:ascii="Times New Roman" w:hAnsi="Times New Roman" w:cs="Times New Roman"/>
+          <w:sz w:val="24"/>
+          <w:szCs w:val="24"/>
+        </w:rPr>
+        <w:tab/>
+      </w:r>
+      <w:r>
+        <w:rPr>
+          <w:rFonts w:ascii="Times New Roman" w:hAnsi="Times New Roman" w:cs="Times New Roman"/>
+          <w:sz w:val="24"/>
+          <w:szCs w:val="24"/>
+        </w:rPr>
+        <w:tab/>
+        <w:t>printf("Invalid matrix dimension added\n");</w:t>
+      </w:r>
+    </w:p>
+    <w:p>
+      <w:pPr>
+        <w:pStyle w:val="PlainText"/>
+        <w:rPr>
+          <w:rFonts w:ascii="Times New Roman" w:hAnsi="Times New Roman" w:cs="Times New Roman"/>
+          <w:sz w:val="24"/>
+          <w:szCs w:val="24"/>
+        </w:rPr>
+      </w:pPr>
+      <w:r>
+        <w:rPr>
+          <w:rFonts w:ascii="Times New Roman" w:hAnsi="Times New Roman" w:cs="Times New Roman"/>
+          <w:sz w:val="24"/>
+          <w:szCs w:val="24"/>
+        </w:rPr>
+        <w:tab/>
+      </w:r>
+      <w:r>
+        <w:rPr>
+          <w:rFonts w:ascii="Times New Roman" w:hAnsi="Times New Roman" w:cs="Times New Roman"/>
+          <w:sz w:val="24"/>
+          <w:szCs w:val="24"/>
+        </w:rPr>
+        <w:tab/>
+        <w:t>getch();</w:t>
+      </w:r>
+    </w:p>
+    <w:p>
+      <w:pPr>
+        <w:pStyle w:val="PlainText"/>
+        <w:rPr>
+          <w:rFonts w:ascii="Times New Roman" w:hAnsi="Times New Roman" w:cs="Times New Roman"/>
+          <w:sz w:val="24"/>
+          <w:szCs w:val="24"/>
+        </w:rPr>
+      </w:pPr>
+      <w:r>
+        <w:rPr>
+          <w:rFonts w:ascii="Times New Roman" w:hAnsi="Times New Roman" w:cs="Times New Roman"/>
+          <w:sz w:val="24"/>
+          <w:szCs w:val="24"/>
+        </w:rPr>
+        <w:tab/>
+      </w:r>
+      <w:r>
+        <w:rPr>
+          <w:rFonts w:ascii="Times New Roman" w:hAnsi="Times New Roman" w:cs="Times New Roman"/>
+          <w:sz w:val="24"/>
+          <w:szCs w:val="24"/>
+        </w:rPr>
+        <w:tab/>
+        <w:t>exit(0);</w:t>
+      </w:r>
+    </w:p>
+    <w:p>
+      <w:pPr>
+        <w:pStyle w:val="PlainText"/>
+        <w:rPr>
+          <w:rFonts w:ascii="Times New Roman" w:hAnsi="Times New Roman" w:cs="Times New Roman"/>
+          <w:sz w:val="24"/>
+          <w:szCs w:val="24"/>
+        </w:rPr>
+      </w:pPr>
+      <w:r>
+        <w:rPr>
+          <w:rFonts w:ascii="Times New Roman" w:hAnsi="Times New Roman" w:cs="Times New Roman"/>
+          <w:sz w:val="24"/>
+          <w:szCs w:val="24"/>
+        </w:rPr>
+        <w:tab/>
+        <w:t>}</w:t>
+      </w:r>
+    </w:p>
+    <w:p>
+      <w:pPr>
+        <w:pStyle w:val="PlainText"/>
+        <w:rPr>
+          <w:rFonts w:ascii="Times New Roman" w:hAnsi="Times New Roman" w:cs="Times New Roman"/>
+          <w:sz w:val="24"/>
+          <w:szCs w:val="24"/>
+        </w:rPr>
+      </w:pPr>
+      <w:r>
+        <w:rPr>
+          <w:rFonts w:ascii="Times New Roman" w:hAnsi="Times New Roman" w:cs="Times New Roman"/>
+          <w:sz w:val="24"/>
+          <w:szCs w:val="24"/>
+        </w:rPr>
+        <w:tab/>
+        <w:t>printf("Enter elements of matrix 1\n");</w:t>
+      </w:r>
+    </w:p>
+    <w:p>
+      <w:pPr>
+        <w:pStyle w:val="PlainText"/>
+        <w:rPr>
+          <w:rFonts w:ascii="Times New Roman" w:hAnsi="Times New Roman" w:cs="Times New Roman"/>
+          <w:sz w:val="24"/>
+          <w:szCs w:val="24"/>
+        </w:rPr>
+      </w:pPr>
+      <w:r>
+        <w:rPr>
+          <w:rFonts w:ascii="Times New Roman" w:hAnsi="Times New Roman" w:cs="Times New Roman"/>
+          <w:sz w:val="24"/>
+          <w:szCs w:val="24"/>
+        </w:rPr>
+        <w:tab/>
+        <w:t>for(i=0;i&lt;m;i++)</w:t>
+      </w:r>
+    </w:p>
+    <w:p>
+      <w:pPr>
+        <w:pStyle w:val="PlainText"/>
+        <w:rPr>
+          <w:rFonts w:ascii="Times New Roman" w:hAnsi="Times New Roman" w:cs="Times New Roman"/>
+          <w:sz w:val="24"/>
+          <w:szCs w:val="24"/>
+        </w:rPr>
+      </w:pPr>
+      <w:r>
+        <w:rPr>
+          <w:rFonts w:ascii="Times New Roman" w:hAnsi="Times New Roman" w:cs="Times New Roman"/>
+          <w:sz w:val="24"/>
+          <w:szCs w:val="24"/>
+        </w:rPr>
+        <w:tab/>
+        <w:t>{</w:t>
+      </w:r>
+      <w:r>
+        <w:rPr>
+          <w:rFonts w:ascii="Times New Roman" w:hAnsi="Times New Roman" w:cs="Times New Roman"/>
+          <w:sz w:val="24"/>
+          <w:szCs w:val="24"/>
+        </w:rPr>
+        <w:tab/>
+        <w:t>for(j=0;j&lt;n;j++)</w:t>
+      </w:r>
+    </w:p>
+    <w:p>
+      <w:pPr>
+        <w:pStyle w:val="PlainText"/>
+        <w:rPr>
+          <w:rFonts w:ascii="Times New Roman" w:hAnsi="Times New Roman" w:cs="Times New Roman"/>
+          <w:sz w:val="24"/>
+          <w:szCs w:val="24"/>
+        </w:rPr>
+      </w:pPr>
+      <w:r>
+        <w:rPr>
+          <w:rFonts w:ascii="Times New Roman" w:hAnsi="Times New Roman" w:cs="Times New Roman"/>
+          <w:sz w:val="24"/>
+          <w:szCs w:val="24"/>
+        </w:rPr>
+        <w:tab/>
+      </w:r>
+      <w:r>
+        <w:rPr>
+          <w:rFonts w:ascii="Times New Roman" w:hAnsi="Times New Roman" w:cs="Times New Roman"/>
+          <w:sz w:val="24"/>
+          <w:szCs w:val="24"/>
+        </w:rPr>
+        <w:tab/>
+        <w:t>{</w:t>
+      </w:r>
+      <w:r>
+        <w:rPr>
+          <w:rFonts w:ascii="Times New Roman" w:hAnsi="Times New Roman" w:cs="Times New Roman"/>
+          <w:sz w:val="24"/>
+          <w:szCs w:val="24"/>
+        </w:rPr>
+        <w:tab/>
+        <w:t>scanf("%d",&amp;mat1[i][j]);</w:t>
+      </w:r>
+    </w:p>
+    <w:p>
+      <w:pPr>
+        <w:pStyle w:val="PlainText"/>
+        <w:rPr>
+          <w:rFonts w:ascii="Times New Roman" w:hAnsi="Times New Roman" w:cs="Times New Roman"/>
+          <w:sz w:val="24"/>
+          <w:szCs w:val="24"/>
+        </w:rPr>
+      </w:pPr>
+      <w:r>
+        <w:rPr>
+          <w:rFonts w:ascii="Times New Roman" w:hAnsi="Times New Roman" w:cs="Times New Roman"/>
+          <w:sz w:val="24"/>
+          <w:szCs w:val="24"/>
+        </w:rPr>
+        <w:tab/>
+      </w:r>
+      <w:r>
+        <w:rPr>
+          <w:rFonts w:ascii="Times New Roman" w:hAnsi="Times New Roman" w:cs="Times New Roman"/>
+          <w:sz w:val="24"/>
+          <w:szCs w:val="24"/>
+        </w:rPr>
+        <w:tab/>
+        <w:t>}</w:t>
+      </w:r>
+    </w:p>
+    <w:p>
+      <w:pPr>
+        <w:pStyle w:val="PlainText"/>
+        <w:rPr>
+          <w:rFonts w:ascii="Times New Roman" w:hAnsi="Times New Roman" w:cs="Times New Roman"/>
+          <w:sz w:val="24"/>
+          <w:szCs w:val="24"/>
+        </w:rPr>
+      </w:pPr>
+      <w:r>
+        <w:rPr>
+          <w:rFonts w:ascii="Times New Roman" w:hAnsi="Times New Roman" w:cs="Times New Roman"/>
+          <w:sz w:val="24"/>
+          <w:szCs w:val="24"/>
+        </w:rPr>
+        <w:tab/>
+        <w:t>}</w:t>
+      </w:r>
+    </w:p>
+    <w:p>
+      <w:pPr>
+        <w:pStyle w:val="PlainText"/>
+        <w:rPr>
+          <w:rFonts w:ascii="Times New Roman" w:hAnsi="Times New Roman" w:cs="Times New Roman"/>
+          <w:sz w:val="24"/>
+          <w:szCs w:val="24"/>
+        </w:rPr>
+      </w:pPr>
+      <w:r>
+        <w:rPr>
+          <w:rFonts w:ascii="Times New Roman" w:hAnsi="Times New Roman" w:cs="Times New Roman"/>
+          <w:sz w:val="24"/>
+          <w:szCs w:val="24"/>
+        </w:rPr>
+        <w:tab/>
+        <w:t>printf("Enter elements of matrix 2\n");</w:t>
+      </w:r>
+    </w:p>
+    <w:p>
+      <w:pPr>
+        <w:pStyle w:val="PlainText"/>
+        <w:rPr>
+          <w:rFonts w:ascii="Times New Roman" w:hAnsi="Times New Roman" w:cs="Times New Roman"/>
+          <w:sz w:val="24"/>
+          <w:szCs w:val="24"/>
+        </w:rPr>
+      </w:pPr>
+      <w:r>
+        <w:rPr>
+          <w:rFonts w:ascii="Times New Roman" w:hAnsi="Times New Roman" w:cs="Times New Roman"/>
+          <w:sz w:val="24"/>
+          <w:szCs w:val="24"/>
+        </w:rPr>
+        <w:tab/>
+        <w:t>for(i=0;i&lt;x;i++)</w:t>
+      </w:r>
+    </w:p>
+    <w:p>
+      <w:pPr>
+        <w:pStyle w:val="PlainText"/>
+        <w:rPr>
+          <w:rFonts w:ascii="Times New Roman" w:hAnsi="Times New Roman" w:cs="Times New Roman"/>
+          <w:sz w:val="24"/>
+          <w:szCs w:val="24"/>
+        </w:rPr>
+      </w:pPr>
+      <w:r>
+        <w:rPr>
+          <w:rFonts w:ascii="Times New Roman" w:hAnsi="Times New Roman" w:cs="Times New Roman"/>
+          <w:sz w:val="24"/>
+          <w:szCs w:val="24"/>
+        </w:rPr>
+        <w:tab/>
+        <w:t>{</w:t>
+      </w:r>
+      <w:r>
+        <w:rPr>
+          <w:rFonts w:ascii="Times New Roman" w:hAnsi="Times New Roman" w:cs="Times New Roman"/>
+          <w:sz w:val="24"/>
+          <w:szCs w:val="24"/>
+        </w:rPr>
+        <w:tab/>
+        <w:t>for(j=0;j&lt;y;j++)</w:t>
+      </w:r>
+    </w:p>
+    <w:p>
+      <w:pPr>
+        <w:pStyle w:val="PlainText"/>
+        <w:rPr>
+          <w:rFonts w:ascii="Times New Roman" w:hAnsi="Times New Roman" w:cs="Times New Roman"/>
+          <w:sz w:val="24"/>
+          <w:szCs w:val="24"/>
+        </w:rPr>
+      </w:pPr>
+      <w:r>
+        <w:rPr>
+          <w:rFonts w:ascii="Times New Roman" w:hAnsi="Times New Roman" w:cs="Times New Roman"/>
+          <w:sz w:val="24"/>
+          <w:szCs w:val="24"/>
+        </w:rPr>
+        <w:tab/>
+      </w:r>
+      <w:r>
+        <w:rPr>
+          <w:rFonts w:ascii="Times New Roman" w:hAnsi="Times New Roman" w:cs="Times New Roman"/>
+          <w:sz w:val="24"/>
+          <w:szCs w:val="24"/>
+        </w:rPr>
+        <w:tab/>
+        <w:t>{</w:t>
+      </w:r>
+      <w:r>
+        <w:rPr>
+          <w:rFonts w:ascii="Times New Roman" w:hAnsi="Times New Roman" w:cs="Times New Roman"/>
+          <w:sz w:val="24"/>
+          <w:szCs w:val="24"/>
+        </w:rPr>
+        <w:tab/>
+        <w:t>scanf("%d",&amp;mat2[i][j]);</w:t>
+      </w:r>
+    </w:p>
+    <w:p>
+      <w:pPr>
+        <w:pStyle w:val="PlainText"/>
+        <w:rPr>
+          <w:rFonts w:ascii="Times New Roman" w:hAnsi="Times New Roman" w:cs="Times New Roman"/>
+          <w:sz w:val="24"/>
+          <w:szCs w:val="24"/>
+        </w:rPr>
+      </w:pPr>
+      <w:r>
+        <w:rPr>
+          <w:rFonts w:ascii="Times New Roman" w:hAnsi="Times New Roman" w:cs="Times New Roman"/>
+          <w:sz w:val="24"/>
+          <w:szCs w:val="24"/>
+        </w:rPr>
+        <w:tab/>
+      </w:r>
+      <w:r>
+        <w:rPr>
+          <w:rFonts w:ascii="Times New Roman" w:hAnsi="Times New Roman" w:cs="Times New Roman"/>
+          <w:sz w:val="24"/>
+          <w:szCs w:val="24"/>
+        </w:rPr>
+        <w:tab/>
+        <w:t>}</w:t>
+      </w:r>
+    </w:p>
+    <w:p>
+      <w:pPr>
+        <w:pStyle w:val="PlainText"/>
+        <w:rPr>
+          <w:rFonts w:ascii="Times New Roman" w:hAnsi="Times New Roman" w:cs="Times New Roman"/>
+          <w:sz w:val="24"/>
+          <w:szCs w:val="24"/>
+        </w:rPr>
+      </w:pPr>
+      <w:r>
+        <w:rPr>
+          <w:rFonts w:ascii="Times New Roman" w:hAnsi="Times New Roman" w:cs="Times New Roman"/>
+          <w:sz w:val="24"/>
+          <w:szCs w:val="24"/>
+        </w:rPr>
+        <w:tab/>
+        <w:t>}</w:t>
+      </w:r>
+    </w:p>
+    <w:p>
+      <w:pPr>
+        <w:pStyle w:val="PlainText"/>
+        <w:rPr>
+          <w:rFonts w:ascii="Times New Roman" w:hAnsi="Times New Roman" w:cs="Times New Roman"/>
+          <w:sz w:val="24"/>
+          <w:szCs w:val="24"/>
+        </w:rPr>
+      </w:pPr>
+      <w:r>
+        <w:rPr>
+          <w:rFonts w:ascii="Times New Roman" w:hAnsi="Times New Roman" w:cs="Times New Roman"/>
+          <w:sz w:val="24"/>
+          <w:szCs w:val="24"/>
+        </w:rPr>
+        <w:tab/>
+        <w:t>for(i=0;i&lt;m;i++)</w:t>
+      </w:r>
+    </w:p>
+    <w:p>
+      <w:pPr>
+        <w:pStyle w:val="PlainText"/>
+        <w:rPr>
+          <w:rFonts w:ascii="Times New Roman" w:hAnsi="Times New Roman" w:cs="Times New Roman"/>
+          <w:sz w:val="24"/>
+          <w:szCs w:val="24"/>
+        </w:rPr>
+      </w:pPr>
+      <w:r>
+        <w:rPr>
+          <w:rFonts w:ascii="Times New Roman" w:hAnsi="Times New Roman" w:cs="Times New Roman"/>
+          <w:sz w:val="24"/>
+          <w:szCs w:val="24"/>
+        </w:rPr>
+        <w:tab/>
+        <w:t>{</w:t>
+      </w:r>
+      <w:r>
+        <w:rPr>
+          <w:rFonts w:ascii="Times New Roman" w:hAnsi="Times New Roman" w:cs="Times New Roman"/>
+          <w:sz w:val="24"/>
+          <w:szCs w:val="24"/>
+        </w:rPr>
+        <w:tab/>
+        <w:t>for(j=0;j&lt;y;j++)</w:t>
+      </w:r>
+    </w:p>
+    <w:p>
+      <w:pPr>
+        <w:pStyle w:val="PlainText"/>
+        <w:rPr>
+          <w:rFonts w:ascii="Times New Roman" w:hAnsi="Times New Roman" w:cs="Times New Roman"/>
+          <w:sz w:val="24"/>
+          <w:szCs w:val="24"/>
+        </w:rPr>
+      </w:pPr>
+      <w:r>
+        <w:rPr>
+          <w:rFonts w:ascii="Times New Roman" w:hAnsi="Times New Roman" w:cs="Times New Roman"/>
+          <w:sz w:val="24"/>
+          <w:szCs w:val="24"/>
+        </w:rPr>
+        <w:tab/>
+      </w:r>
+      <w:r>
+        <w:rPr>
+          <w:rFonts w:ascii="Times New Roman" w:hAnsi="Times New Roman" w:cs="Times New Roman"/>
+          <w:sz w:val="24"/>
+          <w:szCs w:val="24"/>
+        </w:rPr>
+        <w:tab/>
+        <w:t>{</w:t>
+      </w:r>
+      <w:r>
+        <w:rPr>
+          <w:rFonts w:ascii="Times New Roman" w:hAnsi="Times New Roman" w:cs="Times New Roman"/>
+          <w:sz w:val="24"/>
+          <w:szCs w:val="24"/>
+        </w:rPr>
+        <w:tab/>
+        <w:t>for(k=0;k&lt;n;k++)</w:t>
+      </w:r>
+    </w:p>
+    <w:p>
+      <w:pPr>
+        <w:pStyle w:val="PlainText"/>
+        <w:rPr>
+          <w:rFonts w:ascii="Times New Roman" w:hAnsi="Times New Roman" w:cs="Times New Roman"/>
+          <w:sz w:val="24"/>
+          <w:szCs w:val="24"/>
+        </w:rPr>
+      </w:pPr>
+      <w:r>
+        <w:rPr>
+          <w:rFonts w:ascii="Times New Roman" w:hAnsi="Times New Roman" w:cs="Times New Roman"/>
+          <w:sz w:val="24"/>
+          <w:szCs w:val="24"/>
+        </w:rPr>
+        <w:tab/>
+      </w:r>
+      <w:r>
+        <w:rPr>
+          <w:rFonts w:ascii="Times New Roman" w:hAnsi="Times New Roman" w:cs="Times New Roman"/>
+          <w:sz w:val="24"/>
+          <w:szCs w:val="24"/>
+        </w:rPr>
+        <w:tab/>
+      </w:r>
+      <w:r>
+        <w:rPr>
+          <w:rFonts w:ascii="Times New Roman" w:hAnsi="Times New Roman" w:cs="Times New Roman"/>
+          <w:sz w:val="24"/>
+          <w:szCs w:val="24"/>
+        </w:rPr>
+        <w:tab/>
+        <w:t>{</w:t>
+      </w:r>
+      <w:r>
+        <w:rPr>
+          <w:rFonts w:ascii="Times New Roman" w:hAnsi="Times New Roman" w:cs="Times New Roman"/>
+          <w:sz w:val="24"/>
+          <w:szCs w:val="24"/>
+        </w:rPr>
+        <w:tab/>
+        <w:t>mat[i][j]=mat[i][j]+(mat1[i][k]*mat2[k][j]);</w:t>
+      </w:r>
+    </w:p>
+    <w:p>
+      <w:pPr>
+        <w:pStyle w:val="PlainText"/>
+        <w:rPr>
+          <w:rFonts w:ascii="Times New Roman" w:hAnsi="Times New Roman" w:cs="Times New Roman"/>
+          <w:sz w:val="24"/>
+          <w:szCs w:val="24"/>
+        </w:rPr>
+      </w:pPr>
+      <w:r>
+        <w:rPr>
+          <w:rFonts w:ascii="Times New Roman" w:hAnsi="Times New Roman" w:cs="Times New Roman"/>
+          <w:sz w:val="24"/>
+          <w:szCs w:val="24"/>
+        </w:rPr>
+        <w:tab/>
+      </w:r>
+      <w:r>
+        <w:rPr>
+          <w:rFonts w:ascii="Times New Roman" w:hAnsi="Times New Roman" w:cs="Times New Roman"/>
+          <w:sz w:val="24"/>
+          <w:szCs w:val="24"/>
+        </w:rPr>
+        <w:tab/>
+      </w:r>
+      <w:r>
+        <w:rPr>
+          <w:rFonts w:ascii="Times New Roman" w:hAnsi="Times New Roman" w:cs="Times New Roman"/>
+          <w:sz w:val="24"/>
+          <w:szCs w:val="24"/>
+        </w:rPr>
+        <w:tab/>
+        <w:t>}</w:t>
+      </w:r>
+    </w:p>
+    <w:p>
+      <w:pPr>
+        <w:pStyle w:val="PlainText"/>
+        <w:rPr>
+          <w:rFonts w:ascii="Times New Roman" w:hAnsi="Times New Roman" w:cs="Times New Roman"/>
+          <w:sz w:val="24"/>
+          <w:szCs w:val="24"/>
+        </w:rPr>
+      </w:pPr>
+      <w:r>
+        <w:rPr>
+          <w:rFonts w:ascii="Times New Roman" w:hAnsi="Times New Roman" w:cs="Times New Roman"/>
+          <w:sz w:val="24"/>
+          <w:szCs w:val="24"/>
+        </w:rPr>
+        <w:tab/>
+      </w:r>
+      <w:r>
+        <w:rPr>
+          <w:rFonts w:ascii="Times New Roman" w:hAnsi="Times New Roman" w:cs="Times New Roman"/>
+          <w:sz w:val="24"/>
+          <w:szCs w:val="24"/>
+        </w:rPr>
+        <w:tab/>
+        <w:t>}</w:t>
+      </w:r>
+    </w:p>
+    <w:p>
+      <w:pPr>
+        <w:pStyle w:val="PlainText"/>
+        <w:rPr>
+          <w:rFonts w:ascii="Times New Roman" w:hAnsi="Times New Roman" w:cs="Times New Roman"/>
+          <w:sz w:val="24"/>
+          <w:szCs w:val="24"/>
+        </w:rPr>
+      </w:pPr>
+      <w:r>
+        <w:rPr>
+          <w:rFonts w:ascii="Times New Roman" w:hAnsi="Times New Roman" w:cs="Times New Roman"/>
+          <w:sz w:val="24"/>
+          <w:szCs w:val="24"/>
+        </w:rPr>
+        <w:tab/>
+        <w:t>}</w:t>
+      </w:r>
+    </w:p>
+    <w:p>
+      <w:pPr>
+        <w:pStyle w:val="PlainText"/>
+        <w:rPr>
+          <w:rFonts w:ascii="Times New Roman" w:hAnsi="Times New Roman" w:cs="Times New Roman"/>
+          <w:sz w:val="24"/>
+          <w:szCs w:val="24"/>
+        </w:rPr>
+      </w:pPr>
+      <w:r>
+        <w:rPr>
+          <w:rFonts w:ascii="Times New Roman" w:hAnsi="Times New Roman" w:cs="Times New Roman"/>
+          <w:sz w:val="24"/>
+          <w:szCs w:val="24"/>
+        </w:rPr>
+        <w:tab/>
+        <w:t>printf("Multiplied matrix is: \n");</w:t>
+      </w:r>
+    </w:p>
+    <w:p>
+      <w:pPr>
+        <w:pStyle w:val="PlainText"/>
+        <w:rPr>
+          <w:rFonts w:ascii="Times New Roman" w:hAnsi="Times New Roman" w:cs="Times New Roman"/>
+          <w:sz w:val="24"/>
+          <w:szCs w:val="24"/>
+        </w:rPr>
+      </w:pPr>
+      <w:r>
+        <w:rPr>
+          <w:rFonts w:ascii="Times New Roman" w:hAnsi="Times New Roman" w:cs="Times New Roman"/>
+          <w:sz w:val="24"/>
+          <w:szCs w:val="24"/>
+        </w:rPr>
+        <w:tab/>
+        <w:t>for(i=0;i&lt;m;i++)</w:t>
+      </w:r>
+    </w:p>
+    <w:p>
+      <w:pPr>
+        <w:pStyle w:val="PlainText"/>
+        <w:rPr>
+          <w:rFonts w:ascii="Times New Roman" w:hAnsi="Times New Roman" w:cs="Times New Roman"/>
+          <w:sz w:val="24"/>
+          <w:szCs w:val="24"/>
+        </w:rPr>
+      </w:pPr>
+      <w:r>
+        <w:rPr>
+          <w:rFonts w:ascii="Times New Roman" w:hAnsi="Times New Roman" w:cs="Times New Roman"/>
+          <w:sz w:val="24"/>
+          <w:szCs w:val="24"/>
+        </w:rPr>
+        <w:tab/>
+        <w:t>{</w:t>
+      </w:r>
+      <w:r>
+        <w:rPr>
+          <w:rFonts w:ascii="Times New Roman" w:hAnsi="Times New Roman" w:cs="Times New Roman"/>
+          <w:sz w:val="24"/>
+          <w:szCs w:val="24"/>
+        </w:rPr>
+        <w:tab/>
+        <w:t>for(j=0;j&lt;y;j++)</w:t>
+      </w:r>
+    </w:p>
+    <w:p>
+      <w:pPr>
+        <w:pStyle w:val="PlainText"/>
+        <w:rPr>
+          <w:rFonts w:ascii="Times New Roman" w:hAnsi="Times New Roman" w:cs="Times New Roman"/>
+          <w:sz w:val="24"/>
+          <w:szCs w:val="24"/>
+        </w:rPr>
+      </w:pPr>
+      <w:r>
+        <w:rPr>
+          <w:rFonts w:ascii="Times New Roman" w:hAnsi="Times New Roman" w:cs="Times New Roman"/>
+          <w:sz w:val="24"/>
+          <w:szCs w:val="24"/>
+        </w:rPr>
+        <w:tab/>
+      </w:r>
+      <w:r>
+        <w:rPr>
+          <w:rFonts w:ascii="Times New Roman" w:hAnsi="Times New Roman" w:cs="Times New Roman"/>
+          <w:sz w:val="24"/>
+          <w:szCs w:val="24"/>
+        </w:rPr>
+        <w:tab/>
+        <w:t>{</w:t>
+      </w:r>
+      <w:r>
+        <w:rPr>
+          <w:rFonts w:ascii="Times New Roman" w:hAnsi="Times New Roman" w:cs="Times New Roman"/>
+          <w:sz w:val="24"/>
+          <w:szCs w:val="24"/>
+        </w:rPr>
+        <w:tab/>
+        <w:t>printf("%d ",mat[i][j]);</w:t>
+      </w:r>
+    </w:p>
+    <w:p>
+      <w:pPr>
+        <w:pStyle w:val="PlainText"/>
+        <w:rPr>
+          <w:rFonts w:ascii="Times New Roman" w:hAnsi="Times New Roman" w:cs="Times New Roman"/>
+          <w:sz w:val="24"/>
+          <w:szCs w:val="24"/>
+        </w:rPr>
+      </w:pPr>
+      <w:r>
+        <w:rPr>
+          <w:rFonts w:ascii="Times New Roman" w:hAnsi="Times New Roman" w:cs="Times New Roman"/>
+          <w:sz w:val="24"/>
+          <w:szCs w:val="24"/>
+        </w:rPr>
+        <w:tab/>
+      </w:r>
+      <w:r>
+        <w:rPr>
+          <w:rFonts w:ascii="Times New Roman" w:hAnsi="Times New Roman" w:cs="Times New Roman"/>
+          <w:sz w:val="24"/>
+          <w:szCs w:val="24"/>
+        </w:rPr>
+        <w:tab/>
+        <w:t>}</w:t>
+      </w:r>
+    </w:p>
+    <w:p>
+      <w:pPr>
+        <w:pStyle w:val="PlainText"/>
+        <w:rPr>
+          <w:rFonts w:ascii="Times New Roman" w:hAnsi="Times New Roman" w:cs="Times New Roman"/>
+          <w:sz w:val="24"/>
+          <w:szCs w:val="24"/>
+        </w:rPr>
+      </w:pPr>
+      <w:r>
+        <w:rPr>
+          <w:rFonts w:ascii="Times New Roman" w:hAnsi="Times New Roman" w:cs="Times New Roman"/>
+          <w:sz w:val="24"/>
+          <w:szCs w:val="24"/>
+        </w:rPr>
+        <w:tab/>
+      </w:r>
+      <w:r>
+        <w:rPr>
+          <w:rFonts w:ascii="Times New Roman" w:hAnsi="Times New Roman" w:cs="Times New Roman"/>
+          <w:sz w:val="24"/>
+          <w:szCs w:val="24"/>
+        </w:rPr>
+        <w:tab/>
+        <w:t>printf("\n");</w:t>
+      </w:r>
+    </w:p>
+    <w:p>
+      <w:pPr>
+        <w:pStyle w:val="PlainText"/>
+        <w:rPr>
+          <w:rFonts w:ascii="Times New Roman" w:hAnsi="Times New Roman" w:cs="Times New Roman"/>
+          <w:sz w:val="24"/>
+          <w:szCs w:val="24"/>
+        </w:rPr>
+      </w:pPr>
+      <w:r>
+        <w:rPr>
+          <w:rFonts w:ascii="Times New Roman" w:hAnsi="Times New Roman" w:cs="Times New Roman"/>
+          <w:sz w:val="24"/>
+          <w:szCs w:val="24"/>
+        </w:rPr>
+        <w:tab/>
+        <w:t>}</w:t>
+      </w:r>
+    </w:p>
+    <w:p>
+      <w:pPr>
+        <w:pStyle w:val="PlainText"/>
+        <w:rPr>
+          <w:rFonts w:ascii="Times New Roman" w:hAnsi="Times New Roman" w:cs="Times New Roman"/>
+          <w:sz w:val="24"/>
+          <w:szCs w:val="24"/>
+        </w:rPr>
+      </w:pPr>
+      <w:r>
+        <w:rPr>
+          <w:rFonts w:ascii="Times New Roman" w:hAnsi="Times New Roman" w:cs="Times New Roman"/>
+          <w:sz w:val="24"/>
+          <w:szCs w:val="24"/>
+        </w:rPr>
+        <w:tab/>
+        <w:t>getch();</w:t>
+      </w:r>
+    </w:p>
+    <w:p>
+      <w:pPr>
+        <w:pStyle w:val="PlainText"/>
+        <w:rPr>
+          <w:rFonts w:ascii="Times New Roman" w:hAnsi="Times New Roman" w:cs="Times New Roman"/>
+          <w:sz w:val="24"/>
+          <w:szCs w:val="24"/>
+        </w:rPr>
+      </w:pPr>
+      <w:r>
+        <w:rPr>
+          <w:rFonts w:ascii="Times New Roman" w:hAnsi="Times New Roman" w:cs="Times New Roman"/>
+          <w:sz w:val="24"/>
+          <w:szCs w:val="24"/>
+        </w:rPr>
+        <w:lastRenderedPageBreak/>
+        <w:tab/>
+        <w:t>return 0;</w:t>
+      </w:r>
+    </w:p>
+    <w:p>
+      <w:pPr>
+        <w:pStyle w:val="PlainText"/>
+        <w:rPr>
+          <w:rFonts w:ascii="Times New Roman" w:hAnsi="Times New Roman" w:cs="Times New Roman"/>
+        </w:rPr>
+      </w:pPr>
+      <w:r>
+        <w:rPr>
+          <w:rFonts w:ascii="Times New Roman" w:hAnsi="Times New Roman" w:cs="Times New Roman"/>
+          <w:sz w:val="24"/>
+          <w:szCs w:val="24"/>
+        </w:rPr>
+        <w:t>}</w:t>
+      </w:r>
+    </w:p>
+    <w:p>
+      <w:pPr>
+        <w:pStyle w:val="PlainText"/>
+        <w:rPr>
+          <w:rFonts w:ascii="Courier New" w:hAnsi="Courier New" w:cs="Courier New"/>
+        </w:rPr>
+      </w:pPr>
+    </w:p>
+    <w:p>
+      <w:pPr>
+        <w:pStyle w:val="PlainText"/>
+        <w:rPr>
+          <w:rFonts w:ascii="Times New Roman" w:hAnsi="Times New Roman" w:cs="Times New Roman"/>
+          <w:b/>
+          <w:sz w:val="24"/>
+          <w:szCs w:val="24"/>
+        </w:rPr>
+      </w:pPr>
+      <w:r>
+        <w:rPr>
+          <w:rFonts w:ascii="Times New Roman" w:hAnsi="Times New Roman" w:cs="Times New Roman"/>
+          <w:b/>
+          <w:sz w:val="24"/>
+          <w:szCs w:val="24"/>
+        </w:rPr>
+        <w:t>Output:-</w:t>
+      </w:r>
+    </w:p>
+    <w:p>
+      <w:pPr>
+        <w:pStyle w:val="PlainText"/>
+        <w:rPr>
+          <w:rFonts w:ascii="Times New Roman" w:hAnsi="Times New Roman" w:cs="Times New Roman"/>
+          <w:b/>
+          <w:sz w:val="24"/>
+          <w:szCs w:val="24"/>
+        </w:rPr>
+      </w:pPr>
+    </w:p>
+    <w:p>
+      <w:pPr>
+        <w:pStyle w:val="PlainText"/>
+        <w:rPr>
+          <w:rFonts w:ascii="Courier New" w:hAnsi="Courier New" w:cs="Courier New"/>
+        </w:rPr>
+      </w:pPr>
+      <w:r>
+        <w:rPr>
+          <w:rFonts w:ascii="Courier New" w:hAnsi="Courier New" w:cs="Courier New"/>
+          <w:noProof/>
+          <w:lang w:val="en-IN" w:eastAsia="en-IN"/>
+        </w:rPr>
+        <w:drawing>
+          <wp:inline distT="0" distB="0" distL="0" distR="0">
+            <wp:extent cx="3964940" cy="2720975"/>
+            <wp:effectExtent l="19050" t="0" r="0" b="0"/>
+            <wp:docPr id="15" name="Picture 4"/>
+            <wp:cNvGraphicFramePr>
+              <a:graphicFrameLocks xmlns:a="http://schemas.openxmlformats.org/drawingml/2006/main" noChangeAspect="1"/>
+            </wp:cNvGraphicFramePr>
+            <a:graphic xmlns:a="http://schemas.openxmlformats.org/drawingml/2006/main">
+              <a:graphicData uri="http://schemas.openxmlformats.org/drawingml/2006/picture">
+                <pic:pic xmlns:pic="http://schemas.openxmlformats.org/drawingml/2006/picture">
+                  <pic:nvPicPr>
+                    <pic:cNvPr id="0" name="Picture 4"/>
+                    <pic:cNvPicPr>
+                      <a:picLocks noChangeAspect="1" noChangeArrowheads="1"/>
+                    </pic:cNvPicPr>
+                  </pic:nvPicPr>
+                  <pic:blipFill>
+                    <a:blip r:embed="rId13"/>
+                    <a:srcRect/>
+                    <a:stretch>
+                      <a:fillRect/>
+                    </a:stretch>
+                  </pic:blipFill>
+                  <pic:spPr bwMode="auto">
+                    <a:xfrm>
+                      <a:off x="0" y="0"/>
+                      <a:ext cx="3964940" cy="2720975"/>
+                    </a:xfrm>
+                    <a:prstGeom prst="rect">
+                      <a:avLst/>
+                    </a:prstGeom>
+                    <a:noFill/>
+                    <a:ln w="9525">
+                      <a:noFill/>
+                      <a:miter lim="800000"/>
+                      <a:headEnd/>
+                      <a:tailEnd/>
+                    </a:ln>
+                  </pic:spPr>
+                </pic:pic>
+              </a:graphicData>
+            </a:graphic>
+          </wp:inline>
+        </w:drawing>
+      </w:r>
+    </w:p>
+    <w:p/>
+    <w:p/>
+    <w:p>
+      <w:pPr>
+        <w:pStyle w:val="PlainText"/>
+        <w:rPr>
+          <w:rFonts w:ascii="Times New Roman" w:hAnsi="Times New Roman" w:cs="Times New Roman"/>
+          <w:sz w:val="24"/>
+          <w:szCs w:val="24"/>
+        </w:rPr>
+      </w:pPr>
+    </w:p>
+    <w:p>
+      <w:pPr>
+        <w:rPr>
+          <w:rFonts w:ascii="Times New Roman" w:hAnsi="Times New Roman" w:cs="Times New Roman"/>
+          <w:sz w:val="24"/>
+          <w:szCs w:val="24"/>
+        </w:rPr>
+      </w:pPr>
+    </w:p>
+    <w:p/>
+    <w:p/>
+    <w:p/>
+    <w:p/>
+    <w:p/>
+    <w:p/>
+    <w:p/>
+    <w:p/>
+    <w:p/>
+    <w:p/>
+    <w:p/>
+    <w:p/>
+    <w:p/>
+    <w:p/>
+    <w:p>
+      <w:pPr>
+        <w:pStyle w:val="PlainText"/>
+        <w:jc w:val="center"/>
+        <w:rPr>
+          <w:rFonts w:ascii="Times New Roman" w:hAnsi="Times New Roman" w:cs="Times New Roman"/>
+          <w:b/>
+          <w:sz w:val="24"/>
+          <w:szCs w:val="24"/>
+        </w:rPr>
+      </w:pPr>
+      <w:r>
+        <w:rPr>
+          <w:rFonts w:ascii="Times New Roman" w:hAnsi="Times New Roman" w:cs="Times New Roman"/>
+          <w:b/>
+          <w:sz w:val="24"/>
+          <w:szCs w:val="24"/>
+        </w:rPr>
+        <w:t>Program#7</w:t>
+      </w:r>
+    </w:p>
+    <w:p>
+      <w:pPr>
+        <w:pStyle w:val="PlainText"/>
+        <w:rPr>
+          <w:rFonts w:ascii="Times New Roman" w:hAnsi="Times New Roman" w:cs="Times New Roman"/>
+          <w:b/>
+          <w:sz w:val="24"/>
+          <w:szCs w:val="24"/>
+        </w:rPr>
+      </w:pPr>
+    </w:p>
+    <w:p>
+      <w:pPr>
+        <w:pStyle w:val="PlainText"/>
+        <w:rPr>
+          <w:rFonts w:ascii="Times New Roman" w:hAnsi="Times New Roman" w:cs="Times New Roman"/>
+          <w:sz w:val="24"/>
+          <w:szCs w:val="24"/>
+        </w:rPr>
+      </w:pPr>
+      <w:r>
+        <w:rPr>
+          <w:rFonts w:ascii="Times New Roman" w:hAnsi="Times New Roman" w:cs="Times New Roman"/>
+          <w:b/>
+          <w:sz w:val="24"/>
+          <w:szCs w:val="24"/>
+        </w:rPr>
+        <w:t xml:space="preserve">Aim:- </w:t>
+      </w:r>
+      <w:r>
+        <w:rPr>
+          <w:rFonts w:ascii="Times New Roman" w:hAnsi="Times New Roman" w:cs="Times New Roman"/>
+          <w:sz w:val="24"/>
+          <w:szCs w:val="24"/>
+        </w:rPr>
+        <w:t xml:space="preserve">Write a program to find </w:t>
+      </w:r>
+      <w:r>
+        <w:rPr>
+          <w:rFonts w:ascii="Times New Roman" w:hAnsi="Times New Roman" w:cs="Times New Roman"/>
+          <w:b/>
+          <w:sz w:val="24"/>
+          <w:szCs w:val="24"/>
+        </w:rPr>
+        <w:t>factorial of a number using recursion</w:t>
+      </w:r>
+    </w:p>
+    <w:p>
+      <w:pPr>
+        <w:pStyle w:val="PlainText"/>
+        <w:rPr>
+          <w:rFonts w:ascii="Times New Roman" w:hAnsi="Times New Roman" w:cs="Times New Roman"/>
+          <w:b/>
+          <w:sz w:val="24"/>
+          <w:szCs w:val="24"/>
+        </w:rPr>
+      </w:pPr>
+    </w:p>
+    <w:p>
+      <w:pPr>
+        <w:pStyle w:val="PlainText"/>
+        <w:rPr>
+          <w:rFonts w:ascii="Times New Roman" w:hAnsi="Times New Roman" w:cs="Times New Roman"/>
+          <w:b/>
+          <w:sz w:val="24"/>
+          <w:szCs w:val="24"/>
+        </w:rPr>
+      </w:pPr>
+      <w:r>
+        <w:rPr>
+          <w:rFonts w:ascii="Times New Roman" w:hAnsi="Times New Roman" w:cs="Times New Roman"/>
+          <w:b/>
+          <w:sz w:val="24"/>
+          <w:szCs w:val="24"/>
+        </w:rPr>
+        <w:t>Code:-</w:t>
+      </w:r>
+    </w:p>
+    <w:p>
+      <w:pPr>
+        <w:pStyle w:val="PlainText"/>
+        <w:rPr>
+          <w:rFonts w:ascii="Times New Roman" w:hAnsi="Times New Roman" w:cs="Times New Roman"/>
+          <w:sz w:val="24"/>
+          <w:szCs w:val="24"/>
+        </w:rPr>
+      </w:pPr>
+      <w:r>
+        <w:rPr>
+          <w:rFonts w:ascii="Times New Roman" w:hAnsi="Times New Roman" w:cs="Times New Roman"/>
+          <w:sz w:val="24"/>
+          <w:szCs w:val="24"/>
+        </w:rPr>
+        <w:t>#include&lt;stdio.h&gt;</w:t>
+      </w:r>
+    </w:p>
+    <w:p>
+      <w:pPr>
+        <w:pStyle w:val="PlainText"/>
+        <w:rPr>
+          <w:rFonts w:ascii="Times New Roman" w:hAnsi="Times New Roman" w:cs="Times New Roman"/>
+          <w:sz w:val="24"/>
+          <w:szCs w:val="24"/>
+        </w:rPr>
+      </w:pPr>
+      <w:r>
+        <w:rPr>
+          <w:rFonts w:ascii="Times New Roman" w:hAnsi="Times New Roman" w:cs="Times New Roman"/>
+          <w:sz w:val="24"/>
+          <w:szCs w:val="24"/>
+        </w:rPr>
+        <w:t>#include&lt;conio.h&gt;</w:t>
+      </w:r>
+    </w:p>
+    <w:p>
+      <w:pPr>
+        <w:pStyle w:val="PlainText"/>
+        <w:rPr>
+          <w:rFonts w:ascii="Times New Roman" w:hAnsi="Times New Roman" w:cs="Times New Roman"/>
+          <w:sz w:val="24"/>
+          <w:szCs w:val="24"/>
+        </w:rPr>
+      </w:pPr>
+      <w:r>
+        <w:rPr>
+          <w:rFonts w:ascii="Times New Roman" w:hAnsi="Times New Roman" w:cs="Times New Roman"/>
+          <w:sz w:val="24"/>
+          <w:szCs w:val="24"/>
+        </w:rPr>
+        <w:t>int factorial(int);</w:t>
+      </w:r>
+    </w:p>
+    <w:p>
+      <w:pPr>
+        <w:pStyle w:val="PlainText"/>
+        <w:rPr>
+          <w:rFonts w:ascii="Times New Roman" w:hAnsi="Times New Roman" w:cs="Times New Roman"/>
+          <w:sz w:val="24"/>
+          <w:szCs w:val="24"/>
+        </w:rPr>
+      </w:pPr>
+      <w:r>
+        <w:rPr>
+          <w:rFonts w:ascii="Times New Roman" w:hAnsi="Times New Roman" w:cs="Times New Roman"/>
+          <w:sz w:val="24"/>
+          <w:szCs w:val="24"/>
+        </w:rPr>
+        <w:t>int main()</w:t>
+      </w:r>
+    </w:p>
+    <w:p>
+      <w:pPr>
+        <w:pStyle w:val="PlainText"/>
+        <w:rPr>
+          <w:rFonts w:ascii="Times New Roman" w:hAnsi="Times New Roman" w:cs="Times New Roman"/>
+          <w:sz w:val="24"/>
+          <w:szCs w:val="24"/>
+        </w:rPr>
+      </w:pPr>
+      <w:r>
+        <w:rPr>
+          <w:rFonts w:ascii="Times New Roman" w:hAnsi="Times New Roman" w:cs="Times New Roman"/>
+          <w:sz w:val="24"/>
+          <w:szCs w:val="24"/>
+        </w:rPr>
+        <w:t>{</w:t>
+      </w:r>
+      <w:r>
+        <w:rPr>
+          <w:rFonts w:ascii="Times New Roman" w:hAnsi="Times New Roman" w:cs="Times New Roman"/>
+          <w:sz w:val="24"/>
+          <w:szCs w:val="24"/>
+        </w:rPr>
+        <w:tab/>
+        <w:t>int res,n;</w:t>
+      </w:r>
+    </w:p>
+    <w:p>
+      <w:pPr>
+        <w:pStyle w:val="PlainText"/>
+        <w:rPr>
+          <w:rFonts w:ascii="Times New Roman" w:hAnsi="Times New Roman" w:cs="Times New Roman"/>
+          <w:sz w:val="24"/>
+          <w:szCs w:val="24"/>
+        </w:rPr>
+      </w:pPr>
+      <w:r>
+        <w:rPr>
+          <w:rFonts w:ascii="Times New Roman" w:hAnsi="Times New Roman" w:cs="Times New Roman"/>
+          <w:sz w:val="24"/>
+          <w:szCs w:val="24"/>
+        </w:rPr>
+        <w:tab/>
+        <w:t>clrscr();</w:t>
+      </w:r>
+    </w:p>
+    <w:p>
+      <w:pPr>
+        <w:pStyle w:val="PlainText"/>
+        <w:rPr>
+          <w:rFonts w:ascii="Times New Roman" w:hAnsi="Times New Roman" w:cs="Times New Roman"/>
+          <w:sz w:val="24"/>
+          <w:szCs w:val="24"/>
+        </w:rPr>
+      </w:pPr>
+      <w:r>
+        <w:rPr>
+          <w:rFonts w:ascii="Times New Roman" w:hAnsi="Times New Roman" w:cs="Times New Roman"/>
+          <w:sz w:val="24"/>
+          <w:szCs w:val="24"/>
+        </w:rPr>
+        <w:tab/>
+        <w:t>printf("Enter the number\n");</w:t>
+      </w:r>
+    </w:p>
+    <w:p>
+      <w:pPr>
+        <w:pStyle w:val="PlainText"/>
+        <w:rPr>
+          <w:rFonts w:ascii="Times New Roman" w:hAnsi="Times New Roman" w:cs="Times New Roman"/>
+          <w:sz w:val="24"/>
+          <w:szCs w:val="24"/>
+        </w:rPr>
+      </w:pPr>
+      <w:r>
+        <w:rPr>
+          <w:rFonts w:ascii="Times New Roman" w:hAnsi="Times New Roman" w:cs="Times New Roman"/>
+          <w:sz w:val="24"/>
+          <w:szCs w:val="24"/>
+        </w:rPr>
+        <w:tab/>
+        <w:t>scanf("%d",&amp;n);</w:t>
+      </w:r>
+    </w:p>
+    <w:p>
+      <w:pPr>
+        <w:pStyle w:val="PlainText"/>
+        <w:rPr>
+          <w:rFonts w:ascii="Times New Roman" w:hAnsi="Times New Roman" w:cs="Times New Roman"/>
+          <w:sz w:val="24"/>
+          <w:szCs w:val="24"/>
+        </w:rPr>
+      </w:pPr>
+      <w:r>
+        <w:rPr>
+          <w:rFonts w:ascii="Times New Roman" w:hAnsi="Times New Roman" w:cs="Times New Roman"/>
+          <w:sz w:val="24"/>
+          <w:szCs w:val="24"/>
+        </w:rPr>
+        <w:tab/>
+        <w:t>if (n&lt;0)</w:t>
+      </w:r>
+    </w:p>
+    <w:p>
+      <w:pPr>
+        <w:pStyle w:val="PlainText"/>
+        <w:rPr>
+          <w:rFonts w:ascii="Times New Roman" w:hAnsi="Times New Roman" w:cs="Times New Roman"/>
+          <w:sz w:val="24"/>
+          <w:szCs w:val="24"/>
+        </w:rPr>
+      </w:pPr>
+      <w:r>
+        <w:rPr>
+          <w:rFonts w:ascii="Times New Roman" w:hAnsi="Times New Roman" w:cs="Times New Roman"/>
+          <w:sz w:val="24"/>
+          <w:szCs w:val="24"/>
+        </w:rPr>
+        <w:tab/>
+        <w:t>{</w:t>
+      </w:r>
+      <w:r>
+        <w:rPr>
+          <w:rFonts w:ascii="Times New Roman" w:hAnsi="Times New Roman" w:cs="Times New Roman"/>
+          <w:sz w:val="24"/>
+          <w:szCs w:val="24"/>
+        </w:rPr>
+        <w:tab/>
+        <w:t>printf("Factorial is not possible\n");</w:t>
+      </w:r>
+    </w:p>
+    <w:p>
+      <w:pPr>
+        <w:pStyle w:val="PlainText"/>
+        <w:rPr>
+          <w:rFonts w:ascii="Times New Roman" w:hAnsi="Times New Roman" w:cs="Times New Roman"/>
+          <w:sz w:val="24"/>
+          <w:szCs w:val="24"/>
+        </w:rPr>
+      </w:pPr>
+      <w:r>
+        <w:rPr>
+          <w:rFonts w:ascii="Times New Roman" w:hAnsi="Times New Roman" w:cs="Times New Roman"/>
+          <w:sz w:val="24"/>
+          <w:szCs w:val="24"/>
+        </w:rPr>
+        <w:tab/>
+      </w:r>
+      <w:r>
+        <w:rPr>
+          <w:rFonts w:ascii="Times New Roman" w:hAnsi="Times New Roman" w:cs="Times New Roman"/>
+          <w:sz w:val="24"/>
+          <w:szCs w:val="24"/>
+        </w:rPr>
+        <w:tab/>
+        <w:t>exit(0);</w:t>
+      </w:r>
+    </w:p>
+    <w:p>
+      <w:pPr>
+        <w:pStyle w:val="PlainText"/>
+        <w:rPr>
+          <w:rFonts w:ascii="Times New Roman" w:hAnsi="Times New Roman" w:cs="Times New Roman"/>
+          <w:sz w:val="24"/>
+          <w:szCs w:val="24"/>
+        </w:rPr>
+      </w:pPr>
+      <w:r>
+        <w:rPr>
+          <w:rFonts w:ascii="Times New Roman" w:hAnsi="Times New Roman" w:cs="Times New Roman"/>
+          <w:sz w:val="24"/>
+          <w:szCs w:val="24"/>
+        </w:rPr>
+        <w:tab/>
+        <w:t>}</w:t>
+      </w:r>
+    </w:p>
+    <w:p>
+      <w:pPr>
+        <w:pStyle w:val="PlainText"/>
+        <w:rPr>
+          <w:rFonts w:ascii="Times New Roman" w:hAnsi="Times New Roman" w:cs="Times New Roman"/>
+          <w:sz w:val="24"/>
+          <w:szCs w:val="24"/>
+        </w:rPr>
+      </w:pPr>
+      <w:r>
+        <w:rPr>
+          <w:rFonts w:ascii="Times New Roman" w:hAnsi="Times New Roman" w:cs="Times New Roman"/>
+          <w:sz w:val="24"/>
+          <w:szCs w:val="24"/>
+        </w:rPr>
+        <w:tab/>
+        <w:t>printf("Factorial of %d is: ",n);</w:t>
+      </w:r>
+    </w:p>
+    <w:p>
+      <w:pPr>
+        <w:pStyle w:val="PlainText"/>
+        <w:rPr>
+          <w:rFonts w:ascii="Times New Roman" w:hAnsi="Times New Roman" w:cs="Times New Roman"/>
+          <w:sz w:val="24"/>
+          <w:szCs w:val="24"/>
+        </w:rPr>
+      </w:pPr>
+      <w:r>
+        <w:rPr>
+          <w:rFonts w:ascii="Times New Roman" w:hAnsi="Times New Roman" w:cs="Times New Roman"/>
+          <w:sz w:val="24"/>
+          <w:szCs w:val="24"/>
+        </w:rPr>
+        <w:tab/>
+        <w:t>res=factorial(n);</w:t>
+      </w:r>
+    </w:p>
+    <w:p>
+      <w:pPr>
+        <w:pStyle w:val="PlainText"/>
+        <w:rPr>
+          <w:rFonts w:ascii="Times New Roman" w:hAnsi="Times New Roman" w:cs="Times New Roman"/>
+          <w:sz w:val="24"/>
+          <w:szCs w:val="24"/>
+        </w:rPr>
+      </w:pPr>
+      <w:r>
+        <w:rPr>
+          <w:rFonts w:ascii="Times New Roman" w:hAnsi="Times New Roman" w:cs="Times New Roman"/>
+          <w:sz w:val="24"/>
+          <w:szCs w:val="24"/>
+        </w:rPr>
+        <w:tab/>
+        <w:t>printf("%d",res);</w:t>
+      </w:r>
+    </w:p>
+    <w:p>
+      <w:pPr>
+        <w:pStyle w:val="PlainText"/>
+        <w:rPr>
+          <w:rFonts w:ascii="Times New Roman" w:hAnsi="Times New Roman" w:cs="Times New Roman"/>
+          <w:sz w:val="24"/>
+          <w:szCs w:val="24"/>
+        </w:rPr>
+      </w:pPr>
+      <w:r>
+        <w:rPr>
+          <w:rFonts w:ascii="Times New Roman" w:hAnsi="Times New Roman" w:cs="Times New Roman"/>
+          <w:sz w:val="24"/>
+          <w:szCs w:val="24"/>
+        </w:rPr>
+        <w:tab/>
+        <w:t>getche();</w:t>
+      </w:r>
+    </w:p>
+    <w:p>
+      <w:pPr>
+        <w:pStyle w:val="PlainText"/>
+        <w:rPr>
+          <w:rFonts w:ascii="Times New Roman" w:hAnsi="Times New Roman" w:cs="Times New Roman"/>
+          <w:sz w:val="24"/>
+          <w:szCs w:val="24"/>
+        </w:rPr>
+      </w:pPr>
+      <w:r>
+        <w:rPr>
+          <w:rFonts w:ascii="Times New Roman" w:hAnsi="Times New Roman" w:cs="Times New Roman"/>
+          <w:sz w:val="24"/>
+          <w:szCs w:val="24"/>
+        </w:rPr>
+        <w:tab/>
+        <w:t>return 0;</w:t>
+      </w:r>
+    </w:p>
+    <w:p>
+      <w:pPr>
+        <w:pStyle w:val="PlainText"/>
+        <w:rPr>
+          <w:rFonts w:ascii="Times New Roman" w:hAnsi="Times New Roman" w:cs="Times New Roman"/>
+          <w:sz w:val="24"/>
+          <w:szCs w:val="24"/>
+        </w:rPr>
+      </w:pPr>
+      <w:r>
+        <w:rPr>
+          <w:rFonts w:ascii="Times New Roman" w:hAnsi="Times New Roman" w:cs="Times New Roman"/>
+          <w:sz w:val="24"/>
+          <w:szCs w:val="24"/>
+        </w:rPr>
+        <w:t>}</w:t>
+      </w:r>
+    </w:p>
+    <w:p>
+      <w:pPr>
+        <w:pStyle w:val="PlainText"/>
+        <w:rPr>
+          <w:rFonts w:ascii="Times New Roman" w:hAnsi="Times New Roman" w:cs="Times New Roman"/>
+          <w:sz w:val="24"/>
+          <w:szCs w:val="24"/>
+        </w:rPr>
+      </w:pPr>
+      <w:r>
+        <w:rPr>
+          <w:rFonts w:ascii="Times New Roman" w:hAnsi="Times New Roman" w:cs="Times New Roman"/>
+          <w:sz w:val="24"/>
+          <w:szCs w:val="24"/>
+        </w:rPr>
+        <w:t>int factorial(int n)</w:t>
+      </w:r>
+    </w:p>
+    <w:p>
+      <w:pPr>
+        <w:pStyle w:val="PlainText"/>
+        <w:rPr>
+          <w:rFonts w:ascii="Times New Roman" w:hAnsi="Times New Roman" w:cs="Times New Roman"/>
+          <w:sz w:val="24"/>
+          <w:szCs w:val="24"/>
+        </w:rPr>
+      </w:pPr>
+      <w:r>
+        <w:rPr>
+          <w:rFonts w:ascii="Times New Roman" w:hAnsi="Times New Roman" w:cs="Times New Roman"/>
+          <w:sz w:val="24"/>
+          <w:szCs w:val="24"/>
+        </w:rPr>
+        <w:t>{</w:t>
+      </w:r>
+      <w:r>
+        <w:rPr>
+          <w:rFonts w:ascii="Times New Roman" w:hAnsi="Times New Roman" w:cs="Times New Roman"/>
+          <w:sz w:val="24"/>
+          <w:szCs w:val="24"/>
+        </w:rPr>
+        <w:tab/>
+        <w:t>if (n&lt;=1)</w:t>
+      </w:r>
+    </w:p>
+    <w:p>
+      <w:pPr>
+        <w:pStyle w:val="PlainText"/>
+        <w:rPr>
+          <w:rFonts w:ascii="Times New Roman" w:hAnsi="Times New Roman" w:cs="Times New Roman"/>
+          <w:sz w:val="24"/>
+          <w:szCs w:val="24"/>
+        </w:rPr>
+      </w:pPr>
+      <w:r>
+        <w:rPr>
+          <w:rFonts w:ascii="Times New Roman" w:hAnsi="Times New Roman" w:cs="Times New Roman"/>
+          <w:sz w:val="24"/>
+          <w:szCs w:val="24"/>
+        </w:rPr>
+        <w:tab/>
+      </w:r>
+      <w:r>
+        <w:rPr>
+          <w:rFonts w:ascii="Times New Roman" w:hAnsi="Times New Roman" w:cs="Times New Roman"/>
+          <w:sz w:val="24"/>
+          <w:szCs w:val="24"/>
+        </w:rPr>
+        <w:tab/>
+        <w:t>return 1;</w:t>
+      </w:r>
+    </w:p>
+    <w:p>
+      <w:pPr>
+        <w:pStyle w:val="PlainText"/>
+        <w:rPr>
+          <w:rFonts w:ascii="Times New Roman" w:hAnsi="Times New Roman" w:cs="Times New Roman"/>
+          <w:sz w:val="24"/>
+          <w:szCs w:val="24"/>
+        </w:rPr>
+      </w:pPr>
+      <w:r>
+        <w:rPr>
+          <w:rFonts w:ascii="Times New Roman" w:hAnsi="Times New Roman" w:cs="Times New Roman"/>
+          <w:sz w:val="24"/>
+          <w:szCs w:val="24"/>
+        </w:rPr>
+        <w:tab/>
+        <w:t>else</w:t>
+      </w:r>
+    </w:p>
+    <w:p>
+      <w:pPr>
+        <w:pStyle w:val="PlainText"/>
+        <w:rPr>
+          <w:rFonts w:ascii="Times New Roman" w:hAnsi="Times New Roman" w:cs="Times New Roman"/>
+          <w:sz w:val="24"/>
+          <w:szCs w:val="24"/>
+        </w:rPr>
+      </w:pPr>
+      <w:r>
+        <w:rPr>
+          <w:rFonts w:ascii="Times New Roman" w:hAnsi="Times New Roman" w:cs="Times New Roman"/>
+          <w:sz w:val="24"/>
+          <w:szCs w:val="24"/>
+        </w:rPr>
+        <w:tab/>
+      </w:r>
+      <w:r>
+        <w:rPr>
+          <w:rFonts w:ascii="Times New Roman" w:hAnsi="Times New Roman" w:cs="Times New Roman"/>
+          <w:sz w:val="24"/>
+          <w:szCs w:val="24"/>
+        </w:rPr>
+        <w:tab/>
+        <w:t>return n*factorial(n-1);</w:t>
+      </w:r>
+    </w:p>
+    <w:p>
+      <w:pPr>
+        <w:pStyle w:val="PlainText"/>
+        <w:rPr>
+          <w:rFonts w:ascii="Courier New" w:hAnsi="Courier New" w:cs="Courier New"/>
+        </w:rPr>
+      </w:pPr>
+      <w:r>
+        <w:rPr>
+          <w:rFonts w:ascii="Times New Roman" w:hAnsi="Times New Roman" w:cs="Times New Roman"/>
+          <w:sz w:val="24"/>
+          <w:szCs w:val="24"/>
+        </w:rPr>
+        <w:t>}</w:t>
+      </w:r>
+    </w:p>
+    <w:p/>
+    <w:p>
+      <w:pPr>
+        <w:rPr>
+          <w:rFonts w:ascii="Times New Roman" w:hAnsi="Times New Roman" w:cs="Times New Roman"/>
+          <w:b/>
+          <w:sz w:val="24"/>
+          <w:szCs w:val="24"/>
+        </w:rPr>
+      </w:pPr>
+      <w:r>
+        <w:rPr>
+          <w:rFonts w:ascii="Times New Roman" w:hAnsi="Times New Roman" w:cs="Times New Roman"/>
+          <w:b/>
+          <w:sz w:val="24"/>
+          <w:szCs w:val="24"/>
+        </w:rPr>
+        <w:t>Output:-</w:t>
+      </w:r>
+    </w:p>
+    <w:p>
+      <w:pPr>
+        <w:rPr>
+          <w:rFonts w:ascii="Times New Roman" w:hAnsi="Times New Roman" w:cs="Times New Roman"/>
+          <w:b/>
+          <w:sz w:val="24"/>
+          <w:szCs w:val="24"/>
+        </w:rPr>
+      </w:pPr>
+      <w:r>
+        <w:rPr>
+          <w:rFonts w:ascii="Times New Roman" w:hAnsi="Times New Roman" w:cs="Times New Roman"/>
+          <w:b/>
+          <w:sz w:val="24"/>
+          <w:szCs w:val="24"/>
+        </w:rPr>
+        <w:drawing>
+          <wp:inline distT="0" distB="0" distL="0" distR="0">
+            <wp:extent cx="3028315" cy="1360805"/>
+            <wp:effectExtent l="19050" t="0" r="635" b="0"/>
+            <wp:docPr id="11" name="Picture 4"/>
+            <wp:cNvGraphicFramePr>
+              <a:graphicFrameLocks xmlns:a="http://schemas.openxmlformats.org/drawingml/2006/main" noChangeAspect="1"/>
+            </wp:cNvGraphicFramePr>
+            <a:graphic xmlns:a="http://schemas.openxmlformats.org/drawingml/2006/main">
+              <a:graphicData uri="http://schemas.openxmlformats.org/drawingml/2006/picture">
+                <pic:pic xmlns:pic="http://schemas.openxmlformats.org/drawingml/2006/picture">
+                  <pic:nvPicPr>
+                    <pic:cNvPr id="0" name="Picture 4"/>
+                    <pic:cNvPicPr>
+                      <a:picLocks noChangeAspect="1" noChangeArrowheads="1"/>
+                    </pic:cNvPicPr>
+                  </pic:nvPicPr>
+                  <pic:blipFill>
+                    <a:blip r:embed="rId14"/>
+                    <a:srcRect/>
+                    <a:stretch>
+                      <a:fillRect/>
+                    </a:stretch>
+                  </pic:blipFill>
+                  <pic:spPr bwMode="auto">
+                    <a:xfrm>
+                      <a:off x="0" y="0"/>
+                      <a:ext cx="3028315" cy="1360805"/>
+                    </a:xfrm>
+                    <a:prstGeom prst="rect">
+                      <a:avLst/>
+                    </a:prstGeom>
+                    <a:noFill/>
+                    <a:ln w="9525">
+                      <a:noFill/>
+                      <a:miter lim="800000"/>
+                      <a:headEnd/>
+                      <a:tailEnd/>
+                    </a:ln>
+                  </pic:spPr>
+                </pic:pic>
+              </a:graphicData>
+            </a:graphic>
+          </wp:inline>
+        </w:drawing>
+      </w:r>
+    </w:p>
+    <w:p>
+      <w:pPr>
+        <w:tabs>
+          <w:tab w:val="left" w:pos="2131"/>
+        </w:tabs>
+      </w:pPr>
+    </w:p>
     <w:sectPr>
-      <w:headerReference w:type="default" r:id="rId12"/>
-      <w:footerReference w:type="default" r:id="rId13"/>
+      <w:headerReference w:type="default" r:id="rId15"/>
+      <w:footerReference w:type="default" r:id="rId16"/>
       <w:pgSz w:w="11906" w:h="16838"/>
       <w:pgMar w:top="1440" w:right="1440" w:bottom="1440" w:left="1440" w:header="708" w:footer="708" w:gutter="0"/>
       <w:cols w:space="708"/>
@@ -6283,7 +9302,7 @@
             <w:rPr>
               <w:noProof/>
             </w:rPr>
-            <w:t>8</w:t>
+            <w:t>13</w:t>
           </w:r>
         </w:fldSimple>
       </w:p>

</xml_diff>